<commit_message>
Atualização do Documento de Acompanhamento da OS 4808.
</commit_message>
<xml_diff>
--- a/00_GESTAO_GERAL/05_ORDEM_SERVICO/07_OS4808/01_GESTAO/OS 4808 - Documento de Acompanhamento.docx
+++ b/00_GESTAO_GERAL/05_ORDEM_SERVICO/07_OS4808/01_GESTAO/OS 4808 - Documento de Acompanhamento.docx
@@ -513,35 +513,7 @@
                 <w:sz w:val="24"/>
                 <w:szCs w:val="24"/>
               </w:rPr>
-              <w:t>0</w:t>
-            </w:r>
-            <w:r>
-              <w:rPr>
-                <w:sz w:val="24"/>
-                <w:szCs w:val="24"/>
-              </w:rPr>
-              <w:t>7</w:t>
-            </w:r>
-            <w:r>
-              <w:rPr>
-                <w:sz w:val="24"/>
-                <w:szCs w:val="24"/>
-              </w:rPr>
-              <w:t>/0</w:t>
-            </w:r>
-            <w:r>
-              <w:rPr>
-                <w:sz w:val="24"/>
-                <w:szCs w:val="24"/>
-              </w:rPr>
-              <w:t>8</w:t>
-            </w:r>
-            <w:r>
-              <w:rPr>
-                <w:sz w:val="24"/>
-                <w:szCs w:val="24"/>
-              </w:rPr>
-              <w:t>/16</w:t>
+              <w:t>07/08/16</w:t>
             </w:r>
           </w:p>
         </w:tc>
@@ -563,7 +535,139 @@
                 <w:sz w:val="24"/>
                 <w:szCs w:val="24"/>
               </w:rPr>
-              <w:t>54</w:t>
+              <w:t>54 Dias</w:t>
+            </w:r>
+          </w:p>
+        </w:tc>
+        <w:tc>
+          <w:tcPr>
+            <w:tcW w:w="3402" w:type="dxa"/>
+          </w:tcPr>
+          <w:p>
+            <w:pPr>
+              <w:spacing w:after="0"/>
+              <w:rPr>
+                <w:rFonts w:asciiTheme="minorHAnsi" w:hAnsiTheme="minorHAnsi"/>
+                <w:sz w:val="24"/>
+                <w:szCs w:val="24"/>
+              </w:rPr>
+            </w:pPr>
+            <w:r>
+              <w:rPr>
+                <w:rFonts w:asciiTheme="minorHAnsi" w:hAnsiTheme="minorHAnsi"/>
+                <w:sz w:val="24"/>
+                <w:szCs w:val="24"/>
+              </w:rPr>
+              <w:t xml:space="preserve">Acréscimo de </w:t>
+            </w:r>
+            <w:r>
+              <w:rPr>
+                <w:rFonts w:asciiTheme="minorHAnsi" w:hAnsiTheme="minorHAnsi"/>
+                <w:sz w:val="24"/>
+                <w:szCs w:val="24"/>
+              </w:rPr>
+              <w:t>3</w:t>
+            </w:r>
+            <w:r>
+              <w:rPr>
+                <w:rFonts w:asciiTheme="minorHAnsi" w:hAnsiTheme="minorHAnsi"/>
+                <w:sz w:val="24"/>
+                <w:szCs w:val="24"/>
+              </w:rPr>
+              <w:t>2</w:t>
+            </w:r>
+            <w:r>
+              <w:rPr>
+                <w:rFonts w:asciiTheme="minorHAnsi" w:hAnsiTheme="minorHAnsi"/>
+                <w:sz w:val="24"/>
+                <w:szCs w:val="24"/>
+              </w:rPr>
+              <w:t xml:space="preserve"> dias corridos.</w:t>
+            </w:r>
+          </w:p>
+        </w:tc>
+      </w:tr>
+      <w:tr>
+        <w:tc>
+          <w:tcPr>
+            <w:tcW w:w="1698" w:type="dxa"/>
+            <w:vAlign w:val="center"/>
+          </w:tcPr>
+          <w:p>
+            <w:pPr>
+              <w:spacing w:after="0"/>
+            </w:pPr>
+            <w:r>
+              <w:t>Medição Final:</w:t>
+            </w:r>
+          </w:p>
+        </w:tc>
+        <w:tc>
+          <w:tcPr>
+            <w:tcW w:w="1135" w:type="dxa"/>
+            <w:vAlign w:val="center"/>
+          </w:tcPr>
+          <w:p>
+            <w:pPr>
+              <w:spacing w:after="0"/>
+              <w:jc w:val="center"/>
+              <w:rPr>
+                <w:b/>
+                <w:sz w:val="24"/>
+                <w:szCs w:val="24"/>
+              </w:rPr>
+            </w:pPr>
+            <w:r>
+              <w:rPr>
+                <w:b/>
+                <w:sz w:val="24"/>
+                <w:szCs w:val="24"/>
+              </w:rPr>
+              <w:t>70</w:t>
+            </w:r>
+          </w:p>
+        </w:tc>
+        <w:tc>
+          <w:tcPr>
+            <w:tcW w:w="1417" w:type="dxa"/>
+          </w:tcPr>
+          <w:p>
+            <w:pPr>
+              <w:spacing w:after="0"/>
+              <w:jc w:val="center"/>
+              <w:rPr>
+                <w:sz w:val="24"/>
+                <w:szCs w:val="24"/>
+              </w:rPr>
+            </w:pPr>
+            <w:r>
+              <w:rPr>
+                <w:sz w:val="24"/>
+                <w:szCs w:val="24"/>
+              </w:rPr>
+              <w:t>07/08/16</w:t>
+            </w:r>
+          </w:p>
+        </w:tc>
+        <w:tc>
+          <w:tcPr>
+            <w:tcW w:w="1417" w:type="dxa"/>
+          </w:tcPr>
+          <w:p>
+            <w:pPr>
+              <w:spacing w:after="0"/>
+              <w:jc w:val="center"/>
+              <w:rPr>
+                <w:sz w:val="24"/>
+                <w:szCs w:val="24"/>
+              </w:rPr>
+            </w:pPr>
+            <w:r>
+              <w:rPr>
+                <w:sz w:val="24"/>
+                <w:szCs w:val="24"/>
+              </w:rPr>
+              <w:t>86</w:t>
             </w:r>
             <w:r>
               <w:rPr>
@@ -572,84 +676,6 @@
               </w:rPr>
               <w:t xml:space="preserve"> Dias</w:t>
             </w:r>
-          </w:p>
-        </w:tc>
-        <w:tc>
-          <w:tcPr>
-            <w:tcW w:w="3402" w:type="dxa"/>
-          </w:tcPr>
-          <w:p>
-            <w:pPr>
-              <w:spacing w:after="0"/>
-              <w:jc w:val="center"/>
-              <w:rPr>
-                <w:sz w:val="24"/>
-                <w:szCs w:val="24"/>
-              </w:rPr>
-            </w:pPr>
-          </w:p>
-        </w:tc>
-      </w:tr>
-      <w:tr>
-        <w:tc>
-          <w:tcPr>
-            <w:tcW w:w="1698" w:type="dxa"/>
-            <w:vAlign w:val="center"/>
-          </w:tcPr>
-          <w:p>
-            <w:pPr>
-              <w:spacing w:after="0"/>
-            </w:pPr>
-            <w:r>
-              <w:t>Medição Final:</w:t>
-            </w:r>
-          </w:p>
-        </w:tc>
-        <w:tc>
-          <w:tcPr>
-            <w:tcW w:w="1135" w:type="dxa"/>
-            <w:vAlign w:val="center"/>
-          </w:tcPr>
-          <w:p>
-            <w:pPr>
-              <w:spacing w:after="0"/>
-              <w:jc w:val="center"/>
-              <w:rPr>
-                <w:b/>
-                <w:sz w:val="24"/>
-                <w:szCs w:val="24"/>
-              </w:rPr>
-            </w:pPr>
-          </w:p>
-        </w:tc>
-        <w:tc>
-          <w:tcPr>
-            <w:tcW w:w="1417" w:type="dxa"/>
-          </w:tcPr>
-          <w:p>
-            <w:pPr>
-              <w:spacing w:after="0"/>
-              <w:jc w:val="center"/>
-              <w:rPr>
-                <w:sz w:val="24"/>
-                <w:szCs w:val="24"/>
-              </w:rPr>
-            </w:pPr>
-          </w:p>
-        </w:tc>
-        <w:tc>
-          <w:tcPr>
-            <w:tcW w:w="1417" w:type="dxa"/>
-          </w:tcPr>
-          <w:p>
-            <w:pPr>
-              <w:spacing w:after="0"/>
-              <w:jc w:val="center"/>
-              <w:rPr>
-                <w:sz w:val="24"/>
-                <w:szCs w:val="24"/>
-              </w:rPr>
-            </w:pPr>
           </w:p>
         </w:tc>
         <w:tc>
@@ -1049,7 +1075,7 @@
                 <w:sz w:val="24"/>
                 <w:szCs w:val="24"/>
               </w:rPr>
-              <w:t>Aberta</w:t>
+              <w:t>Plano Entregue</w:t>
             </w:r>
           </w:p>
         </w:tc>
@@ -1109,7 +1135,7 @@
                 <w:sz w:val="24"/>
                 <w:szCs w:val="24"/>
               </w:rPr>
-              <w:t>08</w:t>
+              <w:t>22</w:t>
             </w:r>
             <w:r>
               <w:rPr>
@@ -1367,6 +1393,9 @@
             <w:pPr>
               <w:spacing w:after="0"/>
             </w:pPr>
+            <w:r>
+              <w:t>15/08/16</w:t>
+            </w:r>
           </w:p>
         </w:tc>
         <w:tc>
@@ -1381,6 +1410,12 @@
                 <w:szCs w:val="20"/>
               </w:rPr>
             </w:pPr>
+            <w:r>
+              <w:rPr>
+                <w:szCs w:val="20"/>
+              </w:rPr>
+              <w:t>Acompanhamento da OS</w:t>
+            </w:r>
           </w:p>
         </w:tc>
       </w:tr>
@@ -1433,6 +1468,9 @@
             <w:pPr>
               <w:spacing w:after="0"/>
             </w:pPr>
+            <w:r>
+              <w:t>22/08/16</w:t>
+            </w:r>
           </w:p>
         </w:tc>
         <w:tc>
@@ -1447,6 +1485,12 @@
                 <w:szCs w:val="20"/>
               </w:rPr>
             </w:pPr>
+            <w:r>
+              <w:rPr>
+                <w:szCs w:val="20"/>
+              </w:rPr>
+              <w:t>Acompanhamento da OS</w:t>
+            </w:r>
           </w:p>
         </w:tc>
       </w:tr>
@@ -1481,7 +1525,7 @@
               <w:spacing w:after="0"/>
             </w:pPr>
             <w:r>
-              <w:t>17/09/16</w:t>
+              <w:t>19/10/16</w:t>
             </w:r>
           </w:p>
         </w:tc>
@@ -1541,7 +1585,7 @@
               <w:spacing w:after="0"/>
             </w:pPr>
             <w:r>
-              <w:t>23/09/16</w:t>
+              <w:t>26/10/16</w:t>
             </w:r>
           </w:p>
         </w:tc>
@@ -1601,7 +1645,7 @@
               <w:spacing w:after="0"/>
             </w:pPr>
             <w:r>
-              <w:t>04/10/16</w:t>
+              <w:t>06/11/16</w:t>
             </w:r>
           </w:p>
         </w:tc>
@@ -1661,7 +1705,7 @@
               <w:spacing w:after="0"/>
             </w:pPr>
             <w:r>
-              <w:t>08/10/16</w:t>
+              <w:t>09/11/16</w:t>
             </w:r>
           </w:p>
         </w:tc>
@@ -1721,7 +1765,7 @@
               <w:spacing w:after="0"/>
             </w:pPr>
             <w:r>
-              <w:t>05/10/16</w:t>
+              <w:t>07/11/16</w:t>
             </w:r>
           </w:p>
         </w:tc>
@@ -1781,7 +1825,7 @@
               <w:spacing w:after="0"/>
             </w:pPr>
             <w:r>
-              <w:t>03/04/17</w:t>
+              <w:t>06/05/17</w:t>
             </w:r>
           </w:p>
         </w:tc>
@@ -1982,10 +2026,111 @@
           <w:p>
             <w:pPr>
               <w:spacing w:after="0"/>
-              <w:jc w:val="center"/>
             </w:pPr>
             <w:r>
               <w:t>CIAT - João Paulo</w:t>
+            </w:r>
+          </w:p>
+        </w:tc>
+      </w:tr>
+      <w:tr>
+        <w:tc>
+          <w:tcPr>
+            <w:tcW w:w="1134" w:type="dxa"/>
+          </w:tcPr>
+          <w:p>
+            <w:pPr>
+              <w:spacing w:after="0"/>
+              <w:jc w:val="center"/>
+            </w:pPr>
+            <w:r>
+              <w:t>15</w:t>
+            </w:r>
+            <w:r>
+              <w:t>/0</w:t>
+            </w:r>
+            <w:r>
+              <w:t>8</w:t>
+            </w:r>
+            <w:r>
+              <w:t>/16</w:t>
+            </w:r>
+          </w:p>
+        </w:tc>
+        <w:tc>
+          <w:tcPr>
+            <w:tcW w:w="5102" w:type="dxa"/>
+          </w:tcPr>
+          <w:p>
+            <w:pPr>
+              <w:spacing w:after="0"/>
+            </w:pPr>
+            <w:r>
+              <w:t>Início</w:t>
+            </w:r>
+          </w:p>
+        </w:tc>
+        <w:tc>
+          <w:tcPr>
+            <w:tcW w:w="2835" w:type="dxa"/>
+          </w:tcPr>
+          <w:p>
+            <w:pPr>
+              <w:spacing w:after="0"/>
+            </w:pPr>
+            <w:r>
+              <w:t>NTC - Rodrigo Borges</w:t>
+            </w:r>
+          </w:p>
+        </w:tc>
+      </w:tr>
+      <w:tr>
+        <w:tc>
+          <w:tcPr>
+            <w:tcW w:w="1134" w:type="dxa"/>
+          </w:tcPr>
+          <w:p>
+            <w:pPr>
+              <w:spacing w:after="0"/>
+              <w:jc w:val="center"/>
+            </w:pPr>
+            <w:r>
+              <w:t>22</w:t>
+            </w:r>
+            <w:r>
+              <w:t>/0</w:t>
+            </w:r>
+            <w:r>
+              <w:t>8</w:t>
+            </w:r>
+            <w:r>
+              <w:t>/16</w:t>
+            </w:r>
+          </w:p>
+        </w:tc>
+        <w:tc>
+          <w:tcPr>
+            <w:tcW w:w="5102" w:type="dxa"/>
+          </w:tcPr>
+          <w:p>
+            <w:pPr>
+              <w:spacing w:after="0"/>
+            </w:pPr>
+            <w:r>
+              <w:t>Entrega do Plano</w:t>
+            </w:r>
+          </w:p>
+        </w:tc>
+        <w:tc>
+          <w:tcPr>
+            <w:tcW w:w="2835" w:type="dxa"/>
+          </w:tcPr>
+          <w:p>
+            <w:pPr>
+              <w:spacing w:after="0"/>
+            </w:pPr>
+            <w:r>
+              <w:t>NTC - Rodrigo Borges</w:t>
             </w:r>
           </w:p>
         </w:tc>
@@ -2721,7 +2866,7 @@
               <w:rPr>
                 <w:b/>
               </w:rPr>
-              <w:t>5</w:t>
+              <w:t>8</w:t>
             </w:r>
             <w:r>
               <w:rPr>
@@ -2733,7 +2878,7 @@
               <w:rPr>
                 <w:b/>
               </w:rPr>
-              <w:t>4</w:t>
+              <w:t>6</w:t>
             </w:r>
           </w:p>
         </w:tc>
@@ -3771,13 +3916,7 @@
               <w:rPr>
                 <w:b/>
               </w:rPr>
-              <w:t>1</w:t>
-            </w:r>
-            <w:r>
-              <w:rPr>
-                <w:b/>
-              </w:rPr>
-              <w:t>3</w:t>
+              <w:t>21</w:t>
             </w:r>
             <w:r>
               <w:rPr>
@@ -3869,9 +4008,52 @@
     </w:p>
     <w:p/>
     <w:p>
+      <w:r>
+        <w:t xml:space="preserve">Considerado que a OS esteve paralisada por </w:t>
+      </w:r>
+      <w:r>
+        <w:t>3</w:t>
+      </w:r>
+      <w:r>
+        <w:t>2 dias, entre os dias 1</w:t>
+      </w:r>
+      <w:r>
+        <w:t>9</w:t>
+      </w:r>
+      <w:r>
+        <w:t>/0</w:t>
+      </w:r>
+      <w:r>
+        <w:t>8</w:t>
+      </w:r>
+      <w:r>
+        <w:t xml:space="preserve"> e </w:t>
+      </w:r>
+      <w:r>
+        <w:t>19</w:t>
+      </w:r>
+      <w:r>
+        <w:t>/0</w:t>
+      </w:r>
+      <w:r>
+        <w:t xml:space="preserve">9 </w:t>
+      </w:r>
+      <w:r>
+        <w:t xml:space="preserve">para </w:t>
+      </w:r>
+      <w:r>
+        <w:t xml:space="preserve">esclarecimento e </w:t>
+      </w:r>
+      <w:r>
+        <w:t>alteração em casos de usos</w:t>
+      </w:r>
       <w:bookmarkStart w:id="0" w:name="_GoBack"/>
       <w:bookmarkEnd w:id="0"/>
+      <w:r>
+        <w:t>.</w:t>
+      </w:r>
     </w:p>
+    <w:p/>
     <w:p>
       <w:pPr>
         <w:rPr>
@@ -3982,7 +4164,7 @@
         <w:rStyle w:val="Nmerodepgina"/>
         <w:noProof/>
       </w:rPr>
-      <w:t>3</w:t>
+      <w:t>1</w:t>
     </w:r>
     <w:r>
       <w:rPr>
@@ -4023,7 +4205,7 @@
         <v:shape id="_x0000_s2051" type="#_x0000_t75" style="position:absolute;margin-left:275.05pt;margin-top:-9.15pt;width:211.25pt;height:35.9pt;z-index:251656704">
           <v:imagedata r:id="rId1" o:title=""/>
         </v:shape>
-        <o:OLEObject Type="Embed" ProgID="PBrush" ShapeID="_x0000_s2051" DrawAspect="Content" ObjectID="_1532177432" r:id="rId2"/>
+        <o:OLEObject Type="Embed" ProgID="PBrush" ShapeID="_x0000_s2051" DrawAspect="Content" ObjectID="_1535784410" r:id="rId2"/>
       </w:object>
     </w:r>
   </w:p>

</xml_diff>

<commit_message>
Publicação de novas versões dos casos de usos ECFUC0901 - Agente Digital Fiscal e ECFUC0904 - Parametrizar processamento do Agente Digital Fiscal do ECF, e também do Modelo de Caso de Usos, para atender as considerações da FSW registradas nos Mantis: 201; 204; 206; 208; 209; 214; 335 e 364.
</commit_message>
<xml_diff>
--- a/00_GESTAO_GERAL/05_ORDEM_SERVICO/07_OS4808/01_GESTAO/OS 4808 - Documento de Acompanhamento.docx
+++ b/00_GESTAO_GERAL/05_ORDEM_SERVICO/07_OS4808/01_GESTAO/OS 4808 - Documento de Acompanhamento.docx
@@ -566,7 +566,7 @@
                 <w:sz w:val="24"/>
                 <w:szCs w:val="24"/>
               </w:rPr>
-              <w:t>3</w:t>
+              <w:t>32</w:t>
             </w:r>
             <w:r>
               <w:rPr>
@@ -574,14 +574,6 @@
                 <w:sz w:val="24"/>
                 <w:szCs w:val="24"/>
               </w:rPr>
-              <w:t>2</w:t>
-            </w:r>
-            <w:r>
-              <w:rPr>
-                <w:rFonts w:asciiTheme="minorHAnsi" w:hAnsiTheme="minorHAnsi"/>
-                <w:sz w:val="24"/>
-                <w:szCs w:val="24"/>
-              </w:rPr>
               <w:t xml:space="preserve"> dias corridos.</w:t>
             </w:r>
           </w:p>
@@ -667,14 +659,7 @@
                 <w:sz w:val="24"/>
                 <w:szCs w:val="24"/>
               </w:rPr>
-              <w:t>86</w:t>
-            </w:r>
-            <w:r>
-              <w:rPr>
-                <w:sz w:val="24"/>
-                <w:szCs w:val="24"/>
-              </w:rPr>
-              <w:t xml:space="preserve"> Dias</w:t>
+              <w:t>86 Dias</w:t>
             </w:r>
           </w:p>
         </w:tc>
@@ -2145,6 +2130,23 @@
               <w:spacing w:after="0"/>
               <w:jc w:val="center"/>
             </w:pPr>
+            <w:r>
+              <w:t>2</w:t>
+            </w:r>
+            <w:r>
+              <w:t>1</w:t>
+            </w:r>
+            <w:r>
+              <w:t>/0</w:t>
+            </w:r>
+            <w:r>
+              <w:t>9</w:t>
+            </w:r>
+            <w:bookmarkStart w:id="0" w:name="_GoBack"/>
+            <w:bookmarkEnd w:id="0"/>
+            <w:r>
+              <w:t>/16</w:t>
+            </w:r>
           </w:p>
         </w:tc>
         <w:tc>
@@ -2155,6 +2157,15 @@
             <w:pPr>
               <w:spacing w:after="0"/>
             </w:pPr>
+            <w:r>
+              <w:t>Publicação de novas versões dos casos de usos ECFUC0901 - Agente Digital Fiscal e ECFUC0904 - Parametrizar processamento do Agente Digital Fiscal do ECF, e também do Modelo de Caso de Usos,</w:t>
+            </w:r>
+            <w:r>
+              <w:t xml:space="preserve"> </w:t>
+            </w:r>
+            <w:r>
+              <w:t>para atender as considerações da FSW registradas nos Mantis: 201; 204; 206; 208; 209; 214; 335 e 364.</w:t>
+            </w:r>
           </w:p>
         </w:tc>
         <w:tc>
@@ -2165,6 +2176,9 @@
             <w:pPr>
               <w:spacing w:after="0"/>
             </w:pPr>
+            <w:r>
+              <w:t>CIAT - João Paulo</w:t>
+            </w:r>
           </w:p>
         </w:tc>
       </w:tr>
@@ -2697,6 +2711,7 @@
                 <w:b/>
                 <w:sz w:val="28"/>
               </w:rPr>
+              <w:lastRenderedPageBreak/>
               <w:t>Indicadores do Serviço Executado</w:t>
             </w:r>
           </w:p>
@@ -4045,12 +4060,7 @@
         <w:t xml:space="preserve">esclarecimento e </w:t>
       </w:r>
       <w:r>
-        <w:t>alteração em casos de usos</w:t>
-      </w:r>
-      <w:bookmarkStart w:id="0" w:name="_GoBack"/>
-      <w:bookmarkEnd w:id="0"/>
-      <w:r>
-        <w:t>.</w:t>
+        <w:t>alteração em casos de usos.</w:t>
       </w:r>
     </w:p>
     <w:p/>
@@ -4205,7 +4215,7 @@
         <v:shape id="_x0000_s2051" type="#_x0000_t75" style="position:absolute;margin-left:275.05pt;margin-top:-9.15pt;width:211.25pt;height:35.9pt;z-index:251656704">
           <v:imagedata r:id="rId1" o:title=""/>
         </v:shape>
-        <o:OLEObject Type="Embed" ProgID="PBrush" ShapeID="_x0000_s2051" DrawAspect="Content" ObjectID="_1535784410" r:id="rId2"/>
+        <o:OLEObject Type="Embed" ProgID="PBrush" ShapeID="_x0000_s2051" DrawAspect="Content" ObjectID="_1535965367" r:id="rId2"/>
       </w:object>
     </w:r>
   </w:p>

</xml_diff>

<commit_message>
Publicação de novas versões dos casos de usos ECFUC0901 - Agente Digital Fiscal, ECFUC0903 - Recepcionar informações do Agente Digital Fiscal – WS, ECFUC0904 - Parametrizar processamento do Agente Digital Fiscal, ECFUC0909 - Receber arquivos do ADF nas agencias de atendimento e ECFUC0911 - Instalador do Agente Digital Fiscal do ECF, e também do Dicionário de Dados e Modelo de Caso de Usos, para atender as considerações da FSW registradas nos Mantis: 201; 204; 206; 208; 209; 214; 335 e 364.
</commit_message>
<xml_diff>
--- a/00_GESTAO_GERAL/05_ORDEM_SERVICO/07_OS4808/01_GESTAO/OS 4808 - Documento de Acompanhamento.docx
+++ b/00_GESTAO_GERAL/05_ORDEM_SERVICO/07_OS4808/01_GESTAO/OS 4808 - Documento de Acompanhamento.docx
@@ -566,7 +566,7 @@
                 <w:sz w:val="24"/>
                 <w:szCs w:val="24"/>
               </w:rPr>
-              <w:t>32</w:t>
+              <w:t>34</w:t>
             </w:r>
             <w:r>
               <w:rPr>
@@ -659,7 +659,14 @@
                 <w:sz w:val="24"/>
                 <w:szCs w:val="24"/>
               </w:rPr>
-              <w:t>86 Dias</w:t>
+              <w:t>88</w:t>
+            </w:r>
+            <w:r>
+              <w:rPr>
+                <w:sz w:val="24"/>
+                <w:szCs w:val="24"/>
+              </w:rPr>
+              <w:t xml:space="preserve"> Dias</w:t>
             </w:r>
           </w:p>
         </w:tc>
@@ -1510,7 +1517,7 @@
               <w:spacing w:after="0"/>
             </w:pPr>
             <w:r>
-              <w:t>19/10/16</w:t>
+              <w:t>21/10/16</w:t>
             </w:r>
           </w:p>
         </w:tc>
@@ -1570,7 +1577,7 @@
               <w:spacing w:after="0"/>
             </w:pPr>
             <w:r>
-              <w:t>26/10/16</w:t>
+              <w:t>28/10/16</w:t>
             </w:r>
           </w:p>
         </w:tc>
@@ -1630,7 +1637,7 @@
               <w:spacing w:after="0"/>
             </w:pPr>
             <w:r>
-              <w:t>06/11/16</w:t>
+              <w:t>08/11/16</w:t>
             </w:r>
           </w:p>
         </w:tc>
@@ -1690,7 +1697,7 @@
               <w:spacing w:after="0"/>
             </w:pPr>
             <w:r>
-              <w:t>09/11/16</w:t>
+              <w:t>11/11/16</w:t>
             </w:r>
           </w:p>
         </w:tc>
@@ -1750,7 +1757,7 @@
               <w:spacing w:after="0"/>
             </w:pPr>
             <w:r>
-              <w:t>07/11/16</w:t>
+              <w:t>09/11/16</w:t>
             </w:r>
           </w:p>
         </w:tc>
@@ -1810,8 +1817,10 @@
               <w:spacing w:after="0"/>
             </w:pPr>
             <w:r>
-              <w:t>06/05/17</w:t>
-            </w:r>
+              <w:t>08/05/17</w:t>
+            </w:r>
+            <w:bookmarkStart w:id="0" w:name="_GoBack"/>
+            <w:bookmarkEnd w:id="0"/>
           </w:p>
         </w:tc>
         <w:tc>
@@ -2131,10 +2140,7 @@
               <w:jc w:val="center"/>
             </w:pPr>
             <w:r>
-              <w:t>2</w:t>
-            </w:r>
-            <w:r>
-              <w:t>1</w:t>
+              <w:t>21</w:t>
             </w:r>
             <w:r>
               <w:t>/0</w:t>
@@ -2142,8 +2148,6 @@
             <w:r>
               <w:t>9</w:t>
             </w:r>
-            <w:bookmarkStart w:id="0" w:name="_GoBack"/>
-            <w:bookmarkEnd w:id="0"/>
             <w:r>
               <w:t>/16</w:t>
             </w:r>
@@ -2156,15 +2160,18 @@
           <w:p>
             <w:pPr>
               <w:spacing w:after="0"/>
-            </w:pPr>
-            <w:r>
-              <w:t>Publicação de novas versões dos casos de usos ECFUC0901 - Agente Digital Fiscal e ECFUC0904 - Parametrizar processamento do Agente Digital Fiscal do ECF, e também do Modelo de Caso de Usos,</w:t>
-            </w:r>
-            <w:r>
-              <w:t xml:space="preserve"> </w:t>
-            </w:r>
-            <w:r>
-              <w:t>para atender as considerações da FSW registradas nos Mantis: 201; 204; 206; 208; 209; 214; 335 e 364.</w:t>
+              <w:jc w:val="both"/>
+            </w:pPr>
+            <w:r>
+              <w:t xml:space="preserve">Publicação de novas versões dos casos de usos ECFUC0901 - Agente Digital Fiscal, ECFUC0903 - Recepcionar informações do Agente Digital Fiscal – WS, ECFUC0904 - Parametrizar processamento do Agente Digital Fiscal, ECFUC0909 - Receber arquivos do ADF nas </w:t>
+            </w:r>
+            <w:proofErr w:type="spellStart"/>
+            <w:r>
+              <w:t>agencias</w:t>
+            </w:r>
+            <w:proofErr w:type="spellEnd"/>
+            <w:r>
+              <w:t xml:space="preserve"> de atendimento e ECFUC0911 - Instalador do Agente Digital Fiscal do ECF, e também do Dicionário de Dados e Modelo de Caso de Usos, para atender as considerações da FSW registradas nos Mantis: 201; 204; 206; 208; 209; 214; 335 e 364.</w:t>
             </w:r>
           </w:p>
         </w:tc>
@@ -4027,13 +4034,13 @@
         <w:t xml:space="preserve">Considerado que a OS esteve paralisada por </w:t>
       </w:r>
       <w:r>
-        <w:t>3</w:t>
+        <w:t>34</w:t>
       </w:r>
       <w:r>
-        <w:t>2 dias, entre os dias 1</w:t>
+        <w:t xml:space="preserve"> dias, entre os dias </w:t>
       </w:r>
       <w:r>
-        <w:t>9</w:t>
+        <w:t>21</w:t>
       </w:r>
       <w:r>
         <w:t>/0</w:t>
@@ -4174,7 +4181,7 @@
         <w:rStyle w:val="Nmerodepgina"/>
         <w:noProof/>
       </w:rPr>
-      <w:t>1</w:t>
+      <w:t>4</w:t>
     </w:r>
     <w:r>
       <w:rPr>
@@ -4215,7 +4222,7 @@
         <v:shape id="_x0000_s2051" type="#_x0000_t75" style="position:absolute;margin-left:275.05pt;margin-top:-9.15pt;width:211.25pt;height:35.9pt;z-index:251656704">
           <v:imagedata r:id="rId1" o:title=""/>
         </v:shape>
-        <o:OLEObject Type="Embed" ProgID="PBrush" ShapeID="_x0000_s2051" DrawAspect="Content" ObjectID="_1535965367" r:id="rId2"/>
+        <o:OLEObject Type="Embed" ProgID="PBrush" ShapeID="_x0000_s2051" DrawAspect="Content" ObjectID="_1535984288" r:id="rId2"/>
       </w:object>
     </w:r>
   </w:p>

</xml_diff>

<commit_message>
Publicação de novas versões dos casos de usos ECFUC0901 - Agente Digital Fiscal e ECFUC0903 - Recepcionar informações do Agente Digital Fiscal – WS, e também do Modelo de Caso de Usos, para atender as considerações da FSW registradas nos Mantis: 253 e 208.
</commit_message>
<xml_diff>
--- a/00_GESTAO_GERAL/05_ORDEM_SERVICO/07_OS4808/01_GESTAO/OS 4808 - Documento de Acompanhamento.docx
+++ b/00_GESTAO_GERAL/05_ORDEM_SERVICO/07_OS4808/01_GESTAO/OS 4808 - Documento de Acompanhamento.docx
@@ -1,6 +1,6 @@
 
 <file path=word/document.xml><?xml version="1.0" encoding="utf-8"?>
-<w:document xmlns:ve="http://schemas.openxmlformats.org/markup-compatibility/2006" xmlns:o="urn:schemas-microsoft-com:office:office" xmlns:r="http://schemas.openxmlformats.org/officeDocument/2006/relationships" xmlns:m="http://schemas.openxmlformats.org/officeDocument/2006/math" xmlns:v="urn:schemas-microsoft-com:vml" xmlns:wp="http://schemas.openxmlformats.org/drawingml/2006/wordprocessingDrawing" xmlns:w10="urn:schemas-microsoft-com:office:word" xmlns:w="http://schemas.openxmlformats.org/wordprocessingml/2006/main" xmlns:wne="http://schemas.microsoft.com/office/word/2006/wordml">
+<w:document xmlns:wpc="http://schemas.microsoft.com/office/word/2010/wordprocessingCanvas" xmlns:cx="http://schemas.microsoft.com/office/drawing/2014/chartex" xmlns:cx1="http://schemas.microsoft.com/office/drawing/2015/9/8/chartex" xmlns:cx2="http://schemas.microsoft.com/office/drawing/2015/10/21/chartex" xmlns:mc="http://schemas.openxmlformats.org/markup-compatibility/2006" xmlns:o="urn:schemas-microsoft-com:office:office" xmlns:r="http://schemas.openxmlformats.org/officeDocument/2006/relationships" xmlns:m="http://schemas.openxmlformats.org/officeDocument/2006/math" xmlns:v="urn:schemas-microsoft-com:vml" xmlns:wp14="http://schemas.microsoft.com/office/word/2010/wordprocessingDrawing" xmlns:wp="http://schemas.openxmlformats.org/drawingml/2006/wordprocessingDrawing" xmlns:w10="urn:schemas-microsoft-com:office:word" xmlns:w="http://schemas.openxmlformats.org/wordprocessingml/2006/main" xmlns:w14="http://schemas.microsoft.com/office/word/2010/wordml" xmlns:w15="http://schemas.microsoft.com/office/word/2012/wordml" xmlns:w16se="http://schemas.microsoft.com/office/word/2015/wordml/symex" xmlns:wpg="http://schemas.microsoft.com/office/word/2010/wordprocessingGroup" xmlns:wpi="http://schemas.microsoft.com/office/word/2010/wordprocessingInk" xmlns:wne="http://schemas.microsoft.com/office/word/2006/wordml" xmlns:wps="http://schemas.microsoft.com/office/word/2010/wordprocessingShape" mc:Ignorable="w14 w15 w16se wp14">
   <w:body>
     <w:p>
       <w:pPr>
@@ -30,7 +30,7 @@
           <w:insideH w:val="none" w:sz="0" w:space="0" w:color="auto"/>
           <w:insideV w:val="none" w:sz="0" w:space="0" w:color="auto"/>
         </w:tblBorders>
-        <w:tblLook w:val="04A0"/>
+        <w:tblLook w:val="04A0" w:firstRow="1" w:lastRow="0" w:firstColumn="1" w:lastColumn="0" w:noHBand="0" w:noVBand="1"/>
       </w:tblPr>
       <w:tblGrid>
         <w:gridCol w:w="1134"/>
@@ -288,7 +288,14 @@
                 <w:sz w:val="24"/>
                 <w:szCs w:val="24"/>
               </w:rPr>
-              <w:t xml:space="preserve">Processamento dos Movimentos </w:t>
+              <w:t>Processamento dos Movimentos dos Equipamento ECF</w:t>
+            </w:r>
+            <w:r>
+              <w:rPr>
+                <w:sz w:val="24"/>
+                <w:szCs w:val="24"/>
+              </w:rPr>
+              <w:t xml:space="preserve">, Agente Digital Fiscal, </w:t>
             </w:r>
             <w:proofErr w:type="gramStart"/>
             <w:r>
@@ -296,7 +303,7 @@
                 <w:sz w:val="24"/>
                 <w:szCs w:val="24"/>
               </w:rPr>
-              <w:t>dos Equipamento</w:t>
+              <w:t>Recepcionar</w:t>
             </w:r>
             <w:proofErr w:type="gramEnd"/>
             <w:r>
@@ -304,14 +311,7 @@
                 <w:sz w:val="24"/>
                 <w:szCs w:val="24"/>
               </w:rPr>
-              <w:t xml:space="preserve"> ECF</w:t>
-            </w:r>
-            <w:r>
-              <w:rPr>
-                <w:sz w:val="24"/>
-                <w:szCs w:val="24"/>
-              </w:rPr>
-              <w:t>, Agente Digital Fiscal, Recepcionar informações, Processar arquivos de movimento recebidos, Extrair arquivos gerados, Receber arquivos nas agências de atendimento e parametrizar o processamento do Agente Digital Fiscal.</w:t>
+              <w:t xml:space="preserve"> informações, Processar arquivos de movimento recebidos, Extrair arquivos gerados, Receber arquivos nas agências de atendimento e parametrizar o processamento do Agente Digital Fiscal.</w:t>
             </w:r>
           </w:p>
         </w:tc>
@@ -345,7 +345,7 @@
       <w:tblPr>
         <w:tblStyle w:val="Tabelacomgrade"/>
         <w:tblW w:w="9069" w:type="dxa"/>
-        <w:tblLook w:val="04A0"/>
+        <w:tblLook w:val="04A0" w:firstRow="1" w:lastRow="0" w:firstColumn="1" w:lastColumn="0" w:noHBand="0" w:noVBand="1"/>
       </w:tblPr>
       <w:tblGrid>
         <w:gridCol w:w="1698"/>
@@ -566,7 +566,7 @@
                 <w:sz w:val="24"/>
                 <w:szCs w:val="24"/>
               </w:rPr>
-              <w:t>32</w:t>
+              <w:t>3</w:t>
             </w:r>
             <w:r>
               <w:rPr>
@@ -574,6 +574,14 @@
                 <w:sz w:val="24"/>
                 <w:szCs w:val="24"/>
               </w:rPr>
+              <w:t>6</w:t>
+            </w:r>
+            <w:r>
+              <w:rPr>
+                <w:rFonts w:asciiTheme="minorHAnsi" w:hAnsiTheme="minorHAnsi"/>
+                <w:sz w:val="24"/>
+                <w:szCs w:val="24"/>
+              </w:rPr>
               <w:t xml:space="preserve"> dias corridos.</w:t>
             </w:r>
           </w:p>
@@ -659,7 +667,14 @@
                 <w:sz w:val="24"/>
                 <w:szCs w:val="24"/>
               </w:rPr>
-              <w:t>86 Dias</w:t>
+              <w:t>90</w:t>
+            </w:r>
+            <w:r>
+              <w:rPr>
+                <w:sz w:val="24"/>
+                <w:szCs w:val="24"/>
+              </w:rPr>
+              <w:t xml:space="preserve"> Dias</w:t>
             </w:r>
           </w:p>
         </w:tc>
@@ -692,7 +707,7 @@
       <w:tblPr>
         <w:tblStyle w:val="Tabelacomgrade"/>
         <w:tblW w:w="9071" w:type="dxa"/>
-        <w:tblLook w:val="04A0"/>
+        <w:tblLook w:val="04A0" w:firstRow="1" w:lastRow="0" w:firstColumn="1" w:lastColumn="0" w:noHBand="0" w:noVBand="1"/>
       </w:tblPr>
       <w:tblGrid>
         <w:gridCol w:w="1553"/>
@@ -970,7 +985,15 @@
               <w:spacing w:after="0"/>
             </w:pPr>
             <w:r>
-              <w:t>Receber arquivos do ADF nas agencias de atendimento</w:t>
+              <w:t xml:space="preserve">Receber arquivos do ADF nas </w:t>
+            </w:r>
+            <w:proofErr w:type="spellStart"/>
+            <w:r>
+              <w:t>agencias</w:t>
+            </w:r>
+            <w:proofErr w:type="spellEnd"/>
+            <w:r>
+              <w:t xml:space="preserve"> de atendimento</w:t>
             </w:r>
           </w:p>
         </w:tc>
@@ -988,7 +1011,7 @@
       <w:tblPr>
         <w:tblStyle w:val="Tabelacomgrade"/>
         <w:tblW w:w="9071" w:type="dxa"/>
-        <w:tblLook w:val="04A0"/>
+        <w:tblLook w:val="04A0" w:firstRow="1" w:lastRow="0" w:firstColumn="1" w:lastColumn="0" w:noHBand="0" w:noVBand="1"/>
       </w:tblPr>
       <w:tblGrid>
         <w:gridCol w:w="1984"/>
@@ -1502,7 +1525,13 @@
               <w:spacing w:after="0"/>
             </w:pPr>
             <w:r>
-              <w:t>19/10/16</w:t>
+              <w:t>2</w:t>
+            </w:r>
+            <w:r>
+              <w:t>3</w:t>
+            </w:r>
+            <w:r>
+              <w:t>/10/16</w:t>
             </w:r>
           </w:p>
         </w:tc>
@@ -1562,7 +1591,10 @@
               <w:spacing w:after="0"/>
             </w:pPr>
             <w:r>
-              <w:t>26/10/16</w:t>
+              <w:t>30</w:t>
+            </w:r>
+            <w:r>
+              <w:t>/10/16</w:t>
             </w:r>
           </w:p>
         </w:tc>
@@ -1622,7 +1654,10 @@
               <w:spacing w:after="0"/>
             </w:pPr>
             <w:r>
-              <w:t>06/11/16</w:t>
+              <w:t>10</w:t>
+            </w:r>
+            <w:r>
+              <w:t>/11/16</w:t>
             </w:r>
           </w:p>
         </w:tc>
@@ -1682,7 +1717,13 @@
               <w:spacing w:after="0"/>
             </w:pPr>
             <w:r>
-              <w:t>09/11/16</w:t>
+              <w:t>1</w:t>
+            </w:r>
+            <w:r>
+              <w:t>3</w:t>
+            </w:r>
+            <w:r>
+              <w:t>/11/16</w:t>
             </w:r>
           </w:p>
         </w:tc>
@@ -1742,7 +1783,10 @@
               <w:spacing w:after="0"/>
             </w:pPr>
             <w:r>
-              <w:t>07/11/16</w:t>
+              <w:t>11</w:t>
+            </w:r>
+            <w:r>
+              <w:t>/11/16</w:t>
             </w:r>
           </w:p>
         </w:tc>
@@ -1802,7 +1846,12 @@
               <w:spacing w:after="0"/>
             </w:pPr>
             <w:r>
-              <w:t>06/05/17</w:t>
+              <w:t>10</w:t>
+            </w:r>
+            <w:bookmarkStart w:id="0" w:name="_GoBack"/>
+            <w:bookmarkEnd w:id="0"/>
+            <w:r>
+              <w:t>/05/17</w:t>
             </w:r>
           </w:p>
         </w:tc>
@@ -1852,7 +1901,7 @@
       <w:tblPr>
         <w:tblStyle w:val="Tabelacomgrade"/>
         <w:tblW w:w="9071" w:type="dxa"/>
-        <w:tblLook w:val="04A0"/>
+        <w:tblLook w:val="04A0" w:firstRow="1" w:lastRow="0" w:firstColumn="1" w:lastColumn="0" w:noHBand="0" w:noVBand="1"/>
       </w:tblPr>
       <w:tblGrid>
         <w:gridCol w:w="1134"/>
@@ -2131,8 +2180,6 @@
             <w:r>
               <w:t>9</w:t>
             </w:r>
-            <w:bookmarkStart w:id="0" w:name="_GoBack"/>
-            <w:bookmarkEnd w:id="0"/>
             <w:r>
               <w:t>/16</w:t>
             </w:r>
@@ -2145,15 +2192,24 @@
           <w:p>
             <w:pPr>
               <w:spacing w:after="0"/>
-            </w:pPr>
-            <w:r>
-              <w:t>Publicação de novas versões dos casos de usos ECFUC0901 - Agente Digital Fiscal e ECFUC0904 - Parametrizar processamento do Agente Digital Fiscal do ECF, e também do Modelo de Caso de Usos,</w:t>
-            </w:r>
-            <w:r>
-              <w:t xml:space="preserve"> </w:t>
-            </w:r>
-            <w:r>
-              <w:t>para atender as considerações da FSW registradas nos Mantis: 201; 204; 206; 208; 209; 214; 335 e 364.</w:t>
+              <w:jc w:val="both"/>
+            </w:pPr>
+            <w:r>
+              <w:t>Publicação de novas versões dos casos de usos ECFUC0901 - Agente Digital Fiscal, ECFUC0903 - Recepcionar informações do Agente Digital Fiscal – WS, ECFUC0904 - Parametrizar processamento do Agente Digital Fiscal</w:t>
+            </w:r>
+            <w:r>
+              <w:t xml:space="preserve"> e </w:t>
+            </w:r>
+            <w:r>
+              <w:t xml:space="preserve">ECFUC0909 - Receber arquivos do ADF nas </w:t>
+            </w:r>
+            <w:proofErr w:type="spellStart"/>
+            <w:r>
+              <w:t>agencias</w:t>
+            </w:r>
+            <w:proofErr w:type="spellEnd"/>
+            <w:r>
+              <w:t xml:space="preserve"> de atendimento, e também do Dicionário de Dados e Modelo de Caso de Usos, para atender as considerações da FSW registradas nos Mantis: 201; 204; 206; 208; 209; 214; 335 e 364.</w:t>
             </w:r>
           </w:p>
         </w:tc>
@@ -2181,6 +2237,21 @@
               <w:spacing w:after="0"/>
               <w:jc w:val="center"/>
             </w:pPr>
+            <w:r>
+              <w:t>2</w:t>
+            </w:r>
+            <w:r>
+              <w:t>3</w:t>
+            </w:r>
+            <w:r>
+              <w:t>/0</w:t>
+            </w:r>
+            <w:r>
+              <w:t>9</w:t>
+            </w:r>
+            <w:r>
+              <w:t>/16</w:t>
+            </w:r>
           </w:p>
         </w:tc>
         <w:tc>
@@ -2191,6 +2262,9 @@
             <w:pPr>
               <w:spacing w:after="0"/>
             </w:pPr>
+            <w:r>
+              <w:t>Publicação de novas versões dos casos de usos ECFUC0901 - Agente Digital Fiscal e ECFUC0903 - Recepcionar informações do Agente Digital Fiscal – WS, e também do Modelo de Caso de Usos, para atender as considerações da FSW registradas nos Mantis: 253 e 208.</w:t>
+            </w:r>
           </w:p>
         </w:tc>
         <w:tc>
@@ -2201,6 +2275,9 @@
             <w:pPr>
               <w:spacing w:after="0"/>
             </w:pPr>
+            <w:r>
+              <w:t>CIAT - João Paulo</w:t>
+            </w:r>
           </w:p>
         </w:tc>
       </w:tr>
@@ -2218,7 +2295,7 @@
         <w:tblStyle w:val="Tabelacomgrade"/>
         <w:tblW w:w="9072" w:type="dxa"/>
         <w:shd w:val="clear" w:color="auto" w:fill="BFBFBF"/>
-        <w:tblLook w:val="04A0"/>
+        <w:tblLook w:val="04A0" w:firstRow="1" w:lastRow="0" w:firstColumn="1" w:lastColumn="0" w:noHBand="0" w:noVBand="1"/>
       </w:tblPr>
       <w:tblGrid>
         <w:gridCol w:w="1701"/>
@@ -2668,7 +2745,7 @@
         <w:tblStyle w:val="Tabelacomgrade"/>
         <w:tblW w:w="9072" w:type="dxa"/>
         <w:tblLayout w:type="fixed"/>
-        <w:tblLook w:val="04A0"/>
+        <w:tblLook w:val="04A0" w:firstRow="1" w:lastRow="0" w:firstColumn="1" w:lastColumn="0" w:noHBand="0" w:noVBand="1"/>
       </w:tblPr>
       <w:tblGrid>
         <w:gridCol w:w="1537"/>
@@ -2902,13 +2979,6 @@
                 <w:szCs w:val="20"/>
               </w:rPr>
             </w:pPr>
-            <w:r>
-              <w:rPr>
-                <w:b/>
-                <w:szCs w:val="20"/>
-              </w:rPr>
-              <w:t>0,0</w:t>
-            </w:r>
           </w:p>
         </w:tc>
         <w:tc>
@@ -3266,6 +3336,12 @@
               </w:rPr>
               <w:t>0,2</w:t>
             </w:r>
+            <w:r>
+              <w:rPr>
+                <w:b/>
+              </w:rPr>
+              <w:t>0</w:t>
+            </w:r>
           </w:p>
         </w:tc>
         <w:tc>
@@ -3775,13 +3851,6 @@
                 <w:szCs w:val="20"/>
               </w:rPr>
             </w:pPr>
-            <w:r>
-              <w:rPr>
-                <w:b/>
-                <w:szCs w:val="20"/>
-              </w:rPr>
-              <w:t>0,0</w:t>
-            </w:r>
           </w:p>
         </w:tc>
         <w:tc>
@@ -3978,13 +4047,6 @@
                 <w:szCs w:val="20"/>
               </w:rPr>
             </w:pPr>
-            <w:r>
-              <w:rPr>
-                <w:b/>
-                <w:szCs w:val="20"/>
-              </w:rPr>
-              <w:t>0,0</w:t>
-            </w:r>
           </w:p>
         </w:tc>
         <w:tc>
@@ -4019,6 +4081,21 @@
       <w:pPr>
         <w:spacing w:after="0"/>
         <w:rPr>
+          <w:sz w:val="16"/>
+          <w:szCs w:val="16"/>
+        </w:rPr>
+      </w:pPr>
+      <w:r>
+        <w:rPr>
+          <w:sz w:val="16"/>
+          <w:szCs w:val="16"/>
+        </w:rPr>
+        <w:br w:type="page"/>
+      </w:r>
+    </w:p>
+    <w:p>
+      <w:pPr>
+        <w:rPr>
           <w:b/>
           <w:sz w:val="24"/>
           <w:szCs w:val="24"/>
@@ -4030,6 +4107,7 @@
           <w:sz w:val="24"/>
           <w:szCs w:val="24"/>
         </w:rPr>
+        <w:lastRenderedPageBreak/>
         <w:t>Justificativas e Observações:</w:t>
       </w:r>
     </w:p>
@@ -4042,10 +4120,13 @@
         <w:t>3</w:t>
       </w:r>
       <w:r>
-        <w:t>2 dias, entre os dias 1</w:t>
+        <w:t>6</w:t>
       </w:r>
       <w:r>
-        <w:t>9</w:t>
+        <w:t xml:space="preserve"> dias, entre os dias </w:t>
+      </w:r>
+      <w:r>
+        <w:t>23</w:t>
       </w:r>
       <w:r>
         <w:t>/0</w:t>
@@ -4090,8 +4171,18 @@
           <w:sz w:val="24"/>
           <w:szCs w:val="24"/>
         </w:rPr>
-        <w:t>Sanções a Aplicar</w:t>
+        <w:t xml:space="preserve">Sanções </w:t>
       </w:r>
+      <w:proofErr w:type="gramStart"/>
+      <w:r>
+        <w:rPr>
+          <w:b/>
+          <w:sz w:val="24"/>
+          <w:szCs w:val="24"/>
+        </w:rPr>
+        <w:t>a Aplicar</w:t>
+      </w:r>
+      <w:proofErr w:type="gramEnd"/>
       <w:r>
         <w:rPr>
           <w:b/>
@@ -4126,7 +4217,7 @@
 </file>
 
 <file path=word/endnotes.xml><?xml version="1.0" encoding="utf-8"?>
-<w:endnotes xmlns:ve="http://schemas.openxmlformats.org/markup-compatibility/2006" xmlns:o="urn:schemas-microsoft-com:office:office" xmlns:r="http://schemas.openxmlformats.org/officeDocument/2006/relationships" xmlns:m="http://schemas.openxmlformats.org/officeDocument/2006/math" xmlns:v="urn:schemas-microsoft-com:vml" xmlns:wp="http://schemas.openxmlformats.org/drawingml/2006/wordprocessingDrawing" xmlns:w10="urn:schemas-microsoft-com:office:word" xmlns:w="http://schemas.openxmlformats.org/wordprocessingml/2006/main" xmlns:wne="http://schemas.microsoft.com/office/word/2006/wordml">
+<w:endnotes xmlns:wpc="http://schemas.microsoft.com/office/word/2010/wordprocessingCanvas" xmlns:cx="http://schemas.microsoft.com/office/drawing/2014/chartex" xmlns:cx1="http://schemas.microsoft.com/office/drawing/2015/9/8/chartex" xmlns:cx2="http://schemas.microsoft.com/office/drawing/2015/10/21/chartex" xmlns:mc="http://schemas.openxmlformats.org/markup-compatibility/2006" xmlns:o="urn:schemas-microsoft-com:office:office" xmlns:r="http://schemas.openxmlformats.org/officeDocument/2006/relationships" xmlns:m="http://schemas.openxmlformats.org/officeDocument/2006/math" xmlns:v="urn:schemas-microsoft-com:vml" xmlns:wp14="http://schemas.microsoft.com/office/word/2010/wordprocessingDrawing" xmlns:wp="http://schemas.openxmlformats.org/drawingml/2006/wordprocessingDrawing" xmlns:w10="urn:schemas-microsoft-com:office:word" xmlns:w="http://schemas.openxmlformats.org/wordprocessingml/2006/main" xmlns:w14="http://schemas.microsoft.com/office/word/2010/wordml" xmlns:w15="http://schemas.microsoft.com/office/word/2012/wordml" xmlns:w16se="http://schemas.microsoft.com/office/word/2015/wordml/symex" xmlns:wpg="http://schemas.microsoft.com/office/word/2010/wordprocessingGroup" xmlns:wpi="http://schemas.microsoft.com/office/word/2010/wordprocessingInk" xmlns:wne="http://schemas.microsoft.com/office/word/2006/wordml" xmlns:wps="http://schemas.microsoft.com/office/word/2010/wordprocessingShape" mc:Ignorable="w14 w15 w16se wp14">
   <w:endnote w:type="separator" w:id="-1">
     <w:p>
       <w:r>
@@ -4145,7 +4236,7 @@
 </file>
 
 <file path=word/footer1.xml><?xml version="1.0" encoding="utf-8"?>
-<w:ftr xmlns:ve="http://schemas.openxmlformats.org/markup-compatibility/2006" xmlns:o="urn:schemas-microsoft-com:office:office" xmlns:r="http://schemas.openxmlformats.org/officeDocument/2006/relationships" xmlns:m="http://schemas.openxmlformats.org/officeDocument/2006/math" xmlns:v="urn:schemas-microsoft-com:vml" xmlns:wp="http://schemas.openxmlformats.org/drawingml/2006/wordprocessingDrawing" xmlns:w10="urn:schemas-microsoft-com:office:word" xmlns:w="http://schemas.openxmlformats.org/wordprocessingml/2006/main" xmlns:wne="http://schemas.microsoft.com/office/word/2006/wordml">
+<w:ftr xmlns:wpc="http://schemas.microsoft.com/office/word/2010/wordprocessingCanvas" xmlns:cx="http://schemas.microsoft.com/office/drawing/2014/chartex" xmlns:cx1="http://schemas.microsoft.com/office/drawing/2015/9/8/chartex" xmlns:cx2="http://schemas.microsoft.com/office/drawing/2015/10/21/chartex" xmlns:mc="http://schemas.openxmlformats.org/markup-compatibility/2006" xmlns:o="urn:schemas-microsoft-com:office:office" xmlns:r="http://schemas.openxmlformats.org/officeDocument/2006/relationships" xmlns:m="http://schemas.openxmlformats.org/officeDocument/2006/math" xmlns:v="urn:schemas-microsoft-com:vml" xmlns:wp14="http://schemas.microsoft.com/office/word/2010/wordprocessingDrawing" xmlns:wp="http://schemas.openxmlformats.org/drawingml/2006/wordprocessingDrawing" xmlns:w10="urn:schemas-microsoft-com:office:word" xmlns:w="http://schemas.openxmlformats.org/wordprocessingml/2006/main" xmlns:w14="http://schemas.microsoft.com/office/word/2010/wordml" xmlns:w15="http://schemas.microsoft.com/office/word/2012/wordml" xmlns:w16se="http://schemas.microsoft.com/office/word/2015/wordml/symex" xmlns:wpg="http://schemas.microsoft.com/office/word/2010/wordprocessingGroup" xmlns:wpi="http://schemas.microsoft.com/office/word/2010/wordprocessingInk" xmlns:wne="http://schemas.microsoft.com/office/word/2006/wordml" xmlns:wps="http://schemas.microsoft.com/office/word/2010/wordprocessingShape" mc:Ignorable="w14 w15 w16se wp14">
   <w:p>
     <w:pPr>
       <w:pStyle w:val="Rodap"/>
@@ -4176,7 +4267,7 @@
         <w:rStyle w:val="Nmerodepgina"/>
         <w:noProof/>
       </w:rPr>
-      <w:t>3</w:t>
+      <w:t>4</w:t>
     </w:r>
     <w:r>
       <w:rPr>
@@ -4194,7 +4285,7 @@
         <w:noProof/>
         <w:lang w:eastAsia="pt-BR"/>
       </w:rPr>
-      <w:pict>
+      <w:object w:dxaOrig="1440" w:dyaOrig="1440">
         <v:shapetype id="_x0000_t75" coordsize="21600,21600" o:spt="75" o:preferrelative="t" path="m@4@5l@4@11@9@11@9@5xe" filled="f" stroked="f">
           <v:stroke joinstyle="miter"/>
           <v:formulas>
@@ -4217,15 +4308,15 @@
         <v:shape id="_x0000_s2051" type="#_x0000_t75" style="position:absolute;margin-left:275.05pt;margin-top:-9.15pt;width:211.25pt;height:35.9pt;z-index:251656704">
           <v:imagedata r:id="rId1" o:title=""/>
         </v:shape>
-        <o:OLEObject Type="Embed" ProgID="PBrush" ShapeID="_x0000_s2051" DrawAspect="Content" ObjectID="_1536078502" r:id="rId2"/>
-      </w:pict>
+        <o:OLEObject Type="Embed" ProgID="PBrush" ShapeID="_x0000_s2051" DrawAspect="Content" ObjectID="_1536159510" r:id="rId2"/>
+      </w:object>
     </w:r>
   </w:p>
 </w:ftr>
 </file>
 
 <file path=word/footnotes.xml><?xml version="1.0" encoding="utf-8"?>
-<w:footnotes xmlns:ve="http://schemas.openxmlformats.org/markup-compatibility/2006" xmlns:o="urn:schemas-microsoft-com:office:office" xmlns:r="http://schemas.openxmlformats.org/officeDocument/2006/relationships" xmlns:m="http://schemas.openxmlformats.org/officeDocument/2006/math" xmlns:v="urn:schemas-microsoft-com:vml" xmlns:wp="http://schemas.openxmlformats.org/drawingml/2006/wordprocessingDrawing" xmlns:w10="urn:schemas-microsoft-com:office:word" xmlns:w="http://schemas.openxmlformats.org/wordprocessingml/2006/main" xmlns:wne="http://schemas.microsoft.com/office/word/2006/wordml">
+<w:footnotes xmlns:wpc="http://schemas.microsoft.com/office/word/2010/wordprocessingCanvas" xmlns:cx="http://schemas.microsoft.com/office/drawing/2014/chartex" xmlns:cx1="http://schemas.microsoft.com/office/drawing/2015/9/8/chartex" xmlns:cx2="http://schemas.microsoft.com/office/drawing/2015/10/21/chartex" xmlns:mc="http://schemas.openxmlformats.org/markup-compatibility/2006" xmlns:o="urn:schemas-microsoft-com:office:office" xmlns:r="http://schemas.openxmlformats.org/officeDocument/2006/relationships" xmlns:m="http://schemas.openxmlformats.org/officeDocument/2006/math" xmlns:v="urn:schemas-microsoft-com:vml" xmlns:wp14="http://schemas.microsoft.com/office/word/2010/wordprocessingDrawing" xmlns:wp="http://schemas.openxmlformats.org/drawingml/2006/wordprocessingDrawing" xmlns:w10="urn:schemas-microsoft-com:office:word" xmlns:w="http://schemas.openxmlformats.org/wordprocessingml/2006/main" xmlns:w14="http://schemas.microsoft.com/office/word/2010/wordml" xmlns:w15="http://schemas.microsoft.com/office/word/2012/wordml" xmlns:w16se="http://schemas.microsoft.com/office/word/2015/wordml/symex" xmlns:wpg="http://schemas.microsoft.com/office/word/2010/wordprocessingGroup" xmlns:wpi="http://schemas.microsoft.com/office/word/2010/wordprocessingInk" xmlns:wne="http://schemas.microsoft.com/office/word/2006/wordml" xmlns:wps="http://schemas.microsoft.com/office/word/2010/wordprocessingShape" mc:Ignorable="w14 w15 w16se wp14">
   <w:footnote w:type="separator" w:id="-1">
     <w:p>
       <w:r>
@@ -4244,7 +4335,7 @@
 </file>
 
 <file path=word/header1.xml><?xml version="1.0" encoding="utf-8"?>
-<w:hdr xmlns:ve="http://schemas.openxmlformats.org/markup-compatibility/2006" xmlns:o="urn:schemas-microsoft-com:office:office" xmlns:r="http://schemas.openxmlformats.org/officeDocument/2006/relationships" xmlns:m="http://schemas.openxmlformats.org/officeDocument/2006/math" xmlns:v="urn:schemas-microsoft-com:vml" xmlns:wp="http://schemas.openxmlformats.org/drawingml/2006/wordprocessingDrawing" xmlns:w10="urn:schemas-microsoft-com:office:word" xmlns:w="http://schemas.openxmlformats.org/wordprocessingml/2006/main" xmlns:wne="http://schemas.microsoft.com/office/word/2006/wordml">
+<w:hdr xmlns:wpc="http://schemas.microsoft.com/office/word/2010/wordprocessingCanvas" xmlns:cx="http://schemas.microsoft.com/office/drawing/2014/chartex" xmlns:cx1="http://schemas.microsoft.com/office/drawing/2015/9/8/chartex" xmlns:cx2="http://schemas.microsoft.com/office/drawing/2015/10/21/chartex" xmlns:mc="http://schemas.openxmlformats.org/markup-compatibility/2006" xmlns:o="urn:schemas-microsoft-com:office:office" xmlns:r="http://schemas.openxmlformats.org/officeDocument/2006/relationships" xmlns:m="http://schemas.openxmlformats.org/officeDocument/2006/math" xmlns:v="urn:schemas-microsoft-com:vml" xmlns:wp14="http://schemas.microsoft.com/office/word/2010/wordprocessingDrawing" xmlns:wp="http://schemas.openxmlformats.org/drawingml/2006/wordprocessingDrawing" xmlns:w10="urn:schemas-microsoft-com:office:word" xmlns:w="http://schemas.openxmlformats.org/wordprocessingml/2006/main" xmlns:w14="http://schemas.microsoft.com/office/word/2010/wordml" xmlns:w15="http://schemas.microsoft.com/office/word/2012/wordml" xmlns:w16se="http://schemas.microsoft.com/office/word/2015/wordml/symex" xmlns:wpg="http://schemas.microsoft.com/office/word/2010/wordprocessingGroup" xmlns:wpi="http://schemas.microsoft.com/office/word/2010/wordprocessingInk" xmlns:wne="http://schemas.microsoft.com/office/word/2006/wordml" xmlns:wps="http://schemas.microsoft.com/office/word/2010/wordprocessingShape" mc:Ignorable="w14 w15 w16se wp14">
   <w:p>
     <w:pPr>
       <w:pStyle w:val="Cabealho"/>
@@ -4283,7 +4374,7 @@
                   <a:blip r:embed="rId1">
                     <a:extLst>
                       <a:ext uri="{28A0092B-C50C-407E-A947-70E740481C1C}">
-                        <a14:useLocalDpi xmlns="" xmlns:wpc="http://schemas.microsoft.com/office/word/2010/wordprocessingCanvas" xmlns:cx="http://schemas.microsoft.com/office/drawing/2014/chartex" xmlns:cx1="http://schemas.microsoft.com/office/drawing/2015/9/8/chartex" xmlns:cx2="http://schemas.microsoft.com/office/drawing/2015/10/21/chartex" xmlns:mc="http://schemas.openxmlformats.org/markup-compatibility/2006" xmlns:o="urn:schemas-microsoft-com:office:office" xmlns:v="urn:schemas-microsoft-com:vml" xmlns:wp14="http://schemas.microsoft.com/office/word/2010/wordprocessingDrawing" xmlns:w10="urn:schemas-microsoft-com:office:word" xmlns:w="http://schemas.openxmlformats.org/wordprocessingml/2006/main" xmlns:w14="http://schemas.microsoft.com/office/word/2010/wordml" xmlns:w15="http://schemas.microsoft.com/office/word/2012/wordml" xmlns:w16se="http://schemas.microsoft.com/office/word/2015/wordml/symex" xmlns:wpg="http://schemas.microsoft.com/office/word/2010/wordprocessingGroup" xmlns:wpi="http://schemas.microsoft.com/office/word/2010/wordprocessingInk" xmlns:wps="http://schemas.microsoft.com/office/word/2010/wordprocessingShape" xmlns:a14="http://schemas.microsoft.com/office/drawing/2010/main" val="0"/>
+                        <a14:useLocalDpi xmlns:a14="http://schemas.microsoft.com/office/drawing/2010/main" val="0"/>
                       </a:ext>
                     </a:extLst>
                   </a:blip>
@@ -4305,6 +4396,12 @@
               </pic:pic>
             </a:graphicData>
           </a:graphic>
+          <wp14:sizeRelH relativeFrom="page">
+            <wp14:pctWidth>0</wp14:pctWidth>
+          </wp14:sizeRelH>
+          <wp14:sizeRelV relativeFrom="page">
+            <wp14:pctHeight>0</wp14:pctHeight>
+          </wp14:sizeRelV>
         </wp:anchor>
       </w:drawing>
     </w:r>
@@ -4342,7 +4439,7 @@
                   <a:blip r:embed="rId2">
                     <a:extLst>
                       <a:ext uri="{28A0092B-C50C-407E-A947-70E740481C1C}">
-                        <a14:useLocalDpi xmlns="" xmlns:wpc="http://schemas.microsoft.com/office/word/2010/wordprocessingCanvas" xmlns:cx="http://schemas.microsoft.com/office/drawing/2014/chartex" xmlns:cx1="http://schemas.microsoft.com/office/drawing/2015/9/8/chartex" xmlns:cx2="http://schemas.microsoft.com/office/drawing/2015/10/21/chartex" xmlns:mc="http://schemas.openxmlformats.org/markup-compatibility/2006" xmlns:o="urn:schemas-microsoft-com:office:office" xmlns:v="urn:schemas-microsoft-com:vml" xmlns:wp14="http://schemas.microsoft.com/office/word/2010/wordprocessingDrawing" xmlns:w10="urn:schemas-microsoft-com:office:word" xmlns:w="http://schemas.openxmlformats.org/wordprocessingml/2006/main" xmlns:w14="http://schemas.microsoft.com/office/word/2010/wordml" xmlns:w15="http://schemas.microsoft.com/office/word/2012/wordml" xmlns:w16se="http://schemas.microsoft.com/office/word/2015/wordml/symex" xmlns:wpg="http://schemas.microsoft.com/office/word/2010/wordprocessingGroup" xmlns:wpi="http://schemas.microsoft.com/office/word/2010/wordprocessingInk" xmlns:wps="http://schemas.microsoft.com/office/word/2010/wordprocessingShape" xmlns:a14="http://schemas.microsoft.com/office/drawing/2010/main" val="0"/>
+                        <a14:useLocalDpi xmlns:a14="http://schemas.microsoft.com/office/drawing/2010/main" val="0"/>
                       </a:ext>
                     </a:extLst>
                   </a:blip>
@@ -4364,6 +4461,12 @@
               </pic:pic>
             </a:graphicData>
           </a:graphic>
+          <wp14:sizeRelH relativeFrom="page">
+            <wp14:pctWidth>0</wp14:pctWidth>
+          </wp14:sizeRelH>
+          <wp14:sizeRelV relativeFrom="page">
+            <wp14:pctHeight>0</wp14:pctHeight>
+          </wp14:sizeRelV>
         </wp:anchor>
       </w:drawing>
     </w:r>
@@ -4375,7 +4478,7 @@
 </file>
 
 <file path=word/styles.xml><?xml version="1.0" encoding="utf-8"?>
-<w:styles xmlns:r="http://schemas.openxmlformats.org/officeDocument/2006/relationships" xmlns:w="http://schemas.openxmlformats.org/wordprocessingml/2006/main">
+<w:styles xmlns:mc="http://schemas.openxmlformats.org/markup-compatibility/2006" xmlns:r="http://schemas.openxmlformats.org/officeDocument/2006/relationships" xmlns:w="http://schemas.openxmlformats.org/wordprocessingml/2006/main" xmlns:w14="http://schemas.microsoft.com/office/word/2010/wordml" xmlns:w15="http://schemas.microsoft.com/office/word/2012/wordml" xmlns:w16se="http://schemas.microsoft.com/office/word/2015/wordml/symex" mc:Ignorable="w14 w15 w16se">
   <w:docDefaults>
     <w:rPrDefault>
       <w:rPr>
@@ -4385,144 +4488,380 @@
     </w:rPrDefault>
     <w:pPrDefault/>
   </w:docDefaults>
-  <w:latentStyles w:defLockedState="0" w:defUIPriority="99" w:defSemiHidden="1" w:defUnhideWhenUsed="1" w:defQFormat="0" w:count="267">
-    <w:lsdException w:name="Normal" w:semiHidden="0" w:uiPriority="0" w:unhideWhenUsed="0" w:qFormat="1"/>
-    <w:lsdException w:name="heading 1" w:semiHidden="0" w:uiPriority="9" w:unhideWhenUsed="0" w:qFormat="1"/>
-    <w:lsdException w:name="heading 2" w:uiPriority="9" w:qFormat="1"/>
-    <w:lsdException w:name="heading 3" w:uiPriority="9" w:qFormat="1"/>
-    <w:lsdException w:name="heading 4" w:uiPriority="9" w:qFormat="1"/>
-    <w:lsdException w:name="heading 5" w:uiPriority="9" w:qFormat="1"/>
-    <w:lsdException w:name="heading 6" w:uiPriority="9" w:qFormat="1"/>
-    <w:lsdException w:name="heading 7" w:uiPriority="9" w:qFormat="1"/>
-    <w:lsdException w:name="heading 8" w:uiPriority="9" w:qFormat="1"/>
-    <w:lsdException w:name="heading 9" w:uiPriority="9" w:qFormat="1"/>
-    <w:lsdException w:name="toc 1" w:uiPriority="39"/>
-    <w:lsdException w:name="toc 2" w:uiPriority="39"/>
-    <w:lsdException w:name="toc 3" w:uiPriority="39"/>
-    <w:lsdException w:name="toc 4" w:uiPriority="39"/>
-    <w:lsdException w:name="toc 5" w:uiPriority="39"/>
-    <w:lsdException w:name="toc 6" w:uiPriority="39"/>
-    <w:lsdException w:name="toc 7" w:uiPriority="39"/>
-    <w:lsdException w:name="toc 8" w:uiPriority="39"/>
-    <w:lsdException w:name="toc 9" w:uiPriority="39"/>
-    <w:lsdException w:name="caption" w:uiPriority="35" w:qFormat="1"/>
-    <w:lsdException w:name="Title" w:semiHidden="0" w:uiPriority="10" w:unhideWhenUsed="0" w:qFormat="1"/>
-    <w:lsdException w:name="Default Paragraph Font" w:uiPriority="1"/>
-    <w:lsdException w:name="Subtitle" w:semiHidden="0" w:uiPriority="11" w:unhideWhenUsed="0" w:qFormat="1"/>
-    <w:lsdException w:name="Strong" w:semiHidden="0" w:uiPriority="22" w:unhideWhenUsed="0" w:qFormat="1"/>
-    <w:lsdException w:name="Emphasis" w:semiHidden="0" w:uiPriority="20" w:unhideWhenUsed="0" w:qFormat="1"/>
-    <w:lsdException w:name="Table Grid" w:semiHidden="0" w:uiPriority="39" w:unhideWhenUsed="0"/>
-    <w:lsdException w:name="Placeholder Text" w:unhideWhenUsed="0"/>
-    <w:lsdException w:name="No Spacing" w:semiHidden="0" w:uiPriority="1" w:unhideWhenUsed="0" w:qFormat="1"/>
-    <w:lsdException w:name="Light Shading" w:semiHidden="0" w:uiPriority="60" w:unhideWhenUsed="0"/>
-    <w:lsdException w:name="Light List" w:semiHidden="0" w:uiPriority="61" w:unhideWhenUsed="0"/>
-    <w:lsdException w:name="Light Grid" w:semiHidden="0" w:uiPriority="62" w:unhideWhenUsed="0"/>
-    <w:lsdException w:name="Medium Shading 1" w:semiHidden="0" w:uiPriority="63" w:unhideWhenUsed="0"/>
-    <w:lsdException w:name="Medium Shading 2" w:semiHidden="0" w:uiPriority="64" w:unhideWhenUsed="0"/>
-    <w:lsdException w:name="Medium List 1" w:semiHidden="0" w:uiPriority="65" w:unhideWhenUsed="0"/>
-    <w:lsdException w:name="Medium List 2" w:semiHidden="0" w:uiPriority="66" w:unhideWhenUsed="0"/>
-    <w:lsdException w:name="Medium Grid 1" w:semiHidden="0" w:uiPriority="67" w:unhideWhenUsed="0"/>
-    <w:lsdException w:name="Medium Grid 2" w:semiHidden="0" w:uiPriority="68" w:unhideWhenUsed="0"/>
-    <w:lsdException w:name="Medium Grid 3" w:semiHidden="0" w:uiPriority="69" w:unhideWhenUsed="0"/>
-    <w:lsdException w:name="Dark List" w:semiHidden="0" w:uiPriority="70" w:unhideWhenUsed="0"/>
-    <w:lsdException w:name="Colorful Shading" w:semiHidden="0" w:uiPriority="71" w:unhideWhenUsed="0"/>
-    <w:lsdException w:name="Colorful List" w:semiHidden="0" w:uiPriority="72" w:unhideWhenUsed="0"/>
-    <w:lsdException w:name="Colorful Grid" w:semiHidden="0" w:uiPriority="73" w:unhideWhenUsed="0"/>
-    <w:lsdException w:name="Light Shading Accent 1" w:semiHidden="0" w:uiPriority="60" w:unhideWhenUsed="0"/>
-    <w:lsdException w:name="Light List Accent 1" w:semiHidden="0" w:uiPriority="61" w:unhideWhenUsed="0"/>
-    <w:lsdException w:name="Light Grid Accent 1" w:semiHidden="0" w:uiPriority="62" w:unhideWhenUsed="0"/>
-    <w:lsdException w:name="Medium Shading 1 Accent 1" w:semiHidden="0" w:uiPriority="63" w:unhideWhenUsed="0"/>
-    <w:lsdException w:name="Medium Shading 2 Accent 1" w:semiHidden="0" w:uiPriority="64" w:unhideWhenUsed="0"/>
-    <w:lsdException w:name="Medium List 1 Accent 1" w:semiHidden="0" w:uiPriority="65" w:unhideWhenUsed="0"/>
-    <w:lsdException w:name="Revision" w:unhideWhenUsed="0"/>
-    <w:lsdException w:name="List Paragraph" w:semiHidden="0" w:uiPriority="34" w:unhideWhenUsed="0" w:qFormat="1"/>
-    <w:lsdException w:name="Quote" w:semiHidden="0" w:uiPriority="29" w:unhideWhenUsed="0" w:qFormat="1"/>
-    <w:lsdException w:name="Intense Quote" w:semiHidden="0" w:uiPriority="30" w:unhideWhenUsed="0" w:qFormat="1"/>
-    <w:lsdException w:name="Medium List 2 Accent 1" w:semiHidden="0" w:uiPriority="66" w:unhideWhenUsed="0"/>
-    <w:lsdException w:name="Medium Grid 1 Accent 1" w:semiHidden="0" w:uiPriority="67" w:unhideWhenUsed="0"/>
-    <w:lsdException w:name="Medium Grid 2 Accent 1" w:semiHidden="0" w:uiPriority="68" w:unhideWhenUsed="0"/>
-    <w:lsdException w:name="Medium Grid 3 Accent 1" w:semiHidden="0" w:uiPriority="69" w:unhideWhenUsed="0"/>
-    <w:lsdException w:name="Dark List Accent 1" w:semiHidden="0" w:uiPriority="70" w:unhideWhenUsed="0"/>
-    <w:lsdException w:name="Colorful Shading Accent 1" w:semiHidden="0" w:uiPriority="71" w:unhideWhenUsed="0"/>
-    <w:lsdException w:name="Colorful List Accent 1" w:semiHidden="0" w:uiPriority="72" w:unhideWhenUsed="0"/>
-    <w:lsdException w:name="Colorful Grid Accent 1" w:semiHidden="0" w:uiPriority="73" w:unhideWhenUsed="0"/>
-    <w:lsdException w:name="Light Shading Accent 2" w:semiHidden="0" w:uiPriority="60" w:unhideWhenUsed="0"/>
-    <w:lsdException w:name="Light List Accent 2" w:semiHidden="0" w:uiPriority="61" w:unhideWhenUsed="0"/>
-    <w:lsdException w:name="Light Grid Accent 2" w:semiHidden="0" w:uiPriority="62" w:unhideWhenUsed="0"/>
-    <w:lsdException w:name="Medium Shading 1 Accent 2" w:semiHidden="0" w:uiPriority="63" w:unhideWhenUsed="0"/>
-    <w:lsdException w:name="Medium Shading 2 Accent 2" w:semiHidden="0" w:uiPriority="64" w:unhideWhenUsed="0"/>
-    <w:lsdException w:name="Medium List 1 Accent 2" w:semiHidden="0" w:uiPriority="65" w:unhideWhenUsed="0"/>
-    <w:lsdException w:name="Medium List 2 Accent 2" w:semiHidden="0" w:uiPriority="66" w:unhideWhenUsed="0"/>
-    <w:lsdException w:name="Medium Grid 1 Accent 2" w:semiHidden="0" w:uiPriority="67" w:unhideWhenUsed="0"/>
-    <w:lsdException w:name="Medium Grid 2 Accent 2" w:semiHidden="0" w:uiPriority="68" w:unhideWhenUsed="0"/>
-    <w:lsdException w:name="Medium Grid 3 Accent 2" w:semiHidden="0" w:uiPriority="69" w:unhideWhenUsed="0"/>
-    <w:lsdException w:name="Dark List Accent 2" w:semiHidden="0" w:uiPriority="70" w:unhideWhenUsed="0"/>
-    <w:lsdException w:name="Colorful Shading Accent 2" w:semiHidden="0" w:uiPriority="71" w:unhideWhenUsed="0"/>
-    <w:lsdException w:name="Colorful List Accent 2" w:semiHidden="0" w:uiPriority="72" w:unhideWhenUsed="0"/>
-    <w:lsdException w:name="Colorful Grid Accent 2" w:semiHidden="0" w:uiPriority="73" w:unhideWhenUsed="0"/>
-    <w:lsdException w:name="Light Shading Accent 3" w:semiHidden="0" w:uiPriority="60" w:unhideWhenUsed="0"/>
-    <w:lsdException w:name="Light List Accent 3" w:semiHidden="0" w:uiPriority="61" w:unhideWhenUsed="0"/>
-    <w:lsdException w:name="Light Grid Accent 3" w:semiHidden="0" w:uiPriority="62" w:unhideWhenUsed="0"/>
-    <w:lsdException w:name="Medium Shading 1 Accent 3" w:semiHidden="0" w:uiPriority="63" w:unhideWhenUsed="0"/>
-    <w:lsdException w:name="Medium Shading 2 Accent 3" w:semiHidden="0" w:uiPriority="64" w:unhideWhenUsed="0"/>
-    <w:lsdException w:name="Medium List 1 Accent 3" w:semiHidden="0" w:uiPriority="65" w:unhideWhenUsed="0"/>
-    <w:lsdException w:name="Medium List 2 Accent 3" w:semiHidden="0" w:uiPriority="66" w:unhideWhenUsed="0"/>
-    <w:lsdException w:name="Medium Grid 1 Accent 3" w:semiHidden="0" w:uiPriority="67" w:unhideWhenUsed="0"/>
-    <w:lsdException w:name="Medium Grid 2 Accent 3" w:semiHidden="0" w:uiPriority="68" w:unhideWhenUsed="0"/>
-    <w:lsdException w:name="Medium Grid 3 Accent 3" w:semiHidden="0" w:uiPriority="69" w:unhideWhenUsed="0"/>
-    <w:lsdException w:name="Dark List Accent 3" w:semiHidden="0" w:uiPriority="70" w:unhideWhenUsed="0"/>
-    <w:lsdException w:name="Colorful Shading Accent 3" w:semiHidden="0" w:uiPriority="71" w:unhideWhenUsed="0"/>
-    <w:lsdException w:name="Colorful List Accent 3" w:semiHidden="0" w:uiPriority="72" w:unhideWhenUsed="0"/>
-    <w:lsdException w:name="Colorful Grid Accent 3" w:semiHidden="0" w:uiPriority="73" w:unhideWhenUsed="0"/>
-    <w:lsdException w:name="Light Shading Accent 4" w:semiHidden="0" w:uiPriority="60" w:unhideWhenUsed="0"/>
-    <w:lsdException w:name="Light List Accent 4" w:semiHidden="0" w:uiPriority="61" w:unhideWhenUsed="0"/>
-    <w:lsdException w:name="Light Grid Accent 4" w:semiHidden="0" w:uiPriority="62" w:unhideWhenUsed="0"/>
-    <w:lsdException w:name="Medium Shading 1 Accent 4" w:semiHidden="0" w:uiPriority="63" w:unhideWhenUsed="0"/>
-    <w:lsdException w:name="Medium Shading 2 Accent 4" w:semiHidden="0" w:uiPriority="64" w:unhideWhenUsed="0"/>
-    <w:lsdException w:name="Medium List 1 Accent 4" w:semiHidden="0" w:uiPriority="65" w:unhideWhenUsed="0"/>
-    <w:lsdException w:name="Medium List 2 Accent 4" w:semiHidden="0" w:uiPriority="66" w:unhideWhenUsed="0"/>
-    <w:lsdException w:name="Medium Grid 1 Accent 4" w:semiHidden="0" w:uiPriority="67" w:unhideWhenUsed="0"/>
-    <w:lsdException w:name="Medium Grid 2 Accent 4" w:semiHidden="0" w:uiPriority="68" w:unhideWhenUsed="0"/>
-    <w:lsdException w:name="Medium Grid 3 Accent 4" w:semiHidden="0" w:uiPriority="69" w:unhideWhenUsed="0"/>
-    <w:lsdException w:name="Dark List Accent 4" w:semiHidden="0" w:uiPriority="70" w:unhideWhenUsed="0"/>
-    <w:lsdException w:name="Colorful Shading Accent 4" w:semiHidden="0" w:uiPriority="71" w:unhideWhenUsed="0"/>
-    <w:lsdException w:name="Colorful List Accent 4" w:semiHidden="0" w:uiPriority="72" w:unhideWhenUsed="0"/>
-    <w:lsdException w:name="Colorful Grid Accent 4" w:semiHidden="0" w:uiPriority="73" w:unhideWhenUsed="0"/>
-    <w:lsdException w:name="Light Shading Accent 5" w:semiHidden="0" w:uiPriority="60" w:unhideWhenUsed="0"/>
-    <w:lsdException w:name="Light List Accent 5" w:semiHidden="0" w:uiPriority="61" w:unhideWhenUsed="0"/>
-    <w:lsdException w:name="Light Grid Accent 5" w:semiHidden="0" w:uiPriority="62" w:unhideWhenUsed="0"/>
-    <w:lsdException w:name="Medium Shading 1 Accent 5" w:semiHidden="0" w:uiPriority="63" w:unhideWhenUsed="0"/>
-    <w:lsdException w:name="Medium Shading 2 Accent 5" w:semiHidden="0" w:uiPriority="64" w:unhideWhenUsed="0"/>
-    <w:lsdException w:name="Medium List 1 Accent 5" w:semiHidden="0" w:uiPriority="65" w:unhideWhenUsed="0"/>
-    <w:lsdException w:name="Medium List 2 Accent 5" w:semiHidden="0" w:uiPriority="66" w:unhideWhenUsed="0"/>
-    <w:lsdException w:name="Medium Grid 1 Accent 5" w:semiHidden="0" w:uiPriority="67" w:unhideWhenUsed="0"/>
-    <w:lsdException w:name="Medium Grid 2 Accent 5" w:semiHidden="0" w:uiPriority="68" w:unhideWhenUsed="0"/>
-    <w:lsdException w:name="Medium Grid 3 Accent 5" w:semiHidden="0" w:uiPriority="69" w:unhideWhenUsed="0"/>
-    <w:lsdException w:name="Dark List Accent 5" w:semiHidden="0" w:uiPriority="70" w:unhideWhenUsed="0"/>
-    <w:lsdException w:name="Colorful Shading Accent 5" w:semiHidden="0" w:uiPriority="71" w:unhideWhenUsed="0"/>
-    <w:lsdException w:name="Colorful List Accent 5" w:semiHidden="0" w:uiPriority="72" w:unhideWhenUsed="0"/>
-    <w:lsdException w:name="Colorful Grid Accent 5" w:semiHidden="0" w:uiPriority="73" w:unhideWhenUsed="0"/>
-    <w:lsdException w:name="Light Shading Accent 6" w:semiHidden="0" w:uiPriority="60" w:unhideWhenUsed="0"/>
-    <w:lsdException w:name="Light List Accent 6" w:semiHidden="0" w:uiPriority="61" w:unhideWhenUsed="0"/>
-    <w:lsdException w:name="Light Grid Accent 6" w:semiHidden="0" w:uiPriority="62" w:unhideWhenUsed="0"/>
-    <w:lsdException w:name="Medium Shading 1 Accent 6" w:semiHidden="0" w:uiPriority="63" w:unhideWhenUsed="0"/>
-    <w:lsdException w:name="Medium Shading 2 Accent 6" w:semiHidden="0" w:uiPriority="64" w:unhideWhenUsed="0"/>
-    <w:lsdException w:name="Medium List 1 Accent 6" w:semiHidden="0" w:uiPriority="65" w:unhideWhenUsed="0"/>
-    <w:lsdException w:name="Medium List 2 Accent 6" w:semiHidden="0" w:uiPriority="66" w:unhideWhenUsed="0"/>
-    <w:lsdException w:name="Medium Grid 1 Accent 6" w:semiHidden="0" w:uiPriority="67" w:unhideWhenUsed="0"/>
-    <w:lsdException w:name="Medium Grid 2 Accent 6" w:semiHidden="0" w:uiPriority="68" w:unhideWhenUsed="0"/>
-    <w:lsdException w:name="Medium Grid 3 Accent 6" w:semiHidden="0" w:uiPriority="69" w:unhideWhenUsed="0"/>
-    <w:lsdException w:name="Dark List Accent 6" w:semiHidden="0" w:uiPriority="70" w:unhideWhenUsed="0"/>
-    <w:lsdException w:name="Colorful Shading Accent 6" w:semiHidden="0" w:uiPriority="71" w:unhideWhenUsed="0"/>
-    <w:lsdException w:name="Colorful List Accent 6" w:semiHidden="0" w:uiPriority="72" w:unhideWhenUsed="0"/>
-    <w:lsdException w:name="Colorful Grid Accent 6" w:semiHidden="0" w:uiPriority="73" w:unhideWhenUsed="0"/>
-    <w:lsdException w:name="Subtle Emphasis" w:semiHidden="0" w:uiPriority="19" w:unhideWhenUsed="0" w:qFormat="1"/>
-    <w:lsdException w:name="Intense Emphasis" w:semiHidden="0" w:uiPriority="21" w:unhideWhenUsed="0" w:qFormat="1"/>
-    <w:lsdException w:name="Subtle Reference" w:semiHidden="0" w:uiPriority="31" w:unhideWhenUsed="0" w:qFormat="1"/>
-    <w:lsdException w:name="Intense Reference" w:semiHidden="0" w:uiPriority="32" w:unhideWhenUsed="0" w:qFormat="1"/>
-    <w:lsdException w:name="Book Title" w:semiHidden="0" w:uiPriority="33" w:unhideWhenUsed="0" w:qFormat="1"/>
-    <w:lsdException w:name="Bibliography" w:uiPriority="37"/>
-    <w:lsdException w:name="TOC Heading" w:uiPriority="39" w:qFormat="1"/>
+  <w:latentStyles w:defLockedState="0" w:defUIPriority="99" w:defSemiHidden="0" w:defUnhideWhenUsed="0" w:defQFormat="0" w:count="373">
+    <w:lsdException w:name="Normal" w:uiPriority="0" w:qFormat="1"/>
+    <w:lsdException w:name="heading 1" w:uiPriority="9" w:qFormat="1"/>
+    <w:lsdException w:name="heading 2" w:semiHidden="1" w:uiPriority="9" w:unhideWhenUsed="1" w:qFormat="1"/>
+    <w:lsdException w:name="heading 3" w:semiHidden="1" w:uiPriority="9" w:unhideWhenUsed="1" w:qFormat="1"/>
+    <w:lsdException w:name="heading 4" w:semiHidden="1" w:uiPriority="9" w:unhideWhenUsed="1" w:qFormat="1"/>
+    <w:lsdException w:name="heading 5" w:semiHidden="1" w:uiPriority="9" w:unhideWhenUsed="1" w:qFormat="1"/>
+    <w:lsdException w:name="heading 6" w:semiHidden="1" w:uiPriority="9" w:unhideWhenUsed="1" w:qFormat="1"/>
+    <w:lsdException w:name="heading 7" w:semiHidden="1" w:uiPriority="9" w:unhideWhenUsed="1" w:qFormat="1"/>
+    <w:lsdException w:name="heading 8" w:semiHidden="1" w:uiPriority="9" w:unhideWhenUsed="1" w:qFormat="1"/>
+    <w:lsdException w:name="heading 9" w:semiHidden="1" w:uiPriority="9" w:unhideWhenUsed="1" w:qFormat="1"/>
+    <w:lsdException w:name="index 1" w:semiHidden="1" w:unhideWhenUsed="1"/>
+    <w:lsdException w:name="index 2" w:semiHidden="1" w:unhideWhenUsed="1"/>
+    <w:lsdException w:name="index 3" w:semiHidden="1" w:unhideWhenUsed="1"/>
+    <w:lsdException w:name="index 4" w:semiHidden="1" w:unhideWhenUsed="1"/>
+    <w:lsdException w:name="index 5" w:semiHidden="1" w:unhideWhenUsed="1"/>
+    <w:lsdException w:name="index 6" w:semiHidden="1" w:unhideWhenUsed="1"/>
+    <w:lsdException w:name="index 7" w:semiHidden="1" w:unhideWhenUsed="1"/>
+    <w:lsdException w:name="index 8" w:semiHidden="1" w:unhideWhenUsed="1"/>
+    <w:lsdException w:name="index 9" w:semiHidden="1" w:unhideWhenUsed="1"/>
+    <w:lsdException w:name="toc 1" w:semiHidden="1" w:uiPriority="39" w:unhideWhenUsed="1"/>
+    <w:lsdException w:name="toc 2" w:semiHidden="1" w:uiPriority="39" w:unhideWhenUsed="1"/>
+    <w:lsdException w:name="toc 3" w:semiHidden="1" w:uiPriority="39" w:unhideWhenUsed="1"/>
+    <w:lsdException w:name="toc 4" w:semiHidden="1" w:uiPriority="39" w:unhideWhenUsed="1"/>
+    <w:lsdException w:name="toc 5" w:semiHidden="1" w:uiPriority="39" w:unhideWhenUsed="1"/>
+    <w:lsdException w:name="toc 6" w:semiHidden="1" w:uiPriority="39" w:unhideWhenUsed="1"/>
+    <w:lsdException w:name="toc 7" w:semiHidden="1" w:uiPriority="39" w:unhideWhenUsed="1"/>
+    <w:lsdException w:name="toc 8" w:semiHidden="1" w:uiPriority="39" w:unhideWhenUsed="1"/>
+    <w:lsdException w:name="toc 9" w:semiHidden="1" w:uiPriority="39" w:unhideWhenUsed="1"/>
+    <w:lsdException w:name="Normal Indent" w:semiHidden="1" w:unhideWhenUsed="1"/>
+    <w:lsdException w:name="footnote text" w:semiHidden="1" w:unhideWhenUsed="1"/>
+    <w:lsdException w:name="annotation text" w:semiHidden="1" w:unhideWhenUsed="1"/>
+    <w:lsdException w:name="header" w:semiHidden="1" w:unhideWhenUsed="1"/>
+    <w:lsdException w:name="footer" w:semiHidden="1" w:unhideWhenUsed="1"/>
+    <w:lsdException w:name="index heading" w:semiHidden="1" w:unhideWhenUsed="1"/>
+    <w:lsdException w:name="caption" w:semiHidden="1" w:uiPriority="35" w:unhideWhenUsed="1" w:qFormat="1"/>
+    <w:lsdException w:name="table of figures" w:semiHidden="1" w:unhideWhenUsed="1"/>
+    <w:lsdException w:name="envelope address" w:semiHidden="1" w:unhideWhenUsed="1"/>
+    <w:lsdException w:name="envelope return" w:semiHidden="1" w:unhideWhenUsed="1"/>
+    <w:lsdException w:name="footnote reference" w:semiHidden="1" w:unhideWhenUsed="1"/>
+    <w:lsdException w:name="annotation reference" w:semiHidden="1" w:unhideWhenUsed="1"/>
+    <w:lsdException w:name="line number" w:semiHidden="1" w:unhideWhenUsed="1"/>
+    <w:lsdException w:name="page number" w:semiHidden="1" w:unhideWhenUsed="1"/>
+    <w:lsdException w:name="endnote reference" w:semiHidden="1" w:unhideWhenUsed="1"/>
+    <w:lsdException w:name="endnote text" w:semiHidden="1" w:unhideWhenUsed="1"/>
+    <w:lsdException w:name="table of authorities" w:semiHidden="1" w:unhideWhenUsed="1"/>
+    <w:lsdException w:name="macro" w:semiHidden="1" w:unhideWhenUsed="1"/>
+    <w:lsdException w:name="toa heading" w:semiHidden="1" w:unhideWhenUsed="1"/>
+    <w:lsdException w:name="List" w:semiHidden="1" w:unhideWhenUsed="1"/>
+    <w:lsdException w:name="List Bullet" w:semiHidden="1" w:unhideWhenUsed="1"/>
+    <w:lsdException w:name="List Number" w:semiHidden="1" w:unhideWhenUsed="1"/>
+    <w:lsdException w:name="List 2" w:semiHidden="1" w:unhideWhenUsed="1"/>
+    <w:lsdException w:name="List 3" w:semiHidden="1" w:unhideWhenUsed="1"/>
+    <w:lsdException w:name="List 4" w:semiHidden="1" w:unhideWhenUsed="1"/>
+    <w:lsdException w:name="List 5" w:semiHidden="1" w:unhideWhenUsed="1"/>
+    <w:lsdException w:name="List Bullet 2" w:semiHidden="1" w:unhideWhenUsed="1"/>
+    <w:lsdException w:name="List Bullet 3" w:semiHidden="1" w:unhideWhenUsed="1"/>
+    <w:lsdException w:name="List Bullet 4" w:semiHidden="1" w:unhideWhenUsed="1"/>
+    <w:lsdException w:name="List Bullet 5" w:semiHidden="1" w:unhideWhenUsed="1"/>
+    <w:lsdException w:name="List Number 2" w:semiHidden="1" w:unhideWhenUsed="1"/>
+    <w:lsdException w:name="List Number 3" w:semiHidden="1" w:unhideWhenUsed="1"/>
+    <w:lsdException w:name="List Number 4" w:semiHidden="1" w:unhideWhenUsed="1"/>
+    <w:lsdException w:name="List Number 5" w:semiHidden="1" w:unhideWhenUsed="1"/>
+    <w:lsdException w:name="Title" w:uiPriority="10" w:qFormat="1"/>
+    <w:lsdException w:name="Closing" w:semiHidden="1" w:unhideWhenUsed="1"/>
+    <w:lsdException w:name="Signature" w:semiHidden="1" w:unhideWhenUsed="1"/>
+    <w:lsdException w:name="Default Paragraph Font" w:semiHidden="1" w:uiPriority="1" w:unhideWhenUsed="1"/>
+    <w:lsdException w:name="Body Text" w:semiHidden="1" w:unhideWhenUsed="1"/>
+    <w:lsdException w:name="Body Text Indent" w:semiHidden="1" w:unhideWhenUsed="1"/>
+    <w:lsdException w:name="List Continue" w:semiHidden="1" w:unhideWhenUsed="1"/>
+    <w:lsdException w:name="List Continue 2" w:semiHidden="1" w:unhideWhenUsed="1"/>
+    <w:lsdException w:name="List Continue 3" w:semiHidden="1" w:unhideWhenUsed="1"/>
+    <w:lsdException w:name="List Continue 4" w:semiHidden="1" w:unhideWhenUsed="1"/>
+    <w:lsdException w:name="List Continue 5" w:semiHidden="1" w:unhideWhenUsed="1"/>
+    <w:lsdException w:name="Message Header" w:semiHidden="1" w:unhideWhenUsed="1"/>
+    <w:lsdException w:name="Subtitle" w:uiPriority="11" w:qFormat="1"/>
+    <w:lsdException w:name="Salutation" w:semiHidden="1" w:unhideWhenUsed="1"/>
+    <w:lsdException w:name="Date" w:semiHidden="1" w:unhideWhenUsed="1"/>
+    <w:lsdException w:name="Body Text First Indent" w:semiHidden="1" w:unhideWhenUsed="1"/>
+    <w:lsdException w:name="Body Text First Indent 2" w:semiHidden="1" w:unhideWhenUsed="1"/>
+    <w:lsdException w:name="Note Heading" w:semiHidden="1" w:unhideWhenUsed="1"/>
+    <w:lsdException w:name="Body Text 2" w:semiHidden="1" w:unhideWhenUsed="1"/>
+    <w:lsdException w:name="Body Text 3" w:semiHidden="1" w:unhideWhenUsed="1"/>
+    <w:lsdException w:name="Body Text Indent 2" w:semiHidden="1" w:unhideWhenUsed="1"/>
+    <w:lsdException w:name="Body Text Indent 3" w:semiHidden="1" w:unhideWhenUsed="1"/>
+    <w:lsdException w:name="Block Text" w:semiHidden="1" w:unhideWhenUsed="1"/>
+    <w:lsdException w:name="Hyperlink" w:semiHidden="1" w:unhideWhenUsed="1"/>
+    <w:lsdException w:name="FollowedHyperlink" w:semiHidden="1" w:unhideWhenUsed="1"/>
+    <w:lsdException w:name="Strong" w:uiPriority="22" w:qFormat="1"/>
+    <w:lsdException w:name="Emphasis" w:uiPriority="20" w:qFormat="1"/>
+    <w:lsdException w:name="Document Map" w:semiHidden="1" w:unhideWhenUsed="1"/>
+    <w:lsdException w:name="Plain Text" w:semiHidden="1" w:unhideWhenUsed="1"/>
+    <w:lsdException w:name="E-mail Signature" w:semiHidden="1" w:unhideWhenUsed="1"/>
+    <w:lsdException w:name="HTML Top of Form" w:semiHidden="1" w:unhideWhenUsed="1"/>
+    <w:lsdException w:name="HTML Bottom of Form" w:semiHidden="1" w:unhideWhenUsed="1"/>
+    <w:lsdException w:name="Normal (Web)" w:semiHidden="1" w:unhideWhenUsed="1"/>
+    <w:lsdException w:name="HTML Acronym" w:semiHidden="1" w:unhideWhenUsed="1"/>
+    <w:lsdException w:name="HTML Address" w:semiHidden="1" w:unhideWhenUsed="1"/>
+    <w:lsdException w:name="HTML Cite" w:semiHidden="1" w:unhideWhenUsed="1"/>
+    <w:lsdException w:name="HTML Code" w:semiHidden="1" w:unhideWhenUsed="1"/>
+    <w:lsdException w:name="HTML Definition" w:semiHidden="1" w:unhideWhenUsed="1"/>
+    <w:lsdException w:name="HTML Keyboard" w:semiHidden="1" w:unhideWhenUsed="1"/>
+    <w:lsdException w:name="HTML Preformatted" w:semiHidden="1" w:unhideWhenUsed="1"/>
+    <w:lsdException w:name="HTML Sample" w:semiHidden="1" w:unhideWhenUsed="1"/>
+    <w:lsdException w:name="HTML Typewriter" w:semiHidden="1" w:unhideWhenUsed="1"/>
+    <w:lsdException w:name="HTML Variable" w:semiHidden="1" w:unhideWhenUsed="1"/>
+    <w:lsdException w:name="Normal Table" w:semiHidden="1" w:unhideWhenUsed="1"/>
+    <w:lsdException w:name="annotation subject" w:semiHidden="1" w:unhideWhenUsed="1"/>
+    <w:lsdException w:name="No List" w:semiHidden="1" w:unhideWhenUsed="1"/>
+    <w:lsdException w:name="Outline List 1" w:semiHidden="1" w:unhideWhenUsed="1"/>
+    <w:lsdException w:name="Outline List 2" w:semiHidden="1" w:unhideWhenUsed="1"/>
+    <w:lsdException w:name="Outline List 3" w:semiHidden="1" w:unhideWhenUsed="1"/>
+    <w:lsdException w:name="Table Simple 1" w:semiHidden="1" w:unhideWhenUsed="1"/>
+    <w:lsdException w:name="Table Simple 2" w:semiHidden="1" w:unhideWhenUsed="1"/>
+    <w:lsdException w:name="Table Simple 3" w:semiHidden="1" w:unhideWhenUsed="1"/>
+    <w:lsdException w:name="Table Classic 1" w:semiHidden="1" w:unhideWhenUsed="1"/>
+    <w:lsdException w:name="Table Classic 2" w:semiHidden="1" w:unhideWhenUsed="1"/>
+    <w:lsdException w:name="Table Classic 3" w:semiHidden="1" w:unhideWhenUsed="1"/>
+    <w:lsdException w:name="Table Classic 4" w:semiHidden="1" w:unhideWhenUsed="1"/>
+    <w:lsdException w:name="Table Colorful 1" w:semiHidden="1" w:unhideWhenUsed="1"/>
+    <w:lsdException w:name="Table Colorful 2" w:semiHidden="1" w:unhideWhenUsed="1"/>
+    <w:lsdException w:name="Table Colorful 3" w:semiHidden="1" w:unhideWhenUsed="1"/>
+    <w:lsdException w:name="Table Columns 1" w:semiHidden="1" w:unhideWhenUsed="1"/>
+    <w:lsdException w:name="Table Columns 2" w:semiHidden="1" w:unhideWhenUsed="1"/>
+    <w:lsdException w:name="Table Columns 3" w:semiHidden="1" w:unhideWhenUsed="1"/>
+    <w:lsdException w:name="Table Columns 4" w:semiHidden="1" w:unhideWhenUsed="1"/>
+    <w:lsdException w:name="Table Columns 5" w:semiHidden="1" w:unhideWhenUsed="1"/>
+    <w:lsdException w:name="Table Grid 1" w:semiHidden="1" w:unhideWhenUsed="1"/>
+    <w:lsdException w:name="Table Grid 2" w:semiHidden="1" w:unhideWhenUsed="1"/>
+    <w:lsdException w:name="Table Grid 3" w:semiHidden="1" w:unhideWhenUsed="1"/>
+    <w:lsdException w:name="Table Grid 4" w:semiHidden="1" w:unhideWhenUsed="1"/>
+    <w:lsdException w:name="Table Grid 5" w:semiHidden="1" w:unhideWhenUsed="1"/>
+    <w:lsdException w:name="Table Grid 6" w:semiHidden="1" w:unhideWhenUsed="1"/>
+    <w:lsdException w:name="Table Grid 7" w:semiHidden="1" w:unhideWhenUsed="1"/>
+    <w:lsdException w:name="Table Grid 8" w:semiHidden="1" w:unhideWhenUsed="1"/>
+    <w:lsdException w:name="Table List 1" w:semiHidden="1" w:unhideWhenUsed="1"/>
+    <w:lsdException w:name="Table List 2" w:semiHidden="1" w:unhideWhenUsed="1"/>
+    <w:lsdException w:name="Table List 3" w:semiHidden="1" w:unhideWhenUsed="1"/>
+    <w:lsdException w:name="Table List 4" w:semiHidden="1" w:unhideWhenUsed="1"/>
+    <w:lsdException w:name="Table List 5" w:semiHidden="1" w:unhideWhenUsed="1"/>
+    <w:lsdException w:name="Table List 6" w:semiHidden="1" w:unhideWhenUsed="1"/>
+    <w:lsdException w:name="Table List 7" w:semiHidden="1" w:unhideWhenUsed="1"/>
+    <w:lsdException w:name="Table List 8" w:semiHidden="1" w:unhideWhenUsed="1"/>
+    <w:lsdException w:name="Table 3D effects 1" w:semiHidden="1" w:unhideWhenUsed="1"/>
+    <w:lsdException w:name="Table 3D effects 2" w:semiHidden="1" w:unhideWhenUsed="1"/>
+    <w:lsdException w:name="Table 3D effects 3" w:semiHidden="1" w:unhideWhenUsed="1"/>
+    <w:lsdException w:name="Table Contemporary" w:semiHidden="1" w:unhideWhenUsed="1"/>
+    <w:lsdException w:name="Table Elegant" w:semiHidden="1" w:unhideWhenUsed="1"/>
+    <w:lsdException w:name="Table Professional" w:semiHidden="1" w:unhideWhenUsed="1"/>
+    <w:lsdException w:name="Table Subtle 1" w:semiHidden="1" w:unhideWhenUsed="1"/>
+    <w:lsdException w:name="Table Subtle 2" w:semiHidden="1" w:unhideWhenUsed="1"/>
+    <w:lsdException w:name="Table Web 1" w:semiHidden="1" w:unhideWhenUsed="1"/>
+    <w:lsdException w:name="Table Web 2" w:semiHidden="1" w:unhideWhenUsed="1"/>
+    <w:lsdException w:name="Table Web 3" w:semiHidden="1" w:unhideWhenUsed="1"/>
+    <w:lsdException w:name="Balloon Text" w:semiHidden="1" w:unhideWhenUsed="1"/>
+    <w:lsdException w:name="Table Grid" w:uiPriority="39"/>
+    <w:lsdException w:name="Table Theme" w:semiHidden="1" w:unhideWhenUsed="1"/>
+    <w:lsdException w:name="Placeholder Text" w:semiHidden="1"/>
+    <w:lsdException w:name="No Spacing" w:uiPriority="1" w:qFormat="1"/>
+    <w:lsdException w:name="Light Shading" w:uiPriority="60"/>
+    <w:lsdException w:name="Light List" w:uiPriority="61"/>
+    <w:lsdException w:name="Light Grid" w:uiPriority="62"/>
+    <w:lsdException w:name="Medium Shading 1" w:uiPriority="63"/>
+    <w:lsdException w:name="Medium Shading 2" w:uiPriority="64"/>
+    <w:lsdException w:name="Medium List 1" w:uiPriority="65"/>
+    <w:lsdException w:name="Medium List 2" w:uiPriority="66"/>
+    <w:lsdException w:name="Medium Grid 1" w:uiPriority="67"/>
+    <w:lsdException w:name="Medium Grid 2" w:uiPriority="68"/>
+    <w:lsdException w:name="Medium Grid 3" w:uiPriority="69"/>
+    <w:lsdException w:name="Dark List" w:uiPriority="70"/>
+    <w:lsdException w:name="Colorful Shading" w:uiPriority="71"/>
+    <w:lsdException w:name="Colorful List" w:uiPriority="72"/>
+    <w:lsdException w:name="Colorful Grid" w:uiPriority="73"/>
+    <w:lsdException w:name="Light Shading Accent 1" w:uiPriority="60"/>
+    <w:lsdException w:name="Light List Accent 1" w:uiPriority="61"/>
+    <w:lsdException w:name="Light Grid Accent 1" w:uiPriority="62"/>
+    <w:lsdException w:name="Medium Shading 1 Accent 1" w:uiPriority="63"/>
+    <w:lsdException w:name="Medium Shading 2 Accent 1" w:uiPriority="64"/>
+    <w:lsdException w:name="Medium List 1 Accent 1" w:uiPriority="65"/>
+    <w:lsdException w:name="Revision" w:semiHidden="1"/>
+    <w:lsdException w:name="List Paragraph" w:uiPriority="34" w:qFormat="1"/>
+    <w:lsdException w:name="Quote" w:uiPriority="29" w:qFormat="1"/>
+    <w:lsdException w:name="Intense Quote" w:uiPriority="30" w:qFormat="1"/>
+    <w:lsdException w:name="Medium List 2 Accent 1" w:uiPriority="66"/>
+    <w:lsdException w:name="Medium Grid 1 Accent 1" w:uiPriority="67"/>
+    <w:lsdException w:name="Medium Grid 2 Accent 1" w:uiPriority="68"/>
+    <w:lsdException w:name="Medium Grid 3 Accent 1" w:uiPriority="69"/>
+    <w:lsdException w:name="Dark List Accent 1" w:uiPriority="70"/>
+    <w:lsdException w:name="Colorful Shading Accent 1" w:uiPriority="71"/>
+    <w:lsdException w:name="Colorful List Accent 1" w:uiPriority="72"/>
+    <w:lsdException w:name="Colorful Grid Accent 1" w:uiPriority="73"/>
+    <w:lsdException w:name="Light Shading Accent 2" w:uiPriority="60"/>
+    <w:lsdException w:name="Light List Accent 2" w:uiPriority="61"/>
+    <w:lsdException w:name="Light Grid Accent 2" w:uiPriority="62"/>
+    <w:lsdException w:name="Medium Shading 1 Accent 2" w:uiPriority="63"/>
+    <w:lsdException w:name="Medium Shading 2 Accent 2" w:uiPriority="64"/>
+    <w:lsdException w:name="Medium List 1 Accent 2" w:uiPriority="65"/>
+    <w:lsdException w:name="Medium List 2 Accent 2" w:uiPriority="66"/>
+    <w:lsdException w:name="Medium Grid 1 Accent 2" w:uiPriority="67"/>
+    <w:lsdException w:name="Medium Grid 2 Accent 2" w:uiPriority="68"/>
+    <w:lsdException w:name="Medium Grid 3 Accent 2" w:uiPriority="69"/>
+    <w:lsdException w:name="Dark List Accent 2" w:uiPriority="70"/>
+    <w:lsdException w:name="Colorful Shading Accent 2" w:uiPriority="71"/>
+    <w:lsdException w:name="Colorful List Accent 2" w:uiPriority="72"/>
+    <w:lsdException w:name="Colorful Grid Accent 2" w:uiPriority="73"/>
+    <w:lsdException w:name="Light Shading Accent 3" w:uiPriority="60"/>
+    <w:lsdException w:name="Light List Accent 3" w:uiPriority="61"/>
+    <w:lsdException w:name="Light Grid Accent 3" w:uiPriority="62"/>
+    <w:lsdException w:name="Medium Shading 1 Accent 3" w:uiPriority="63"/>
+    <w:lsdException w:name="Medium Shading 2 Accent 3" w:uiPriority="64"/>
+    <w:lsdException w:name="Medium List 1 Accent 3" w:uiPriority="65"/>
+    <w:lsdException w:name="Medium List 2 Accent 3" w:uiPriority="66"/>
+    <w:lsdException w:name="Medium Grid 1 Accent 3" w:uiPriority="67"/>
+    <w:lsdException w:name="Medium Grid 2 Accent 3" w:uiPriority="68"/>
+    <w:lsdException w:name="Medium Grid 3 Accent 3" w:uiPriority="69"/>
+    <w:lsdException w:name="Dark List Accent 3" w:uiPriority="70"/>
+    <w:lsdException w:name="Colorful Shading Accent 3" w:uiPriority="71"/>
+    <w:lsdException w:name="Colorful List Accent 3" w:uiPriority="72"/>
+    <w:lsdException w:name="Colorful Grid Accent 3" w:uiPriority="73"/>
+    <w:lsdException w:name="Light Shading Accent 4" w:uiPriority="60"/>
+    <w:lsdException w:name="Light List Accent 4" w:uiPriority="61"/>
+    <w:lsdException w:name="Light Grid Accent 4" w:uiPriority="62"/>
+    <w:lsdException w:name="Medium Shading 1 Accent 4" w:uiPriority="63"/>
+    <w:lsdException w:name="Medium Shading 2 Accent 4" w:uiPriority="64"/>
+    <w:lsdException w:name="Medium List 1 Accent 4" w:uiPriority="65"/>
+    <w:lsdException w:name="Medium List 2 Accent 4" w:uiPriority="66"/>
+    <w:lsdException w:name="Medium Grid 1 Accent 4" w:uiPriority="67"/>
+    <w:lsdException w:name="Medium Grid 2 Accent 4" w:uiPriority="68"/>
+    <w:lsdException w:name="Medium Grid 3 Accent 4" w:uiPriority="69"/>
+    <w:lsdException w:name="Dark List Accent 4" w:uiPriority="70"/>
+    <w:lsdException w:name="Colorful Shading Accent 4" w:uiPriority="71"/>
+    <w:lsdException w:name="Colorful List Accent 4" w:uiPriority="72"/>
+    <w:lsdException w:name="Colorful Grid Accent 4" w:uiPriority="73"/>
+    <w:lsdException w:name="Light Shading Accent 5" w:uiPriority="60"/>
+    <w:lsdException w:name="Light List Accent 5" w:uiPriority="61"/>
+    <w:lsdException w:name="Light Grid Accent 5" w:uiPriority="62"/>
+    <w:lsdException w:name="Medium Shading 1 Accent 5" w:uiPriority="63"/>
+    <w:lsdException w:name="Medium Shading 2 Accent 5" w:uiPriority="64"/>
+    <w:lsdException w:name="Medium List 1 Accent 5" w:uiPriority="65"/>
+    <w:lsdException w:name="Medium List 2 Accent 5" w:uiPriority="66"/>
+    <w:lsdException w:name="Medium Grid 1 Accent 5" w:uiPriority="67"/>
+    <w:lsdException w:name="Medium Grid 2 Accent 5" w:uiPriority="68"/>
+    <w:lsdException w:name="Medium Grid 3 Accent 5" w:uiPriority="69"/>
+    <w:lsdException w:name="Dark List Accent 5" w:uiPriority="70"/>
+    <w:lsdException w:name="Colorful Shading Accent 5" w:uiPriority="71"/>
+    <w:lsdException w:name="Colorful List Accent 5" w:uiPriority="72"/>
+    <w:lsdException w:name="Colorful Grid Accent 5" w:uiPriority="73"/>
+    <w:lsdException w:name="Light Shading Accent 6" w:uiPriority="60"/>
+    <w:lsdException w:name="Light List Accent 6" w:uiPriority="61"/>
+    <w:lsdException w:name="Light Grid Accent 6" w:uiPriority="62"/>
+    <w:lsdException w:name="Medium Shading 1 Accent 6" w:uiPriority="63"/>
+    <w:lsdException w:name="Medium Shading 2 Accent 6" w:uiPriority="64"/>
+    <w:lsdException w:name="Medium List 1 Accent 6" w:uiPriority="65"/>
+    <w:lsdException w:name="Medium List 2 Accent 6" w:uiPriority="66"/>
+    <w:lsdException w:name="Medium Grid 1 Accent 6" w:uiPriority="67"/>
+    <w:lsdException w:name="Medium Grid 2 Accent 6" w:uiPriority="68"/>
+    <w:lsdException w:name="Medium Grid 3 Accent 6" w:uiPriority="69"/>
+    <w:lsdException w:name="Dark List Accent 6" w:uiPriority="70"/>
+    <w:lsdException w:name="Colorful Shading Accent 6" w:uiPriority="71"/>
+    <w:lsdException w:name="Colorful List Accent 6" w:uiPriority="72"/>
+    <w:lsdException w:name="Colorful Grid Accent 6" w:uiPriority="73"/>
+    <w:lsdException w:name="Subtle Emphasis" w:uiPriority="19" w:qFormat="1"/>
+    <w:lsdException w:name="Intense Emphasis" w:uiPriority="21" w:qFormat="1"/>
+    <w:lsdException w:name="Subtle Reference" w:uiPriority="31" w:qFormat="1"/>
+    <w:lsdException w:name="Intense Reference" w:uiPriority="32" w:qFormat="1"/>
+    <w:lsdException w:name="Book Title" w:uiPriority="33" w:qFormat="1"/>
+    <w:lsdException w:name="Bibliography" w:semiHidden="1" w:uiPriority="37" w:unhideWhenUsed="1"/>
+    <w:lsdException w:name="TOC Heading" w:semiHidden="1" w:uiPriority="39" w:unhideWhenUsed="1" w:qFormat="1"/>
+    <w:lsdException w:name="Plain Table 1" w:uiPriority="41"/>
+    <w:lsdException w:name="Plain Table 2" w:uiPriority="42"/>
+    <w:lsdException w:name="Plain Table 3" w:uiPriority="43"/>
+    <w:lsdException w:name="Plain Table 4" w:uiPriority="44"/>
+    <w:lsdException w:name="Plain Table 5" w:uiPriority="45"/>
+    <w:lsdException w:name="Grid Table Light" w:uiPriority="40"/>
+    <w:lsdException w:name="Grid Table 1 Light" w:uiPriority="46"/>
+    <w:lsdException w:name="Grid Table 2" w:uiPriority="47"/>
+    <w:lsdException w:name="Grid Table 3" w:uiPriority="48"/>
+    <w:lsdException w:name="Grid Table 4" w:uiPriority="49"/>
+    <w:lsdException w:name="Grid Table 5 Dark" w:uiPriority="50"/>
+    <w:lsdException w:name="Grid Table 6 Colorful" w:uiPriority="51"/>
+    <w:lsdException w:name="Grid Table 7 Colorful" w:uiPriority="52"/>
+    <w:lsdException w:name="Grid Table 1 Light Accent 1" w:uiPriority="46"/>
+    <w:lsdException w:name="Grid Table 2 Accent 1" w:uiPriority="47"/>
+    <w:lsdException w:name="Grid Table 3 Accent 1" w:uiPriority="48"/>
+    <w:lsdException w:name="Grid Table 4 Accent 1" w:uiPriority="49"/>
+    <w:lsdException w:name="Grid Table 5 Dark Accent 1" w:uiPriority="50"/>
+    <w:lsdException w:name="Grid Table 6 Colorful Accent 1" w:uiPriority="51"/>
+    <w:lsdException w:name="Grid Table 7 Colorful Accent 1" w:uiPriority="52"/>
+    <w:lsdException w:name="Grid Table 1 Light Accent 2" w:uiPriority="46"/>
+    <w:lsdException w:name="Grid Table 2 Accent 2" w:uiPriority="47"/>
+    <w:lsdException w:name="Grid Table 3 Accent 2" w:uiPriority="48"/>
+    <w:lsdException w:name="Grid Table 4 Accent 2" w:uiPriority="49"/>
+    <w:lsdException w:name="Grid Table 5 Dark Accent 2" w:uiPriority="50"/>
+    <w:lsdException w:name="Grid Table 6 Colorful Accent 2" w:uiPriority="51"/>
+    <w:lsdException w:name="Grid Table 7 Colorful Accent 2" w:uiPriority="52"/>
+    <w:lsdException w:name="Grid Table 1 Light Accent 3" w:uiPriority="46"/>
+    <w:lsdException w:name="Grid Table 2 Accent 3" w:uiPriority="47"/>
+    <w:lsdException w:name="Grid Table 3 Accent 3" w:uiPriority="48"/>
+    <w:lsdException w:name="Grid Table 4 Accent 3" w:uiPriority="49"/>
+    <w:lsdException w:name="Grid Table 5 Dark Accent 3" w:uiPriority="50"/>
+    <w:lsdException w:name="Grid Table 6 Colorful Accent 3" w:uiPriority="51"/>
+    <w:lsdException w:name="Grid Table 7 Colorful Accent 3" w:uiPriority="52"/>
+    <w:lsdException w:name="Grid Table 1 Light Accent 4" w:uiPriority="46"/>
+    <w:lsdException w:name="Grid Table 2 Accent 4" w:uiPriority="47"/>
+    <w:lsdException w:name="Grid Table 3 Accent 4" w:uiPriority="48"/>
+    <w:lsdException w:name="Grid Table 4 Accent 4" w:uiPriority="49"/>
+    <w:lsdException w:name="Grid Table 5 Dark Accent 4" w:uiPriority="50"/>
+    <w:lsdException w:name="Grid Table 6 Colorful Accent 4" w:uiPriority="51"/>
+    <w:lsdException w:name="Grid Table 7 Colorful Accent 4" w:uiPriority="52"/>
+    <w:lsdException w:name="Grid Table 1 Light Accent 5" w:uiPriority="46"/>
+    <w:lsdException w:name="Grid Table 2 Accent 5" w:uiPriority="47"/>
+    <w:lsdException w:name="Grid Table 3 Accent 5" w:uiPriority="48"/>
+    <w:lsdException w:name="Grid Table 4 Accent 5" w:uiPriority="49"/>
+    <w:lsdException w:name="Grid Table 5 Dark Accent 5" w:uiPriority="50"/>
+    <w:lsdException w:name="Grid Table 6 Colorful Accent 5" w:uiPriority="51"/>
+    <w:lsdException w:name="Grid Table 7 Colorful Accent 5" w:uiPriority="52"/>
+    <w:lsdException w:name="Grid Table 1 Light Accent 6" w:uiPriority="46"/>
+    <w:lsdException w:name="Grid Table 2 Accent 6" w:uiPriority="47"/>
+    <w:lsdException w:name="Grid Table 3 Accent 6" w:uiPriority="48"/>
+    <w:lsdException w:name="Grid Table 4 Accent 6" w:uiPriority="49"/>
+    <w:lsdException w:name="Grid Table 5 Dark Accent 6" w:uiPriority="50"/>
+    <w:lsdException w:name="Grid Table 6 Colorful Accent 6" w:uiPriority="51"/>
+    <w:lsdException w:name="Grid Table 7 Colorful Accent 6" w:uiPriority="52"/>
+    <w:lsdException w:name="List Table 1 Light" w:uiPriority="46"/>
+    <w:lsdException w:name="List Table 2" w:uiPriority="47"/>
+    <w:lsdException w:name="List Table 3" w:uiPriority="48"/>
+    <w:lsdException w:name="List Table 4" w:uiPriority="49"/>
+    <w:lsdException w:name="List Table 5 Dark" w:uiPriority="50"/>
+    <w:lsdException w:name="List Table 6 Colorful" w:uiPriority="51"/>
+    <w:lsdException w:name="List Table 7 Colorful" w:uiPriority="52"/>
+    <w:lsdException w:name="List Table 1 Light Accent 1" w:uiPriority="46"/>
+    <w:lsdException w:name="List Table 2 Accent 1" w:uiPriority="47"/>
+    <w:lsdException w:name="List Table 3 Accent 1" w:uiPriority="48"/>
+    <w:lsdException w:name="List Table 4 Accent 1" w:uiPriority="49"/>
+    <w:lsdException w:name="List Table 5 Dark Accent 1" w:uiPriority="50"/>
+    <w:lsdException w:name="List Table 6 Colorful Accent 1" w:uiPriority="51"/>
+    <w:lsdException w:name="List Table 7 Colorful Accent 1" w:uiPriority="52"/>
+    <w:lsdException w:name="List Table 1 Light Accent 2" w:uiPriority="46"/>
+    <w:lsdException w:name="List Table 2 Accent 2" w:uiPriority="47"/>
+    <w:lsdException w:name="List Table 3 Accent 2" w:uiPriority="48"/>
+    <w:lsdException w:name="List Table 4 Accent 2" w:uiPriority="49"/>
+    <w:lsdException w:name="List Table 5 Dark Accent 2" w:uiPriority="50"/>
+    <w:lsdException w:name="List Table 6 Colorful Accent 2" w:uiPriority="51"/>
+    <w:lsdException w:name="List Table 7 Colorful Accent 2" w:uiPriority="52"/>
+    <w:lsdException w:name="List Table 1 Light Accent 3" w:uiPriority="46"/>
+    <w:lsdException w:name="List Table 2 Accent 3" w:uiPriority="47"/>
+    <w:lsdException w:name="List Table 3 Accent 3" w:uiPriority="48"/>
+    <w:lsdException w:name="List Table 4 Accent 3" w:uiPriority="49"/>
+    <w:lsdException w:name="List Table 5 Dark Accent 3" w:uiPriority="50"/>
+    <w:lsdException w:name="List Table 6 Colorful Accent 3" w:uiPriority="51"/>
+    <w:lsdException w:name="List Table 7 Colorful Accent 3" w:uiPriority="52"/>
+    <w:lsdException w:name="List Table 1 Light Accent 4" w:uiPriority="46"/>
+    <w:lsdException w:name="List Table 2 Accent 4" w:uiPriority="47"/>
+    <w:lsdException w:name="List Table 3 Accent 4" w:uiPriority="48"/>
+    <w:lsdException w:name="List Table 4 Accent 4" w:uiPriority="49"/>
+    <w:lsdException w:name="List Table 5 Dark Accent 4" w:uiPriority="50"/>
+    <w:lsdException w:name="List Table 6 Colorful Accent 4" w:uiPriority="51"/>
+    <w:lsdException w:name="List Table 7 Colorful Accent 4" w:uiPriority="52"/>
+    <w:lsdException w:name="List Table 1 Light Accent 5" w:uiPriority="46"/>
+    <w:lsdException w:name="List Table 2 Accent 5" w:uiPriority="47"/>
+    <w:lsdException w:name="List Table 3 Accent 5" w:uiPriority="48"/>
+    <w:lsdException w:name="List Table 4 Accent 5" w:uiPriority="49"/>
+    <w:lsdException w:name="List Table 5 Dark Accent 5" w:uiPriority="50"/>
+    <w:lsdException w:name="List Table 6 Colorful Accent 5" w:uiPriority="51"/>
+    <w:lsdException w:name="List Table 7 Colorful Accent 5" w:uiPriority="52"/>
+    <w:lsdException w:name="List Table 1 Light Accent 6" w:uiPriority="46"/>
+    <w:lsdException w:name="List Table 2 Accent 6" w:uiPriority="47"/>
+    <w:lsdException w:name="List Table 3 Accent 6" w:uiPriority="48"/>
+    <w:lsdException w:name="List Table 4 Accent 6" w:uiPriority="49"/>
+    <w:lsdException w:name="List Table 5 Dark Accent 6" w:uiPriority="50"/>
+    <w:lsdException w:name="List Table 6 Colorful Accent 6" w:uiPriority="51"/>
+    <w:lsdException w:name="List Table 7 Colorful Accent 6" w:uiPriority="52"/>
+    <w:lsdException w:name="Mention" w:semiHidden="1" w:unhideWhenUsed="1"/>
+    <w:lsdException w:name="Smart Hyperlink" w:semiHidden="1" w:unhideWhenUsed="1"/>
   </w:latentStyles>
   <w:style w:type="paragraph" w:default="1" w:styleId="Normal">
     <w:name w:val="Normal"/>
@@ -4548,7 +4887,6 @@
     <w:uiPriority w:val="99"/>
     <w:semiHidden/>
     <w:unhideWhenUsed/>
-    <w:qFormat/>
     <w:tblPr>
       <w:tblInd w:w="0" w:type="dxa"/>
       <w:tblCellMar>
@@ -4627,7 +4965,6 @@
       <w:lang w:eastAsia="en-US"/>
     </w:rPr>
     <w:tblPr>
-      <w:tblInd w:w="0" w:type="dxa"/>
       <w:tblBorders>
         <w:top w:val="single" w:sz="4" w:space="0" w:color="auto"/>
         <w:left w:val="single" w:sz="4" w:space="0" w:color="auto"/>
@@ -4636,12 +4973,6 @@
         <w:insideH w:val="single" w:sz="4" w:space="0" w:color="auto"/>
         <w:insideV w:val="single" w:sz="4" w:space="0" w:color="auto"/>
       </w:tblBorders>
-      <w:tblCellMar>
-        <w:top w:w="0" w:type="dxa"/>
-        <w:left w:w="108" w:type="dxa"/>
-        <w:bottom w:w="0" w:type="dxa"/>
-        <w:right w:w="108" w:type="dxa"/>
-      </w:tblCellMar>
     </w:tblPr>
   </w:style>
 </w:styles>
@@ -4690,7 +5021,7 @@
     </a:clrScheme>
     <a:fontScheme name="Office">
       <a:majorFont>
-        <a:latin typeface="Calibri Light"/>
+        <a:latin typeface="Calibri Light" panose="020F0302020204030204"/>
         <a:ea typeface=""/>
         <a:cs typeface=""/>
         <a:font script="Jpan" typeface="游ゴシック Light"/>
@@ -4742,7 +5073,7 @@
         <a:font script="Tfng" typeface="Ebrima"/>
       </a:majorFont>
       <a:minorFont>
-        <a:latin typeface="Calibri"/>
+        <a:latin typeface="Calibri" panose="020F0502020204030204"/>
         <a:ea typeface=""/>
         <a:cs typeface=""/>
         <a:font script="Jpan" typeface="游明朝"/>
@@ -4936,7 +5267,7 @@
   <a:extraClrSchemeLst/>
   <a:extLst>
     <a:ext uri="{05A4C25C-085E-4340-85A3-A5531E510DB2}">
-      <thm15:themeFamily xmlns="" xmlns:thm15="http://schemas.microsoft.com/office/thememl/2012/main" name="Office Theme" id="{62F939B6-93AF-4DB8-9C6B-D6C7DFDC589F}" vid="{4A3C46E8-61CC-4603-A589-7422A47A8E4A}"/>
+      <thm15:themeFamily xmlns:thm15="http://schemas.microsoft.com/office/thememl/2012/main" name="Office Theme" id="{62F939B6-93AF-4DB8-9C6B-D6C7DFDC589F}" vid="{4A3C46E8-61CC-4603-A589-7422A47A8E4A}"/>
     </a:ext>
   </a:extLst>
 </a:theme>

</xml_diff>

<commit_message>
Publicação de novas versões do caso de uso ECFUC0903 - Recepcionar informações do Agente Digital Fiscal – WS para atender as considerações da FSW registradas nos Mantis: 253 e 208.
</commit_message>
<xml_diff>
--- a/00_GESTAO_GERAL/05_ORDEM_SERVICO/07_OS4808/01_GESTAO/OS 4808 - Documento de Acompanhamento.docx
+++ b/00_GESTAO_GERAL/05_ORDEM_SERVICO/07_OS4808/01_GESTAO/OS 4808 - Documento de Acompanhamento.docx
@@ -566,7 +566,7 @@
                 <w:sz w:val="24"/>
                 <w:szCs w:val="24"/>
               </w:rPr>
-              <w:t>3</w:t>
+              <w:t>42</w:t>
             </w:r>
             <w:r>
               <w:rPr>
@@ -574,100 +574,99 @@
                 <w:sz w:val="24"/>
                 <w:szCs w:val="24"/>
               </w:rPr>
+              <w:t xml:space="preserve"> dias corridos.</w:t>
+            </w:r>
+          </w:p>
+        </w:tc>
+      </w:tr>
+      <w:tr>
+        <w:tc>
+          <w:tcPr>
+            <w:tcW w:w="1698" w:type="dxa"/>
+            <w:vAlign w:val="center"/>
+          </w:tcPr>
+          <w:p>
+            <w:pPr>
+              <w:spacing w:after="0"/>
+            </w:pPr>
+            <w:r>
+              <w:t>Medição Final:</w:t>
+            </w:r>
+          </w:p>
+        </w:tc>
+        <w:tc>
+          <w:tcPr>
+            <w:tcW w:w="1135" w:type="dxa"/>
+            <w:vAlign w:val="center"/>
+          </w:tcPr>
+          <w:p>
+            <w:pPr>
+              <w:spacing w:after="0"/>
+              <w:jc w:val="center"/>
+              <w:rPr>
+                <w:b/>
+                <w:sz w:val="24"/>
+                <w:szCs w:val="24"/>
+              </w:rPr>
+            </w:pPr>
+            <w:r>
+              <w:rPr>
+                <w:b/>
+                <w:sz w:val="24"/>
+                <w:szCs w:val="24"/>
+              </w:rPr>
+              <w:t>70</w:t>
+            </w:r>
+          </w:p>
+        </w:tc>
+        <w:tc>
+          <w:tcPr>
+            <w:tcW w:w="1417" w:type="dxa"/>
+          </w:tcPr>
+          <w:p>
+            <w:pPr>
+              <w:spacing w:after="0"/>
+              <w:jc w:val="center"/>
+              <w:rPr>
+                <w:sz w:val="24"/>
+                <w:szCs w:val="24"/>
+              </w:rPr>
+            </w:pPr>
+            <w:r>
+              <w:rPr>
+                <w:sz w:val="24"/>
+                <w:szCs w:val="24"/>
+              </w:rPr>
+              <w:t>07/08/16</w:t>
+            </w:r>
+          </w:p>
+        </w:tc>
+        <w:tc>
+          <w:tcPr>
+            <w:tcW w:w="1417" w:type="dxa"/>
+          </w:tcPr>
+          <w:p>
+            <w:pPr>
+              <w:spacing w:after="0"/>
+              <w:jc w:val="center"/>
+              <w:rPr>
+                <w:sz w:val="24"/>
+                <w:szCs w:val="24"/>
+              </w:rPr>
+            </w:pPr>
+            <w:r>
+              <w:rPr>
+                <w:sz w:val="24"/>
+                <w:szCs w:val="24"/>
+              </w:rPr>
+              <w:t>9</w:t>
+            </w:r>
+            <w:r>
+              <w:rPr>
+                <w:sz w:val="24"/>
+                <w:szCs w:val="24"/>
+              </w:rPr>
               <w:t>6</w:t>
-            </w:r>
-            <w:r>
-              <w:rPr>
-                <w:rFonts w:asciiTheme="minorHAnsi" w:hAnsiTheme="minorHAnsi"/>
-                <w:sz w:val="24"/>
-                <w:szCs w:val="24"/>
-              </w:rPr>
-              <w:t xml:space="preserve"> dias corridos.</w:t>
-            </w:r>
-          </w:p>
-        </w:tc>
-      </w:tr>
-      <w:tr>
-        <w:tc>
-          <w:tcPr>
-            <w:tcW w:w="1698" w:type="dxa"/>
-            <w:vAlign w:val="center"/>
-          </w:tcPr>
-          <w:p>
-            <w:pPr>
-              <w:spacing w:after="0"/>
-            </w:pPr>
-            <w:r>
-              <w:t>Medição Final:</w:t>
-            </w:r>
-          </w:p>
-        </w:tc>
-        <w:tc>
-          <w:tcPr>
-            <w:tcW w:w="1135" w:type="dxa"/>
-            <w:vAlign w:val="center"/>
-          </w:tcPr>
-          <w:p>
-            <w:pPr>
-              <w:spacing w:after="0"/>
-              <w:jc w:val="center"/>
-              <w:rPr>
-                <w:b/>
-                <w:sz w:val="24"/>
-                <w:szCs w:val="24"/>
-              </w:rPr>
-            </w:pPr>
-            <w:r>
-              <w:rPr>
-                <w:b/>
-                <w:sz w:val="24"/>
-                <w:szCs w:val="24"/>
-              </w:rPr>
-              <w:t>70</w:t>
-            </w:r>
-          </w:p>
-        </w:tc>
-        <w:tc>
-          <w:tcPr>
-            <w:tcW w:w="1417" w:type="dxa"/>
-          </w:tcPr>
-          <w:p>
-            <w:pPr>
-              <w:spacing w:after="0"/>
-              <w:jc w:val="center"/>
-              <w:rPr>
-                <w:sz w:val="24"/>
-                <w:szCs w:val="24"/>
-              </w:rPr>
-            </w:pPr>
-            <w:r>
-              <w:rPr>
-                <w:sz w:val="24"/>
-                <w:szCs w:val="24"/>
-              </w:rPr>
-              <w:t>07/08/16</w:t>
-            </w:r>
-          </w:p>
-        </w:tc>
-        <w:tc>
-          <w:tcPr>
-            <w:tcW w:w="1417" w:type="dxa"/>
-          </w:tcPr>
-          <w:p>
-            <w:pPr>
-              <w:spacing w:after="0"/>
-              <w:jc w:val="center"/>
-              <w:rPr>
-                <w:sz w:val="24"/>
-                <w:szCs w:val="24"/>
-              </w:rPr>
-            </w:pPr>
-            <w:r>
-              <w:rPr>
-                <w:sz w:val="24"/>
-                <w:szCs w:val="24"/>
-              </w:rPr>
-              <w:t>90</w:t>
             </w:r>
             <w:r>
               <w:rPr>
@@ -1525,10 +1524,7 @@
               <w:spacing w:after="0"/>
             </w:pPr>
             <w:r>
-              <w:t>2</w:t>
-            </w:r>
-            <w:r>
-              <w:t>3</w:t>
+              <w:t>29</w:t>
             </w:r>
             <w:r>
               <w:t>/10/16</w:t>
@@ -1591,10 +1587,16 @@
               <w:spacing w:after="0"/>
             </w:pPr>
             <w:r>
-              <w:t>30</w:t>
-            </w:r>
-            <w:r>
-              <w:t>/10/16</w:t>
+              <w:t>04</w:t>
+            </w:r>
+            <w:r>
+              <w:t>/1</w:t>
+            </w:r>
+            <w:r>
+              <w:t>1</w:t>
+            </w:r>
+            <w:r>
+              <w:t>/16</w:t>
             </w:r>
           </w:p>
         </w:tc>
@@ -1654,7 +1656,7 @@
               <w:spacing w:after="0"/>
             </w:pPr>
             <w:r>
-              <w:t>10</w:t>
+              <w:t>15</w:t>
             </w:r>
             <w:r>
               <w:t>/11/16</w:t>
@@ -1717,10 +1719,7 @@
               <w:spacing w:after="0"/>
             </w:pPr>
             <w:r>
-              <w:t>1</w:t>
-            </w:r>
-            <w:r>
-              <w:t>3</w:t>
+              <w:t>19</w:t>
             </w:r>
             <w:r>
               <w:t>/11/16</w:t>
@@ -1783,7 +1782,10 @@
               <w:spacing w:after="0"/>
             </w:pPr>
             <w:r>
-              <w:t>11</w:t>
+              <w:t>1</w:t>
+            </w:r>
+            <w:r>
+              <w:t>6</w:t>
             </w:r>
             <w:r>
               <w:t>/11/16</w:t>
@@ -1846,10 +1848,11 @@
               <w:spacing w:after="0"/>
             </w:pPr>
             <w:r>
-              <w:t>10</w:t>
-            </w:r>
-            <w:bookmarkStart w:id="0" w:name="_GoBack"/>
-            <w:bookmarkEnd w:id="0"/>
+              <w:t>1</w:t>
+            </w:r>
+            <w:r>
+              <w:t>5</w:t>
+            </w:r>
             <w:r>
               <w:t>/05/17</w:t>
             </w:r>
@@ -2238,10 +2241,7 @@
               <w:jc w:val="center"/>
             </w:pPr>
             <w:r>
-              <w:t>2</w:t>
-            </w:r>
-            <w:r>
-              <w:t>3</w:t>
+              <w:t>23</w:t>
             </w:r>
             <w:r>
               <w:t>/0</w:t>
@@ -2264,6 +2264,69 @@
             </w:pPr>
             <w:r>
               <w:t>Publicação de novas versões dos casos de usos ECFUC0901 - Agente Digital Fiscal e ECFUC0903 - Recepcionar informações do Agente Digital Fiscal – WS, e também do Modelo de Caso de Usos, para atender as considerações da FSW registradas nos Mantis: 253 e 208.</w:t>
+            </w:r>
+          </w:p>
+        </w:tc>
+        <w:tc>
+          <w:tcPr>
+            <w:tcW w:w="2835" w:type="dxa"/>
+          </w:tcPr>
+          <w:p>
+            <w:pPr>
+              <w:spacing w:after="0"/>
+            </w:pPr>
+            <w:r>
+              <w:t>CIAT - João Paulo</w:t>
+            </w:r>
+          </w:p>
+        </w:tc>
+      </w:tr>
+      <w:tr>
+        <w:tc>
+          <w:tcPr>
+            <w:tcW w:w="1134" w:type="dxa"/>
+          </w:tcPr>
+          <w:p>
+            <w:pPr>
+              <w:spacing w:after="0"/>
+              <w:jc w:val="center"/>
+            </w:pPr>
+            <w:r>
+              <w:t>29/09/16</w:t>
+            </w:r>
+          </w:p>
+        </w:tc>
+        <w:tc>
+          <w:tcPr>
+            <w:tcW w:w="5102" w:type="dxa"/>
+          </w:tcPr>
+          <w:p>
+            <w:pPr>
+              <w:spacing w:after="0"/>
+            </w:pPr>
+            <w:r>
+              <w:t>Publicação de novas versões do</w:t>
+            </w:r>
+            <w:r>
+              <w:t xml:space="preserve"> caso de uso ECFUC0903 - Recepcionar informaçõe</w:t>
+            </w:r>
+            <w:r>
+              <w:t xml:space="preserve">s do Agente Digital Fiscal – WS </w:t>
+            </w:r>
+            <w:r>
+              <w:t xml:space="preserve">para atender as considerações da FSW registradas nos Mantis: </w:t>
+            </w:r>
+            <w:r>
+              <w:t>253</w:t>
+            </w:r>
+            <w:r>
+              <w:t xml:space="preserve"> e </w:t>
+            </w:r>
+            <w:r>
+              <w:t>208</w:t>
+            </w:r>
+            <w:r>
+              <w:t>.</w:t>
             </w:r>
           </w:p>
         </w:tc>
@@ -2947,7 +3010,7 @@
               <w:rPr>
                 <w:b/>
               </w:rPr>
-              <w:t>8</w:t>
+              <w:t>9</w:t>
             </w:r>
             <w:r>
               <w:rPr>
@@ -4021,13 +4084,19 @@
               <w:rPr>
                 <w:b/>
               </w:rPr>
-              <w:t>21</w:t>
-            </w:r>
-            <w:r>
-              <w:rPr>
-                <w:b/>
-              </w:rPr>
-              <w:t>,5</w:t>
+              <w:t>24</w:t>
+            </w:r>
+            <w:r>
+              <w:rPr>
+                <w:b/>
+              </w:rPr>
+              <w:t>,</w:t>
+            </w:r>
+            <w:r>
+              <w:rPr>
+                <w:b/>
+              </w:rPr>
+              <w:t>0</w:t>
             </w:r>
           </w:p>
         </w:tc>
@@ -4117,10 +4186,7 @@
         <w:t xml:space="preserve">Considerado que a OS esteve paralisada por </w:t>
       </w:r>
       <w:r>
-        <w:t>3</w:t>
-      </w:r>
-      <w:r>
-        <w:t>6</w:t>
+        <w:t>42</w:t>
       </w:r>
       <w:r>
         <w:t xml:space="preserve"> dias, entre os dias </w:t>
@@ -4138,7 +4204,12 @@
         <w:t xml:space="preserve"> e </w:t>
       </w:r>
       <w:r>
-        <w:t>19</w:t>
+        <w:t>2</w:t>
+      </w:r>
+      <w:bookmarkStart w:id="0" w:name="_GoBack"/>
+      <w:bookmarkEnd w:id="0"/>
+      <w:r>
+        <w:t>9</w:t>
       </w:r>
       <w:r>
         <w:t>/0</w:t>
@@ -4267,7 +4338,7 @@
         <w:rStyle w:val="Nmerodepgina"/>
         <w:noProof/>
       </w:rPr>
-      <w:t>4</w:t>
+      <w:t>1</w:t>
     </w:r>
     <w:r>
       <w:rPr>
@@ -4308,7 +4379,7 @@
         <v:shape id="_x0000_s2051" type="#_x0000_t75" style="position:absolute;margin-left:275.05pt;margin-top:-9.15pt;width:211.25pt;height:35.9pt;z-index:251656704">
           <v:imagedata r:id="rId1" o:title=""/>
         </v:shape>
-        <o:OLEObject Type="Embed" ProgID="PBrush" ShapeID="_x0000_s2051" DrawAspect="Content" ObjectID="_1536159510" r:id="rId2"/>
+        <o:OLEObject Type="Embed" ProgID="PBrush" ShapeID="_x0000_s2051" DrawAspect="Content" ObjectID="_1536677495" r:id="rId2"/>
       </w:object>
     </w:r>
   </w:p>

</xml_diff>

<commit_message>
Publicação de novas versões dos casos de usos ECFUC0903 - Recepcionar informações do Agente Digital Fiscal – WS  e ECFUC0904 - Parametrizar processamento do Agente Digital Fiscal, e também do Modelo de Caso de Usos, para atender as considerações da FSW registradas nos Mantis: 302, 303, 304, 305, 306, 307, 308, 309, 310 e 312.
</commit_message>
<xml_diff>
--- a/00_GESTAO_GERAL/05_ORDEM_SERVICO/07_OS4808/01_GESTAO/OS 4808 - Documento de Acompanhamento.docx
+++ b/00_GESTAO_GERAL/05_ORDEM_SERVICO/07_OS4808/01_GESTAO/OS 4808 - Documento de Acompanhamento.docx
@@ -1,6 +1,6 @@
 
 <file path=word/document.xml><?xml version="1.0" encoding="utf-8"?>
-<w:document xmlns:ve="http://schemas.openxmlformats.org/markup-compatibility/2006" xmlns:o="urn:schemas-microsoft-com:office:office" xmlns:r="http://schemas.openxmlformats.org/officeDocument/2006/relationships" xmlns:m="http://schemas.openxmlformats.org/officeDocument/2006/math" xmlns:v="urn:schemas-microsoft-com:vml" xmlns:wp="http://schemas.openxmlformats.org/drawingml/2006/wordprocessingDrawing" xmlns:w10="urn:schemas-microsoft-com:office:word" xmlns:w="http://schemas.openxmlformats.org/wordprocessingml/2006/main" xmlns:wne="http://schemas.microsoft.com/office/word/2006/wordml">
+<w:document xmlns:wpc="http://schemas.microsoft.com/office/word/2010/wordprocessingCanvas" xmlns:cx="http://schemas.microsoft.com/office/drawing/2014/chartex" xmlns:cx1="http://schemas.microsoft.com/office/drawing/2015/9/8/chartex" xmlns:cx2="http://schemas.microsoft.com/office/drawing/2015/10/21/chartex" xmlns:mc="http://schemas.openxmlformats.org/markup-compatibility/2006" xmlns:o="urn:schemas-microsoft-com:office:office" xmlns:r="http://schemas.openxmlformats.org/officeDocument/2006/relationships" xmlns:m="http://schemas.openxmlformats.org/officeDocument/2006/math" xmlns:v="urn:schemas-microsoft-com:vml" xmlns:wp14="http://schemas.microsoft.com/office/word/2010/wordprocessingDrawing" xmlns:wp="http://schemas.openxmlformats.org/drawingml/2006/wordprocessingDrawing" xmlns:w10="urn:schemas-microsoft-com:office:word" xmlns:w="http://schemas.openxmlformats.org/wordprocessingml/2006/main" xmlns:w14="http://schemas.microsoft.com/office/word/2010/wordml" xmlns:w15="http://schemas.microsoft.com/office/word/2012/wordml" xmlns:w16se="http://schemas.microsoft.com/office/word/2015/wordml/symex" xmlns:wpg="http://schemas.microsoft.com/office/word/2010/wordprocessingGroup" xmlns:wpi="http://schemas.microsoft.com/office/word/2010/wordprocessingInk" xmlns:wne="http://schemas.microsoft.com/office/word/2006/wordml" xmlns:wps="http://schemas.microsoft.com/office/word/2010/wordprocessingShape" mc:Ignorable="w14 w15 w16se wp14">
   <w:body>
     <w:p>
       <w:pPr>
@@ -30,7 +30,7 @@
           <w:insideH w:val="none" w:sz="0" w:space="0" w:color="auto"/>
           <w:insideV w:val="none" w:sz="0" w:space="0" w:color="auto"/>
         </w:tblBorders>
-        <w:tblLook w:val="04A0"/>
+        <w:tblLook w:val="04A0" w:firstRow="1" w:lastRow="0" w:firstColumn="1" w:lastColumn="0" w:noHBand="0" w:noVBand="1"/>
       </w:tblPr>
       <w:tblGrid>
         <w:gridCol w:w="1134"/>
@@ -288,23 +288,7 @@
                 <w:sz w:val="24"/>
                 <w:szCs w:val="24"/>
               </w:rPr>
-              <w:t xml:space="preserve">Processamento dos Movimentos </w:t>
-            </w:r>
-            <w:proofErr w:type="gramStart"/>
-            <w:r>
-              <w:rPr>
-                <w:sz w:val="24"/>
-                <w:szCs w:val="24"/>
-              </w:rPr>
-              <w:t>dos Equipamento</w:t>
-            </w:r>
-            <w:proofErr w:type="gramEnd"/>
-            <w:r>
-              <w:rPr>
-                <w:sz w:val="24"/>
-                <w:szCs w:val="24"/>
-              </w:rPr>
-              <w:t xml:space="preserve"> ECF</w:t>
+              <w:t>Processamento dos Movimentos dos Equipamento ECF</w:t>
             </w:r>
             <w:r>
               <w:rPr>
@@ -345,7 +329,7 @@
       <w:tblPr>
         <w:tblStyle w:val="Tabelacomgrade"/>
         <w:tblW w:w="9069" w:type="dxa"/>
-        <w:tblLook w:val="04A0"/>
+        <w:tblLook w:val="04A0" w:firstRow="1" w:lastRow="0" w:firstColumn="1" w:lastColumn="0" w:noHBand="0" w:noVBand="1"/>
       </w:tblPr>
       <w:tblGrid>
         <w:gridCol w:w="1698"/>
@@ -706,7 +690,7 @@
       <w:tblPr>
         <w:tblStyle w:val="Tabelacomgrade"/>
         <w:tblW w:w="9071" w:type="dxa"/>
-        <w:tblLook w:val="04A0"/>
+        <w:tblLook w:val="04A0" w:firstRow="1" w:lastRow="0" w:firstColumn="1" w:lastColumn="0" w:noHBand="0" w:noVBand="1"/>
       </w:tblPr>
       <w:tblGrid>
         <w:gridCol w:w="1553"/>
@@ -1002,7 +986,7 @@
       <w:tblPr>
         <w:tblStyle w:val="Tabelacomgrade"/>
         <w:tblW w:w="9071" w:type="dxa"/>
-        <w:tblLook w:val="04A0"/>
+        <w:tblLook w:val="04A0" w:firstRow="1" w:lastRow="0" w:firstColumn="1" w:lastColumn="0" w:noHBand="0" w:noVBand="1"/>
       </w:tblPr>
       <w:tblGrid>
         <w:gridCol w:w="1984"/>
@@ -1896,7 +1880,7 @@
       <w:tblPr>
         <w:tblStyle w:val="Tabelacomgrade"/>
         <w:tblW w:w="9071" w:type="dxa"/>
-        <w:tblLook w:val="04A0"/>
+        <w:tblLook w:val="04A0" w:firstRow="1" w:lastRow="0" w:firstColumn="1" w:lastColumn="0" w:noHBand="0" w:noVBand="1"/>
       </w:tblPr>
       <w:tblGrid>
         <w:gridCol w:w="1134"/>
@@ -2328,6 +2312,50 @@
           </w:p>
         </w:tc>
       </w:tr>
+      <w:tr>
+        <w:tc>
+          <w:tcPr>
+            <w:tcW w:w="1134" w:type="dxa"/>
+          </w:tcPr>
+          <w:p>
+            <w:pPr>
+              <w:spacing w:after="0"/>
+              <w:jc w:val="center"/>
+            </w:pPr>
+            <w:bookmarkStart w:id="0" w:name="_GoBack" w:colFirst="2" w:colLast="2"/>
+            <w:r>
+              <w:t>13/10/16</w:t>
+            </w:r>
+          </w:p>
+        </w:tc>
+        <w:tc>
+          <w:tcPr>
+            <w:tcW w:w="5102" w:type="dxa"/>
+          </w:tcPr>
+          <w:p>
+            <w:pPr>
+              <w:spacing w:after="0"/>
+            </w:pPr>
+            <w:r>
+              <w:t>Publicação de novas versões dos casos de usos ECFUC0903 - Recepcionar informações do Agente Digital Fiscal – WS  e ECFUC0904 - Parametrizar processamento do Agente Digital Fiscal, e também do Modelo de Caso de Usos, para atender as considerações da FSW registradas nos Mantis: 302, 303, 304, 305, 306, 307, 308, 309, 310 e 312.</w:t>
+            </w:r>
+          </w:p>
+        </w:tc>
+        <w:tc>
+          <w:tcPr>
+            <w:tcW w:w="2835" w:type="dxa"/>
+          </w:tcPr>
+          <w:p>
+            <w:pPr>
+              <w:spacing w:after="0"/>
+            </w:pPr>
+            <w:r>
+              <w:t>CIAT - João Paulo</w:t>
+            </w:r>
+          </w:p>
+        </w:tc>
+      </w:tr>
+      <w:bookmarkEnd w:id="0"/>
     </w:tbl>
     <w:p>
       <w:pPr>
@@ -2342,7 +2370,7 @@
         <w:tblStyle w:val="Tabelacomgrade"/>
         <w:tblW w:w="9072" w:type="dxa"/>
         <w:shd w:val="clear" w:color="auto" w:fill="BFBFBF"/>
-        <w:tblLook w:val="04A0"/>
+        <w:tblLook w:val="04A0" w:firstRow="1" w:lastRow="0" w:firstColumn="1" w:lastColumn="0" w:noHBand="0" w:noVBand="1"/>
       </w:tblPr>
       <w:tblGrid>
         <w:gridCol w:w="1701"/>
@@ -2792,7 +2820,7 @@
         <w:tblStyle w:val="Tabelacomgrade"/>
         <w:tblW w:w="9072" w:type="dxa"/>
         <w:tblLayout w:type="fixed"/>
-        <w:tblLook w:val="04A0"/>
+        <w:tblLook w:val="04A0" w:firstRow="1" w:lastRow="0" w:firstColumn="1" w:lastColumn="0" w:noHBand="0" w:noVBand="1"/>
       </w:tblPr>
       <w:tblGrid>
         <w:gridCol w:w="1537"/>
@@ -4190,8 +4218,6 @@
       <w:r>
         <w:t>2</w:t>
       </w:r>
-      <w:bookmarkStart w:id="0" w:name="_GoBack"/>
-      <w:bookmarkEnd w:id="0"/>
       <w:r>
         <w:t>9</w:t>
       </w:r>
@@ -4250,7 +4276,7 @@
 </file>
 
 <file path=word/endnotes.xml><?xml version="1.0" encoding="utf-8"?>
-<w:endnotes xmlns:ve="http://schemas.openxmlformats.org/markup-compatibility/2006" xmlns:o="urn:schemas-microsoft-com:office:office" xmlns:r="http://schemas.openxmlformats.org/officeDocument/2006/relationships" xmlns:m="http://schemas.openxmlformats.org/officeDocument/2006/math" xmlns:v="urn:schemas-microsoft-com:vml" xmlns:wp="http://schemas.openxmlformats.org/drawingml/2006/wordprocessingDrawing" xmlns:w10="urn:schemas-microsoft-com:office:word" xmlns:w="http://schemas.openxmlformats.org/wordprocessingml/2006/main" xmlns:wne="http://schemas.microsoft.com/office/word/2006/wordml">
+<w:endnotes xmlns:wpc="http://schemas.microsoft.com/office/word/2010/wordprocessingCanvas" xmlns:cx="http://schemas.microsoft.com/office/drawing/2014/chartex" xmlns:cx1="http://schemas.microsoft.com/office/drawing/2015/9/8/chartex" xmlns:cx2="http://schemas.microsoft.com/office/drawing/2015/10/21/chartex" xmlns:mc="http://schemas.openxmlformats.org/markup-compatibility/2006" xmlns:o="urn:schemas-microsoft-com:office:office" xmlns:r="http://schemas.openxmlformats.org/officeDocument/2006/relationships" xmlns:m="http://schemas.openxmlformats.org/officeDocument/2006/math" xmlns:v="urn:schemas-microsoft-com:vml" xmlns:wp14="http://schemas.microsoft.com/office/word/2010/wordprocessingDrawing" xmlns:wp="http://schemas.openxmlformats.org/drawingml/2006/wordprocessingDrawing" xmlns:w10="urn:schemas-microsoft-com:office:word" xmlns:w="http://schemas.openxmlformats.org/wordprocessingml/2006/main" xmlns:w14="http://schemas.microsoft.com/office/word/2010/wordml" xmlns:w15="http://schemas.microsoft.com/office/word/2012/wordml" xmlns:w16se="http://schemas.microsoft.com/office/word/2015/wordml/symex" xmlns:wpg="http://schemas.microsoft.com/office/word/2010/wordprocessingGroup" xmlns:wpi="http://schemas.microsoft.com/office/word/2010/wordprocessingInk" xmlns:wne="http://schemas.microsoft.com/office/word/2006/wordml" xmlns:wps="http://schemas.microsoft.com/office/word/2010/wordprocessingShape" mc:Ignorable="w14 w15 w16se wp14">
   <w:endnote w:type="separator" w:id="-1">
     <w:p>
       <w:r>
@@ -4269,7 +4295,7 @@
 </file>
 
 <file path=word/footer1.xml><?xml version="1.0" encoding="utf-8"?>
-<w:ftr xmlns:ve="http://schemas.openxmlformats.org/markup-compatibility/2006" xmlns:o="urn:schemas-microsoft-com:office:office" xmlns:r="http://schemas.openxmlformats.org/officeDocument/2006/relationships" xmlns:m="http://schemas.openxmlformats.org/officeDocument/2006/math" xmlns:v="urn:schemas-microsoft-com:vml" xmlns:wp="http://schemas.openxmlformats.org/drawingml/2006/wordprocessingDrawing" xmlns:w10="urn:schemas-microsoft-com:office:word" xmlns:w="http://schemas.openxmlformats.org/wordprocessingml/2006/main" xmlns:wne="http://schemas.microsoft.com/office/word/2006/wordml">
+<w:ftr xmlns:wpc="http://schemas.microsoft.com/office/word/2010/wordprocessingCanvas" xmlns:cx="http://schemas.microsoft.com/office/drawing/2014/chartex" xmlns:cx1="http://schemas.microsoft.com/office/drawing/2015/9/8/chartex" xmlns:cx2="http://schemas.microsoft.com/office/drawing/2015/10/21/chartex" xmlns:mc="http://schemas.openxmlformats.org/markup-compatibility/2006" xmlns:o="urn:schemas-microsoft-com:office:office" xmlns:r="http://schemas.openxmlformats.org/officeDocument/2006/relationships" xmlns:m="http://schemas.openxmlformats.org/officeDocument/2006/math" xmlns:v="urn:schemas-microsoft-com:vml" xmlns:wp14="http://schemas.microsoft.com/office/word/2010/wordprocessingDrawing" xmlns:wp="http://schemas.openxmlformats.org/drawingml/2006/wordprocessingDrawing" xmlns:w10="urn:schemas-microsoft-com:office:word" xmlns:w="http://schemas.openxmlformats.org/wordprocessingml/2006/main" xmlns:w14="http://schemas.microsoft.com/office/word/2010/wordml" xmlns:w15="http://schemas.microsoft.com/office/word/2012/wordml" xmlns:w16se="http://schemas.microsoft.com/office/word/2015/wordml/symex" xmlns:wpg="http://schemas.microsoft.com/office/word/2010/wordprocessingGroup" xmlns:wpi="http://schemas.microsoft.com/office/word/2010/wordprocessingInk" xmlns:wne="http://schemas.microsoft.com/office/word/2006/wordml" xmlns:wps="http://schemas.microsoft.com/office/word/2010/wordprocessingShape" mc:Ignorable="w14 w15 w16se wp14">
   <w:p>
     <w:pPr>
       <w:pStyle w:val="Rodap"/>
@@ -4300,7 +4326,7 @@
         <w:rStyle w:val="Nmerodepgina"/>
         <w:noProof/>
       </w:rPr>
-      <w:t>4</w:t>
+      <w:t>1</w:t>
     </w:r>
     <w:r>
       <w:rPr>
@@ -4318,7 +4344,7 @@
         <w:noProof/>
         <w:lang w:eastAsia="pt-BR"/>
       </w:rPr>
-      <w:pict>
+      <w:object w:dxaOrig="1440" w:dyaOrig="1440">
         <v:shapetype id="_x0000_t75" coordsize="21600,21600" o:spt="75" o:preferrelative="t" path="m@4@5l@4@11@9@11@9@5xe" filled="f" stroked="f">
           <v:stroke joinstyle="miter"/>
           <v:formulas>
@@ -4341,15 +4367,15 @@
         <v:shape id="_x0000_s2051" type="#_x0000_t75" style="position:absolute;margin-left:275.05pt;margin-top:-9.15pt;width:211.25pt;height:35.9pt;z-index:251656704">
           <v:imagedata r:id="rId1" o:title=""/>
         </v:shape>
-        <o:OLEObject Type="Embed" ProgID="PBrush" ShapeID="_x0000_s2051" DrawAspect="Content" ObjectID="_1537283120" r:id="rId2"/>
-      </w:pict>
+        <o:OLEObject Type="Embed" ProgID="PBrush" ShapeID="_x0000_s2051" DrawAspect="Content" ObjectID="_1537859799" r:id="rId2"/>
+      </w:object>
     </w:r>
   </w:p>
 </w:ftr>
 </file>
 
 <file path=word/footnotes.xml><?xml version="1.0" encoding="utf-8"?>
-<w:footnotes xmlns:ve="http://schemas.openxmlformats.org/markup-compatibility/2006" xmlns:o="urn:schemas-microsoft-com:office:office" xmlns:r="http://schemas.openxmlformats.org/officeDocument/2006/relationships" xmlns:m="http://schemas.openxmlformats.org/officeDocument/2006/math" xmlns:v="urn:schemas-microsoft-com:vml" xmlns:wp="http://schemas.openxmlformats.org/drawingml/2006/wordprocessingDrawing" xmlns:w10="urn:schemas-microsoft-com:office:word" xmlns:w="http://schemas.openxmlformats.org/wordprocessingml/2006/main" xmlns:wne="http://schemas.microsoft.com/office/word/2006/wordml">
+<w:footnotes xmlns:wpc="http://schemas.microsoft.com/office/word/2010/wordprocessingCanvas" xmlns:cx="http://schemas.microsoft.com/office/drawing/2014/chartex" xmlns:cx1="http://schemas.microsoft.com/office/drawing/2015/9/8/chartex" xmlns:cx2="http://schemas.microsoft.com/office/drawing/2015/10/21/chartex" xmlns:mc="http://schemas.openxmlformats.org/markup-compatibility/2006" xmlns:o="urn:schemas-microsoft-com:office:office" xmlns:r="http://schemas.openxmlformats.org/officeDocument/2006/relationships" xmlns:m="http://schemas.openxmlformats.org/officeDocument/2006/math" xmlns:v="urn:schemas-microsoft-com:vml" xmlns:wp14="http://schemas.microsoft.com/office/word/2010/wordprocessingDrawing" xmlns:wp="http://schemas.openxmlformats.org/drawingml/2006/wordprocessingDrawing" xmlns:w10="urn:schemas-microsoft-com:office:word" xmlns:w="http://schemas.openxmlformats.org/wordprocessingml/2006/main" xmlns:w14="http://schemas.microsoft.com/office/word/2010/wordml" xmlns:w15="http://schemas.microsoft.com/office/word/2012/wordml" xmlns:w16se="http://schemas.microsoft.com/office/word/2015/wordml/symex" xmlns:wpg="http://schemas.microsoft.com/office/word/2010/wordprocessingGroup" xmlns:wpi="http://schemas.microsoft.com/office/word/2010/wordprocessingInk" xmlns:wne="http://schemas.microsoft.com/office/word/2006/wordml" xmlns:wps="http://schemas.microsoft.com/office/word/2010/wordprocessingShape" mc:Ignorable="w14 w15 w16se wp14">
   <w:footnote w:type="separator" w:id="-1">
     <w:p>
       <w:r>
@@ -4368,7 +4394,7 @@
 </file>
 
 <file path=word/header1.xml><?xml version="1.0" encoding="utf-8"?>
-<w:hdr xmlns:ve="http://schemas.openxmlformats.org/markup-compatibility/2006" xmlns:o="urn:schemas-microsoft-com:office:office" xmlns:r="http://schemas.openxmlformats.org/officeDocument/2006/relationships" xmlns:m="http://schemas.openxmlformats.org/officeDocument/2006/math" xmlns:v="urn:schemas-microsoft-com:vml" xmlns:wp="http://schemas.openxmlformats.org/drawingml/2006/wordprocessingDrawing" xmlns:w10="urn:schemas-microsoft-com:office:word" xmlns:w="http://schemas.openxmlformats.org/wordprocessingml/2006/main" xmlns:wne="http://schemas.microsoft.com/office/word/2006/wordml">
+<w:hdr xmlns:wpc="http://schemas.microsoft.com/office/word/2010/wordprocessingCanvas" xmlns:cx="http://schemas.microsoft.com/office/drawing/2014/chartex" xmlns:cx1="http://schemas.microsoft.com/office/drawing/2015/9/8/chartex" xmlns:cx2="http://schemas.microsoft.com/office/drawing/2015/10/21/chartex" xmlns:mc="http://schemas.openxmlformats.org/markup-compatibility/2006" xmlns:o="urn:schemas-microsoft-com:office:office" xmlns:r="http://schemas.openxmlformats.org/officeDocument/2006/relationships" xmlns:m="http://schemas.openxmlformats.org/officeDocument/2006/math" xmlns:v="urn:schemas-microsoft-com:vml" xmlns:wp14="http://schemas.microsoft.com/office/word/2010/wordprocessingDrawing" xmlns:wp="http://schemas.openxmlformats.org/drawingml/2006/wordprocessingDrawing" xmlns:w10="urn:schemas-microsoft-com:office:word" xmlns:w="http://schemas.openxmlformats.org/wordprocessingml/2006/main" xmlns:w14="http://schemas.microsoft.com/office/word/2010/wordml" xmlns:w15="http://schemas.microsoft.com/office/word/2012/wordml" xmlns:w16se="http://schemas.microsoft.com/office/word/2015/wordml/symex" xmlns:wpg="http://schemas.microsoft.com/office/word/2010/wordprocessingGroup" xmlns:wpi="http://schemas.microsoft.com/office/word/2010/wordprocessingInk" xmlns:wne="http://schemas.microsoft.com/office/word/2006/wordml" xmlns:wps="http://schemas.microsoft.com/office/word/2010/wordprocessingShape" mc:Ignorable="w14 w15 w16se wp14">
   <w:p>
     <w:pPr>
       <w:pStyle w:val="Cabealho"/>
@@ -4407,7 +4433,7 @@
                   <a:blip r:embed="rId1">
                     <a:extLst>
                       <a:ext uri="{28A0092B-C50C-407E-A947-70E740481C1C}">
-                        <a14:useLocalDpi xmlns:a14="http://schemas.microsoft.com/office/drawing/2010/main" xmlns:wps="http://schemas.microsoft.com/office/word/2010/wordprocessingShape" xmlns:wpi="http://schemas.microsoft.com/office/word/2010/wordprocessingInk" xmlns:wpg="http://schemas.microsoft.com/office/word/2010/wordprocessingGroup" xmlns:w16se="http://schemas.microsoft.com/office/word/2015/wordml/symex" xmlns:w15="http://schemas.microsoft.com/office/word/2012/wordml" xmlns:w14="http://schemas.microsoft.com/office/word/2010/wordml" xmlns:w="http://schemas.openxmlformats.org/wordprocessingml/2006/main" xmlns:w10="urn:schemas-microsoft-com:office:word" xmlns:wp14="http://schemas.microsoft.com/office/word/2010/wordprocessingDrawing" xmlns:v="urn:schemas-microsoft-com:vml" xmlns:o="urn:schemas-microsoft-com:office:office" xmlns:mc="http://schemas.openxmlformats.org/markup-compatibility/2006" xmlns:cx2="http://schemas.microsoft.com/office/drawing/2015/10/21/chartex" xmlns:cx1="http://schemas.microsoft.com/office/drawing/2015/9/8/chartex" xmlns:cx="http://schemas.microsoft.com/office/drawing/2014/chartex" xmlns:wpc="http://schemas.microsoft.com/office/word/2010/wordprocessingCanvas" xmlns="" val="0"/>
+                        <a14:useLocalDpi xmlns:a14="http://schemas.microsoft.com/office/drawing/2010/main" val="0"/>
                       </a:ext>
                     </a:extLst>
                   </a:blip>
@@ -4466,7 +4492,7 @@
                   <a:blip r:embed="rId2">
                     <a:extLst>
                       <a:ext uri="{28A0092B-C50C-407E-A947-70E740481C1C}">
-                        <a14:useLocalDpi xmlns:a14="http://schemas.microsoft.com/office/drawing/2010/main" xmlns:wps="http://schemas.microsoft.com/office/word/2010/wordprocessingShape" xmlns:wpi="http://schemas.microsoft.com/office/word/2010/wordprocessingInk" xmlns:wpg="http://schemas.microsoft.com/office/word/2010/wordprocessingGroup" xmlns:w16se="http://schemas.microsoft.com/office/word/2015/wordml/symex" xmlns:w15="http://schemas.microsoft.com/office/word/2012/wordml" xmlns:w14="http://schemas.microsoft.com/office/word/2010/wordml" xmlns:w="http://schemas.openxmlformats.org/wordprocessingml/2006/main" xmlns:w10="urn:schemas-microsoft-com:office:word" xmlns:wp14="http://schemas.microsoft.com/office/word/2010/wordprocessingDrawing" xmlns:v="urn:schemas-microsoft-com:vml" xmlns:o="urn:schemas-microsoft-com:office:office" xmlns:mc="http://schemas.openxmlformats.org/markup-compatibility/2006" xmlns:cx2="http://schemas.microsoft.com/office/drawing/2015/10/21/chartex" xmlns:cx1="http://schemas.microsoft.com/office/drawing/2015/9/8/chartex" xmlns:cx="http://schemas.microsoft.com/office/drawing/2014/chartex" xmlns:wpc="http://schemas.microsoft.com/office/word/2010/wordprocessingCanvas" xmlns="" val="0"/>
+                        <a14:useLocalDpi xmlns:a14="http://schemas.microsoft.com/office/drawing/2010/main" val="0"/>
                       </a:ext>
                     </a:extLst>
                   </a:blip>
@@ -4499,7 +4525,7 @@
 </file>
 
 <file path=word/styles.xml><?xml version="1.0" encoding="utf-8"?>
-<w:styles xmlns:r="http://schemas.openxmlformats.org/officeDocument/2006/relationships" xmlns:w="http://schemas.openxmlformats.org/wordprocessingml/2006/main">
+<w:styles xmlns:mc="http://schemas.openxmlformats.org/markup-compatibility/2006" xmlns:r="http://schemas.openxmlformats.org/officeDocument/2006/relationships" xmlns:w="http://schemas.openxmlformats.org/wordprocessingml/2006/main" xmlns:w14="http://schemas.microsoft.com/office/word/2010/wordml" xmlns:w15="http://schemas.microsoft.com/office/word/2012/wordml" xmlns:w16se="http://schemas.microsoft.com/office/word/2015/wordml/symex" mc:Ignorable="w14 w15 w16se">
   <w:docDefaults>
     <w:rPrDefault>
       <w:rPr>
@@ -4509,144 +4535,380 @@
     </w:rPrDefault>
     <w:pPrDefault/>
   </w:docDefaults>
-  <w:latentStyles w:defLockedState="0" w:defUIPriority="99" w:defSemiHidden="1" w:defUnhideWhenUsed="1" w:defQFormat="0" w:count="267">
-    <w:lsdException w:name="Normal" w:semiHidden="0" w:uiPriority="0" w:unhideWhenUsed="0" w:qFormat="1"/>
-    <w:lsdException w:name="heading 1" w:semiHidden="0" w:uiPriority="9" w:unhideWhenUsed="0" w:qFormat="1"/>
-    <w:lsdException w:name="heading 2" w:uiPriority="9" w:qFormat="1"/>
-    <w:lsdException w:name="heading 3" w:uiPriority="9" w:qFormat="1"/>
-    <w:lsdException w:name="heading 4" w:uiPriority="9" w:qFormat="1"/>
-    <w:lsdException w:name="heading 5" w:uiPriority="9" w:qFormat="1"/>
-    <w:lsdException w:name="heading 6" w:uiPriority="9" w:qFormat="1"/>
-    <w:lsdException w:name="heading 7" w:uiPriority="9" w:qFormat="1"/>
-    <w:lsdException w:name="heading 8" w:uiPriority="9" w:qFormat="1"/>
-    <w:lsdException w:name="heading 9" w:uiPriority="9" w:qFormat="1"/>
-    <w:lsdException w:name="toc 1" w:uiPriority="39"/>
-    <w:lsdException w:name="toc 2" w:uiPriority="39"/>
-    <w:lsdException w:name="toc 3" w:uiPriority="39"/>
-    <w:lsdException w:name="toc 4" w:uiPriority="39"/>
-    <w:lsdException w:name="toc 5" w:uiPriority="39"/>
-    <w:lsdException w:name="toc 6" w:uiPriority="39"/>
-    <w:lsdException w:name="toc 7" w:uiPriority="39"/>
-    <w:lsdException w:name="toc 8" w:uiPriority="39"/>
-    <w:lsdException w:name="toc 9" w:uiPriority="39"/>
-    <w:lsdException w:name="caption" w:uiPriority="35" w:qFormat="1"/>
-    <w:lsdException w:name="Title" w:semiHidden="0" w:uiPriority="10" w:unhideWhenUsed="0" w:qFormat="1"/>
-    <w:lsdException w:name="Default Paragraph Font" w:uiPriority="1"/>
-    <w:lsdException w:name="Subtitle" w:semiHidden="0" w:uiPriority="11" w:unhideWhenUsed="0" w:qFormat="1"/>
-    <w:lsdException w:name="Strong" w:semiHidden="0" w:uiPriority="22" w:unhideWhenUsed="0" w:qFormat="1"/>
-    <w:lsdException w:name="Emphasis" w:semiHidden="0" w:uiPriority="20" w:unhideWhenUsed="0" w:qFormat="1"/>
-    <w:lsdException w:name="Table Grid" w:semiHidden="0" w:uiPriority="39" w:unhideWhenUsed="0"/>
-    <w:lsdException w:name="Placeholder Text" w:unhideWhenUsed="0"/>
-    <w:lsdException w:name="No Spacing" w:semiHidden="0" w:uiPriority="1" w:unhideWhenUsed="0" w:qFormat="1"/>
-    <w:lsdException w:name="Light Shading" w:semiHidden="0" w:uiPriority="60" w:unhideWhenUsed="0"/>
-    <w:lsdException w:name="Light List" w:semiHidden="0" w:uiPriority="61" w:unhideWhenUsed="0"/>
-    <w:lsdException w:name="Light Grid" w:semiHidden="0" w:uiPriority="62" w:unhideWhenUsed="0"/>
-    <w:lsdException w:name="Medium Shading 1" w:semiHidden="0" w:uiPriority="63" w:unhideWhenUsed="0"/>
-    <w:lsdException w:name="Medium Shading 2" w:semiHidden="0" w:uiPriority="64" w:unhideWhenUsed="0"/>
-    <w:lsdException w:name="Medium List 1" w:semiHidden="0" w:uiPriority="65" w:unhideWhenUsed="0"/>
-    <w:lsdException w:name="Medium List 2" w:semiHidden="0" w:uiPriority="66" w:unhideWhenUsed="0"/>
-    <w:lsdException w:name="Medium Grid 1" w:semiHidden="0" w:uiPriority="67" w:unhideWhenUsed="0"/>
-    <w:lsdException w:name="Medium Grid 2" w:semiHidden="0" w:uiPriority="68" w:unhideWhenUsed="0"/>
-    <w:lsdException w:name="Medium Grid 3" w:semiHidden="0" w:uiPriority="69" w:unhideWhenUsed="0"/>
-    <w:lsdException w:name="Dark List" w:semiHidden="0" w:uiPriority="70" w:unhideWhenUsed="0"/>
-    <w:lsdException w:name="Colorful Shading" w:semiHidden="0" w:uiPriority="71" w:unhideWhenUsed="0"/>
-    <w:lsdException w:name="Colorful List" w:semiHidden="0" w:uiPriority="72" w:unhideWhenUsed="0"/>
-    <w:lsdException w:name="Colorful Grid" w:semiHidden="0" w:uiPriority="73" w:unhideWhenUsed="0"/>
-    <w:lsdException w:name="Light Shading Accent 1" w:semiHidden="0" w:uiPriority="60" w:unhideWhenUsed="0"/>
-    <w:lsdException w:name="Light List Accent 1" w:semiHidden="0" w:uiPriority="61" w:unhideWhenUsed="0"/>
-    <w:lsdException w:name="Light Grid Accent 1" w:semiHidden="0" w:uiPriority="62" w:unhideWhenUsed="0"/>
-    <w:lsdException w:name="Medium Shading 1 Accent 1" w:semiHidden="0" w:uiPriority="63" w:unhideWhenUsed="0"/>
-    <w:lsdException w:name="Medium Shading 2 Accent 1" w:semiHidden="0" w:uiPriority="64" w:unhideWhenUsed="0"/>
-    <w:lsdException w:name="Medium List 1 Accent 1" w:semiHidden="0" w:uiPriority="65" w:unhideWhenUsed="0"/>
-    <w:lsdException w:name="Revision" w:unhideWhenUsed="0"/>
-    <w:lsdException w:name="List Paragraph" w:semiHidden="0" w:uiPriority="34" w:unhideWhenUsed="0" w:qFormat="1"/>
-    <w:lsdException w:name="Quote" w:semiHidden="0" w:uiPriority="29" w:unhideWhenUsed="0" w:qFormat="1"/>
-    <w:lsdException w:name="Intense Quote" w:semiHidden="0" w:uiPriority="30" w:unhideWhenUsed="0" w:qFormat="1"/>
-    <w:lsdException w:name="Medium List 2 Accent 1" w:semiHidden="0" w:uiPriority="66" w:unhideWhenUsed="0"/>
-    <w:lsdException w:name="Medium Grid 1 Accent 1" w:semiHidden="0" w:uiPriority="67" w:unhideWhenUsed="0"/>
-    <w:lsdException w:name="Medium Grid 2 Accent 1" w:semiHidden="0" w:uiPriority="68" w:unhideWhenUsed="0"/>
-    <w:lsdException w:name="Medium Grid 3 Accent 1" w:semiHidden="0" w:uiPriority="69" w:unhideWhenUsed="0"/>
-    <w:lsdException w:name="Dark List Accent 1" w:semiHidden="0" w:uiPriority="70" w:unhideWhenUsed="0"/>
-    <w:lsdException w:name="Colorful Shading Accent 1" w:semiHidden="0" w:uiPriority="71" w:unhideWhenUsed="0"/>
-    <w:lsdException w:name="Colorful List Accent 1" w:semiHidden="0" w:uiPriority="72" w:unhideWhenUsed="0"/>
-    <w:lsdException w:name="Colorful Grid Accent 1" w:semiHidden="0" w:uiPriority="73" w:unhideWhenUsed="0"/>
-    <w:lsdException w:name="Light Shading Accent 2" w:semiHidden="0" w:uiPriority="60" w:unhideWhenUsed="0"/>
-    <w:lsdException w:name="Light List Accent 2" w:semiHidden="0" w:uiPriority="61" w:unhideWhenUsed="0"/>
-    <w:lsdException w:name="Light Grid Accent 2" w:semiHidden="0" w:uiPriority="62" w:unhideWhenUsed="0"/>
-    <w:lsdException w:name="Medium Shading 1 Accent 2" w:semiHidden="0" w:uiPriority="63" w:unhideWhenUsed="0"/>
-    <w:lsdException w:name="Medium Shading 2 Accent 2" w:semiHidden="0" w:uiPriority="64" w:unhideWhenUsed="0"/>
-    <w:lsdException w:name="Medium List 1 Accent 2" w:semiHidden="0" w:uiPriority="65" w:unhideWhenUsed="0"/>
-    <w:lsdException w:name="Medium List 2 Accent 2" w:semiHidden="0" w:uiPriority="66" w:unhideWhenUsed="0"/>
-    <w:lsdException w:name="Medium Grid 1 Accent 2" w:semiHidden="0" w:uiPriority="67" w:unhideWhenUsed="0"/>
-    <w:lsdException w:name="Medium Grid 2 Accent 2" w:semiHidden="0" w:uiPriority="68" w:unhideWhenUsed="0"/>
-    <w:lsdException w:name="Medium Grid 3 Accent 2" w:semiHidden="0" w:uiPriority="69" w:unhideWhenUsed="0"/>
-    <w:lsdException w:name="Dark List Accent 2" w:semiHidden="0" w:uiPriority="70" w:unhideWhenUsed="0"/>
-    <w:lsdException w:name="Colorful Shading Accent 2" w:semiHidden="0" w:uiPriority="71" w:unhideWhenUsed="0"/>
-    <w:lsdException w:name="Colorful List Accent 2" w:semiHidden="0" w:uiPriority="72" w:unhideWhenUsed="0"/>
-    <w:lsdException w:name="Colorful Grid Accent 2" w:semiHidden="0" w:uiPriority="73" w:unhideWhenUsed="0"/>
-    <w:lsdException w:name="Light Shading Accent 3" w:semiHidden="0" w:uiPriority="60" w:unhideWhenUsed="0"/>
-    <w:lsdException w:name="Light List Accent 3" w:semiHidden="0" w:uiPriority="61" w:unhideWhenUsed="0"/>
-    <w:lsdException w:name="Light Grid Accent 3" w:semiHidden="0" w:uiPriority="62" w:unhideWhenUsed="0"/>
-    <w:lsdException w:name="Medium Shading 1 Accent 3" w:semiHidden="0" w:uiPriority="63" w:unhideWhenUsed="0"/>
-    <w:lsdException w:name="Medium Shading 2 Accent 3" w:semiHidden="0" w:uiPriority="64" w:unhideWhenUsed="0"/>
-    <w:lsdException w:name="Medium List 1 Accent 3" w:semiHidden="0" w:uiPriority="65" w:unhideWhenUsed="0"/>
-    <w:lsdException w:name="Medium List 2 Accent 3" w:semiHidden="0" w:uiPriority="66" w:unhideWhenUsed="0"/>
-    <w:lsdException w:name="Medium Grid 1 Accent 3" w:semiHidden="0" w:uiPriority="67" w:unhideWhenUsed="0"/>
-    <w:lsdException w:name="Medium Grid 2 Accent 3" w:semiHidden="0" w:uiPriority="68" w:unhideWhenUsed="0"/>
-    <w:lsdException w:name="Medium Grid 3 Accent 3" w:semiHidden="0" w:uiPriority="69" w:unhideWhenUsed="0"/>
-    <w:lsdException w:name="Dark List Accent 3" w:semiHidden="0" w:uiPriority="70" w:unhideWhenUsed="0"/>
-    <w:lsdException w:name="Colorful Shading Accent 3" w:semiHidden="0" w:uiPriority="71" w:unhideWhenUsed="0"/>
-    <w:lsdException w:name="Colorful List Accent 3" w:semiHidden="0" w:uiPriority="72" w:unhideWhenUsed="0"/>
-    <w:lsdException w:name="Colorful Grid Accent 3" w:semiHidden="0" w:uiPriority="73" w:unhideWhenUsed="0"/>
-    <w:lsdException w:name="Light Shading Accent 4" w:semiHidden="0" w:uiPriority="60" w:unhideWhenUsed="0"/>
-    <w:lsdException w:name="Light List Accent 4" w:semiHidden="0" w:uiPriority="61" w:unhideWhenUsed="0"/>
-    <w:lsdException w:name="Light Grid Accent 4" w:semiHidden="0" w:uiPriority="62" w:unhideWhenUsed="0"/>
-    <w:lsdException w:name="Medium Shading 1 Accent 4" w:semiHidden="0" w:uiPriority="63" w:unhideWhenUsed="0"/>
-    <w:lsdException w:name="Medium Shading 2 Accent 4" w:semiHidden="0" w:uiPriority="64" w:unhideWhenUsed="0"/>
-    <w:lsdException w:name="Medium List 1 Accent 4" w:semiHidden="0" w:uiPriority="65" w:unhideWhenUsed="0"/>
-    <w:lsdException w:name="Medium List 2 Accent 4" w:semiHidden="0" w:uiPriority="66" w:unhideWhenUsed="0"/>
-    <w:lsdException w:name="Medium Grid 1 Accent 4" w:semiHidden="0" w:uiPriority="67" w:unhideWhenUsed="0"/>
-    <w:lsdException w:name="Medium Grid 2 Accent 4" w:semiHidden="0" w:uiPriority="68" w:unhideWhenUsed="0"/>
-    <w:lsdException w:name="Medium Grid 3 Accent 4" w:semiHidden="0" w:uiPriority="69" w:unhideWhenUsed="0"/>
-    <w:lsdException w:name="Dark List Accent 4" w:semiHidden="0" w:uiPriority="70" w:unhideWhenUsed="0"/>
-    <w:lsdException w:name="Colorful Shading Accent 4" w:semiHidden="0" w:uiPriority="71" w:unhideWhenUsed="0"/>
-    <w:lsdException w:name="Colorful List Accent 4" w:semiHidden="0" w:uiPriority="72" w:unhideWhenUsed="0"/>
-    <w:lsdException w:name="Colorful Grid Accent 4" w:semiHidden="0" w:uiPriority="73" w:unhideWhenUsed="0"/>
-    <w:lsdException w:name="Light Shading Accent 5" w:semiHidden="0" w:uiPriority="60" w:unhideWhenUsed="0"/>
-    <w:lsdException w:name="Light List Accent 5" w:semiHidden="0" w:uiPriority="61" w:unhideWhenUsed="0"/>
-    <w:lsdException w:name="Light Grid Accent 5" w:semiHidden="0" w:uiPriority="62" w:unhideWhenUsed="0"/>
-    <w:lsdException w:name="Medium Shading 1 Accent 5" w:semiHidden="0" w:uiPriority="63" w:unhideWhenUsed="0"/>
-    <w:lsdException w:name="Medium Shading 2 Accent 5" w:semiHidden="0" w:uiPriority="64" w:unhideWhenUsed="0"/>
-    <w:lsdException w:name="Medium List 1 Accent 5" w:semiHidden="0" w:uiPriority="65" w:unhideWhenUsed="0"/>
-    <w:lsdException w:name="Medium List 2 Accent 5" w:semiHidden="0" w:uiPriority="66" w:unhideWhenUsed="0"/>
-    <w:lsdException w:name="Medium Grid 1 Accent 5" w:semiHidden="0" w:uiPriority="67" w:unhideWhenUsed="0"/>
-    <w:lsdException w:name="Medium Grid 2 Accent 5" w:semiHidden="0" w:uiPriority="68" w:unhideWhenUsed="0"/>
-    <w:lsdException w:name="Medium Grid 3 Accent 5" w:semiHidden="0" w:uiPriority="69" w:unhideWhenUsed="0"/>
-    <w:lsdException w:name="Dark List Accent 5" w:semiHidden="0" w:uiPriority="70" w:unhideWhenUsed="0"/>
-    <w:lsdException w:name="Colorful Shading Accent 5" w:semiHidden="0" w:uiPriority="71" w:unhideWhenUsed="0"/>
-    <w:lsdException w:name="Colorful List Accent 5" w:semiHidden="0" w:uiPriority="72" w:unhideWhenUsed="0"/>
-    <w:lsdException w:name="Colorful Grid Accent 5" w:semiHidden="0" w:uiPriority="73" w:unhideWhenUsed="0"/>
-    <w:lsdException w:name="Light Shading Accent 6" w:semiHidden="0" w:uiPriority="60" w:unhideWhenUsed="0"/>
-    <w:lsdException w:name="Light List Accent 6" w:semiHidden="0" w:uiPriority="61" w:unhideWhenUsed="0"/>
-    <w:lsdException w:name="Light Grid Accent 6" w:semiHidden="0" w:uiPriority="62" w:unhideWhenUsed="0"/>
-    <w:lsdException w:name="Medium Shading 1 Accent 6" w:semiHidden="0" w:uiPriority="63" w:unhideWhenUsed="0"/>
-    <w:lsdException w:name="Medium Shading 2 Accent 6" w:semiHidden="0" w:uiPriority="64" w:unhideWhenUsed="0"/>
-    <w:lsdException w:name="Medium List 1 Accent 6" w:semiHidden="0" w:uiPriority="65" w:unhideWhenUsed="0"/>
-    <w:lsdException w:name="Medium List 2 Accent 6" w:semiHidden="0" w:uiPriority="66" w:unhideWhenUsed="0"/>
-    <w:lsdException w:name="Medium Grid 1 Accent 6" w:semiHidden="0" w:uiPriority="67" w:unhideWhenUsed="0"/>
-    <w:lsdException w:name="Medium Grid 2 Accent 6" w:semiHidden="0" w:uiPriority="68" w:unhideWhenUsed="0"/>
-    <w:lsdException w:name="Medium Grid 3 Accent 6" w:semiHidden="0" w:uiPriority="69" w:unhideWhenUsed="0"/>
-    <w:lsdException w:name="Dark List Accent 6" w:semiHidden="0" w:uiPriority="70" w:unhideWhenUsed="0"/>
-    <w:lsdException w:name="Colorful Shading Accent 6" w:semiHidden="0" w:uiPriority="71" w:unhideWhenUsed="0"/>
-    <w:lsdException w:name="Colorful List Accent 6" w:semiHidden="0" w:uiPriority="72" w:unhideWhenUsed="0"/>
-    <w:lsdException w:name="Colorful Grid Accent 6" w:semiHidden="0" w:uiPriority="73" w:unhideWhenUsed="0"/>
-    <w:lsdException w:name="Subtle Emphasis" w:semiHidden="0" w:uiPriority="19" w:unhideWhenUsed="0" w:qFormat="1"/>
-    <w:lsdException w:name="Intense Emphasis" w:semiHidden="0" w:uiPriority="21" w:unhideWhenUsed="0" w:qFormat="1"/>
-    <w:lsdException w:name="Subtle Reference" w:semiHidden="0" w:uiPriority="31" w:unhideWhenUsed="0" w:qFormat="1"/>
-    <w:lsdException w:name="Intense Reference" w:semiHidden="0" w:uiPriority="32" w:unhideWhenUsed="0" w:qFormat="1"/>
-    <w:lsdException w:name="Book Title" w:semiHidden="0" w:uiPriority="33" w:unhideWhenUsed="0" w:qFormat="1"/>
-    <w:lsdException w:name="Bibliography" w:uiPriority="37"/>
-    <w:lsdException w:name="TOC Heading" w:uiPriority="39" w:qFormat="1"/>
+  <w:latentStyles w:defLockedState="0" w:defUIPriority="99" w:defSemiHidden="0" w:defUnhideWhenUsed="0" w:defQFormat="0" w:count="373">
+    <w:lsdException w:name="Normal" w:uiPriority="0" w:qFormat="1"/>
+    <w:lsdException w:name="heading 1" w:uiPriority="9" w:qFormat="1"/>
+    <w:lsdException w:name="heading 2" w:semiHidden="1" w:uiPriority="9" w:unhideWhenUsed="1" w:qFormat="1"/>
+    <w:lsdException w:name="heading 3" w:semiHidden="1" w:uiPriority="9" w:unhideWhenUsed="1" w:qFormat="1"/>
+    <w:lsdException w:name="heading 4" w:semiHidden="1" w:uiPriority="9" w:unhideWhenUsed="1" w:qFormat="1"/>
+    <w:lsdException w:name="heading 5" w:semiHidden="1" w:uiPriority="9" w:unhideWhenUsed="1" w:qFormat="1"/>
+    <w:lsdException w:name="heading 6" w:semiHidden="1" w:uiPriority="9" w:unhideWhenUsed="1" w:qFormat="1"/>
+    <w:lsdException w:name="heading 7" w:semiHidden="1" w:uiPriority="9" w:unhideWhenUsed="1" w:qFormat="1"/>
+    <w:lsdException w:name="heading 8" w:semiHidden="1" w:uiPriority="9" w:unhideWhenUsed="1" w:qFormat="1"/>
+    <w:lsdException w:name="heading 9" w:semiHidden="1" w:uiPriority="9" w:unhideWhenUsed="1" w:qFormat="1"/>
+    <w:lsdException w:name="index 1" w:semiHidden="1" w:unhideWhenUsed="1"/>
+    <w:lsdException w:name="index 2" w:semiHidden="1" w:unhideWhenUsed="1"/>
+    <w:lsdException w:name="index 3" w:semiHidden="1" w:unhideWhenUsed="1"/>
+    <w:lsdException w:name="index 4" w:semiHidden="1" w:unhideWhenUsed="1"/>
+    <w:lsdException w:name="index 5" w:semiHidden="1" w:unhideWhenUsed="1"/>
+    <w:lsdException w:name="index 6" w:semiHidden="1" w:unhideWhenUsed="1"/>
+    <w:lsdException w:name="index 7" w:semiHidden="1" w:unhideWhenUsed="1"/>
+    <w:lsdException w:name="index 8" w:semiHidden="1" w:unhideWhenUsed="1"/>
+    <w:lsdException w:name="index 9" w:semiHidden="1" w:unhideWhenUsed="1"/>
+    <w:lsdException w:name="toc 1" w:semiHidden="1" w:uiPriority="39" w:unhideWhenUsed="1"/>
+    <w:lsdException w:name="toc 2" w:semiHidden="1" w:uiPriority="39" w:unhideWhenUsed="1"/>
+    <w:lsdException w:name="toc 3" w:semiHidden="1" w:uiPriority="39" w:unhideWhenUsed="1"/>
+    <w:lsdException w:name="toc 4" w:semiHidden="1" w:uiPriority="39" w:unhideWhenUsed="1"/>
+    <w:lsdException w:name="toc 5" w:semiHidden="1" w:uiPriority="39" w:unhideWhenUsed="1"/>
+    <w:lsdException w:name="toc 6" w:semiHidden="1" w:uiPriority="39" w:unhideWhenUsed="1"/>
+    <w:lsdException w:name="toc 7" w:semiHidden="1" w:uiPriority="39" w:unhideWhenUsed="1"/>
+    <w:lsdException w:name="toc 8" w:semiHidden="1" w:uiPriority="39" w:unhideWhenUsed="1"/>
+    <w:lsdException w:name="toc 9" w:semiHidden="1" w:uiPriority="39" w:unhideWhenUsed="1"/>
+    <w:lsdException w:name="Normal Indent" w:semiHidden="1" w:unhideWhenUsed="1"/>
+    <w:lsdException w:name="footnote text" w:semiHidden="1" w:unhideWhenUsed="1"/>
+    <w:lsdException w:name="annotation text" w:semiHidden="1" w:unhideWhenUsed="1"/>
+    <w:lsdException w:name="header" w:semiHidden="1" w:unhideWhenUsed="1"/>
+    <w:lsdException w:name="footer" w:semiHidden="1" w:unhideWhenUsed="1"/>
+    <w:lsdException w:name="index heading" w:semiHidden="1" w:unhideWhenUsed="1"/>
+    <w:lsdException w:name="caption" w:semiHidden="1" w:uiPriority="35" w:unhideWhenUsed="1" w:qFormat="1"/>
+    <w:lsdException w:name="table of figures" w:semiHidden="1" w:unhideWhenUsed="1"/>
+    <w:lsdException w:name="envelope address" w:semiHidden="1" w:unhideWhenUsed="1"/>
+    <w:lsdException w:name="envelope return" w:semiHidden="1" w:unhideWhenUsed="1"/>
+    <w:lsdException w:name="footnote reference" w:semiHidden="1" w:unhideWhenUsed="1"/>
+    <w:lsdException w:name="annotation reference" w:semiHidden="1" w:unhideWhenUsed="1"/>
+    <w:lsdException w:name="line number" w:semiHidden="1" w:unhideWhenUsed="1"/>
+    <w:lsdException w:name="page number" w:semiHidden="1" w:unhideWhenUsed="1"/>
+    <w:lsdException w:name="endnote reference" w:semiHidden="1" w:unhideWhenUsed="1"/>
+    <w:lsdException w:name="endnote text" w:semiHidden="1" w:unhideWhenUsed="1"/>
+    <w:lsdException w:name="table of authorities" w:semiHidden="1" w:unhideWhenUsed="1"/>
+    <w:lsdException w:name="macro" w:semiHidden="1" w:unhideWhenUsed="1"/>
+    <w:lsdException w:name="toa heading" w:semiHidden="1" w:unhideWhenUsed="1"/>
+    <w:lsdException w:name="List" w:semiHidden="1" w:unhideWhenUsed="1"/>
+    <w:lsdException w:name="List Bullet" w:semiHidden="1" w:unhideWhenUsed="1"/>
+    <w:lsdException w:name="List Number" w:semiHidden="1" w:unhideWhenUsed="1"/>
+    <w:lsdException w:name="List 2" w:semiHidden="1" w:unhideWhenUsed="1"/>
+    <w:lsdException w:name="List 3" w:semiHidden="1" w:unhideWhenUsed="1"/>
+    <w:lsdException w:name="List 4" w:semiHidden="1" w:unhideWhenUsed="1"/>
+    <w:lsdException w:name="List 5" w:semiHidden="1" w:unhideWhenUsed="1"/>
+    <w:lsdException w:name="List Bullet 2" w:semiHidden="1" w:unhideWhenUsed="1"/>
+    <w:lsdException w:name="List Bullet 3" w:semiHidden="1" w:unhideWhenUsed="1"/>
+    <w:lsdException w:name="List Bullet 4" w:semiHidden="1" w:unhideWhenUsed="1"/>
+    <w:lsdException w:name="List Bullet 5" w:semiHidden="1" w:unhideWhenUsed="1"/>
+    <w:lsdException w:name="List Number 2" w:semiHidden="1" w:unhideWhenUsed="1"/>
+    <w:lsdException w:name="List Number 3" w:semiHidden="1" w:unhideWhenUsed="1"/>
+    <w:lsdException w:name="List Number 4" w:semiHidden="1" w:unhideWhenUsed="1"/>
+    <w:lsdException w:name="List Number 5" w:semiHidden="1" w:unhideWhenUsed="1"/>
+    <w:lsdException w:name="Title" w:uiPriority="10" w:qFormat="1"/>
+    <w:lsdException w:name="Closing" w:semiHidden="1" w:unhideWhenUsed="1"/>
+    <w:lsdException w:name="Signature" w:semiHidden="1" w:unhideWhenUsed="1"/>
+    <w:lsdException w:name="Default Paragraph Font" w:semiHidden="1" w:uiPriority="1" w:unhideWhenUsed="1"/>
+    <w:lsdException w:name="Body Text" w:semiHidden="1" w:unhideWhenUsed="1"/>
+    <w:lsdException w:name="Body Text Indent" w:semiHidden="1" w:unhideWhenUsed="1"/>
+    <w:lsdException w:name="List Continue" w:semiHidden="1" w:unhideWhenUsed="1"/>
+    <w:lsdException w:name="List Continue 2" w:semiHidden="1" w:unhideWhenUsed="1"/>
+    <w:lsdException w:name="List Continue 3" w:semiHidden="1" w:unhideWhenUsed="1"/>
+    <w:lsdException w:name="List Continue 4" w:semiHidden="1" w:unhideWhenUsed="1"/>
+    <w:lsdException w:name="List Continue 5" w:semiHidden="1" w:unhideWhenUsed="1"/>
+    <w:lsdException w:name="Message Header" w:semiHidden="1" w:unhideWhenUsed="1"/>
+    <w:lsdException w:name="Subtitle" w:uiPriority="11" w:qFormat="1"/>
+    <w:lsdException w:name="Salutation" w:semiHidden="1" w:unhideWhenUsed="1"/>
+    <w:lsdException w:name="Date" w:semiHidden="1" w:unhideWhenUsed="1"/>
+    <w:lsdException w:name="Body Text First Indent" w:semiHidden="1" w:unhideWhenUsed="1"/>
+    <w:lsdException w:name="Body Text First Indent 2" w:semiHidden="1" w:unhideWhenUsed="1"/>
+    <w:lsdException w:name="Note Heading" w:semiHidden="1" w:unhideWhenUsed="1"/>
+    <w:lsdException w:name="Body Text 2" w:semiHidden="1" w:unhideWhenUsed="1"/>
+    <w:lsdException w:name="Body Text 3" w:semiHidden="1" w:unhideWhenUsed="1"/>
+    <w:lsdException w:name="Body Text Indent 2" w:semiHidden="1" w:unhideWhenUsed="1"/>
+    <w:lsdException w:name="Body Text Indent 3" w:semiHidden="1" w:unhideWhenUsed="1"/>
+    <w:lsdException w:name="Block Text" w:semiHidden="1" w:unhideWhenUsed="1"/>
+    <w:lsdException w:name="Hyperlink" w:semiHidden="1" w:unhideWhenUsed="1"/>
+    <w:lsdException w:name="FollowedHyperlink" w:semiHidden="1" w:unhideWhenUsed="1"/>
+    <w:lsdException w:name="Strong" w:uiPriority="22" w:qFormat="1"/>
+    <w:lsdException w:name="Emphasis" w:uiPriority="20" w:qFormat="1"/>
+    <w:lsdException w:name="Document Map" w:semiHidden="1" w:unhideWhenUsed="1"/>
+    <w:lsdException w:name="Plain Text" w:semiHidden="1" w:unhideWhenUsed="1"/>
+    <w:lsdException w:name="E-mail Signature" w:semiHidden="1" w:unhideWhenUsed="1"/>
+    <w:lsdException w:name="HTML Top of Form" w:semiHidden="1" w:unhideWhenUsed="1"/>
+    <w:lsdException w:name="HTML Bottom of Form" w:semiHidden="1" w:unhideWhenUsed="1"/>
+    <w:lsdException w:name="Normal (Web)" w:semiHidden="1" w:unhideWhenUsed="1"/>
+    <w:lsdException w:name="HTML Acronym" w:semiHidden="1" w:unhideWhenUsed="1"/>
+    <w:lsdException w:name="HTML Address" w:semiHidden="1" w:unhideWhenUsed="1"/>
+    <w:lsdException w:name="HTML Cite" w:semiHidden="1" w:unhideWhenUsed="1"/>
+    <w:lsdException w:name="HTML Code" w:semiHidden="1" w:unhideWhenUsed="1"/>
+    <w:lsdException w:name="HTML Definition" w:semiHidden="1" w:unhideWhenUsed="1"/>
+    <w:lsdException w:name="HTML Keyboard" w:semiHidden="1" w:unhideWhenUsed="1"/>
+    <w:lsdException w:name="HTML Preformatted" w:semiHidden="1" w:unhideWhenUsed="1"/>
+    <w:lsdException w:name="HTML Sample" w:semiHidden="1" w:unhideWhenUsed="1"/>
+    <w:lsdException w:name="HTML Typewriter" w:semiHidden="1" w:unhideWhenUsed="1"/>
+    <w:lsdException w:name="HTML Variable" w:semiHidden="1" w:unhideWhenUsed="1"/>
+    <w:lsdException w:name="Normal Table" w:semiHidden="1" w:unhideWhenUsed="1"/>
+    <w:lsdException w:name="annotation subject" w:semiHidden="1" w:unhideWhenUsed="1"/>
+    <w:lsdException w:name="No List" w:semiHidden="1" w:unhideWhenUsed="1"/>
+    <w:lsdException w:name="Outline List 1" w:semiHidden="1" w:unhideWhenUsed="1"/>
+    <w:lsdException w:name="Outline List 2" w:semiHidden="1" w:unhideWhenUsed="1"/>
+    <w:lsdException w:name="Outline List 3" w:semiHidden="1" w:unhideWhenUsed="1"/>
+    <w:lsdException w:name="Table Simple 1" w:semiHidden="1" w:unhideWhenUsed="1"/>
+    <w:lsdException w:name="Table Simple 2" w:semiHidden="1" w:unhideWhenUsed="1"/>
+    <w:lsdException w:name="Table Simple 3" w:semiHidden="1" w:unhideWhenUsed="1"/>
+    <w:lsdException w:name="Table Classic 1" w:semiHidden="1" w:unhideWhenUsed="1"/>
+    <w:lsdException w:name="Table Classic 2" w:semiHidden="1" w:unhideWhenUsed="1"/>
+    <w:lsdException w:name="Table Classic 3" w:semiHidden="1" w:unhideWhenUsed="1"/>
+    <w:lsdException w:name="Table Classic 4" w:semiHidden="1" w:unhideWhenUsed="1"/>
+    <w:lsdException w:name="Table Colorful 1" w:semiHidden="1" w:unhideWhenUsed="1"/>
+    <w:lsdException w:name="Table Colorful 2" w:semiHidden="1" w:unhideWhenUsed="1"/>
+    <w:lsdException w:name="Table Colorful 3" w:semiHidden="1" w:unhideWhenUsed="1"/>
+    <w:lsdException w:name="Table Columns 1" w:semiHidden="1" w:unhideWhenUsed="1"/>
+    <w:lsdException w:name="Table Columns 2" w:semiHidden="1" w:unhideWhenUsed="1"/>
+    <w:lsdException w:name="Table Columns 3" w:semiHidden="1" w:unhideWhenUsed="1"/>
+    <w:lsdException w:name="Table Columns 4" w:semiHidden="1" w:unhideWhenUsed="1"/>
+    <w:lsdException w:name="Table Columns 5" w:semiHidden="1" w:unhideWhenUsed="1"/>
+    <w:lsdException w:name="Table Grid 1" w:semiHidden="1" w:unhideWhenUsed="1"/>
+    <w:lsdException w:name="Table Grid 2" w:semiHidden="1" w:unhideWhenUsed="1"/>
+    <w:lsdException w:name="Table Grid 3" w:semiHidden="1" w:unhideWhenUsed="1"/>
+    <w:lsdException w:name="Table Grid 4" w:semiHidden="1" w:unhideWhenUsed="1"/>
+    <w:lsdException w:name="Table Grid 5" w:semiHidden="1" w:unhideWhenUsed="1"/>
+    <w:lsdException w:name="Table Grid 6" w:semiHidden="1" w:unhideWhenUsed="1"/>
+    <w:lsdException w:name="Table Grid 7" w:semiHidden="1" w:unhideWhenUsed="1"/>
+    <w:lsdException w:name="Table Grid 8" w:semiHidden="1" w:unhideWhenUsed="1"/>
+    <w:lsdException w:name="Table List 1" w:semiHidden="1" w:unhideWhenUsed="1"/>
+    <w:lsdException w:name="Table List 2" w:semiHidden="1" w:unhideWhenUsed="1"/>
+    <w:lsdException w:name="Table List 3" w:semiHidden="1" w:unhideWhenUsed="1"/>
+    <w:lsdException w:name="Table List 4" w:semiHidden="1" w:unhideWhenUsed="1"/>
+    <w:lsdException w:name="Table List 5" w:semiHidden="1" w:unhideWhenUsed="1"/>
+    <w:lsdException w:name="Table List 6" w:semiHidden="1" w:unhideWhenUsed="1"/>
+    <w:lsdException w:name="Table List 7" w:semiHidden="1" w:unhideWhenUsed="1"/>
+    <w:lsdException w:name="Table List 8" w:semiHidden="1" w:unhideWhenUsed="1"/>
+    <w:lsdException w:name="Table 3D effects 1" w:semiHidden="1" w:unhideWhenUsed="1"/>
+    <w:lsdException w:name="Table 3D effects 2" w:semiHidden="1" w:unhideWhenUsed="1"/>
+    <w:lsdException w:name="Table 3D effects 3" w:semiHidden="1" w:unhideWhenUsed="1"/>
+    <w:lsdException w:name="Table Contemporary" w:semiHidden="1" w:unhideWhenUsed="1"/>
+    <w:lsdException w:name="Table Elegant" w:semiHidden="1" w:unhideWhenUsed="1"/>
+    <w:lsdException w:name="Table Professional" w:semiHidden="1" w:unhideWhenUsed="1"/>
+    <w:lsdException w:name="Table Subtle 1" w:semiHidden="1" w:unhideWhenUsed="1"/>
+    <w:lsdException w:name="Table Subtle 2" w:semiHidden="1" w:unhideWhenUsed="1"/>
+    <w:lsdException w:name="Table Web 1" w:semiHidden="1" w:unhideWhenUsed="1"/>
+    <w:lsdException w:name="Table Web 2" w:semiHidden="1" w:unhideWhenUsed="1"/>
+    <w:lsdException w:name="Table Web 3" w:semiHidden="1" w:unhideWhenUsed="1"/>
+    <w:lsdException w:name="Balloon Text" w:semiHidden="1" w:unhideWhenUsed="1"/>
+    <w:lsdException w:name="Table Grid" w:semiHidden="1" w:uiPriority="39" w:unhideWhenUsed="1"/>
+    <w:lsdException w:name="Table Theme" w:semiHidden="1" w:unhideWhenUsed="1"/>
+    <w:lsdException w:name="Placeholder Text" w:semiHidden="1"/>
+    <w:lsdException w:name="No Spacing" w:uiPriority="1" w:qFormat="1"/>
+    <w:lsdException w:name="Light Shading" w:uiPriority="60"/>
+    <w:lsdException w:name="Light List" w:uiPriority="61"/>
+    <w:lsdException w:name="Light Grid" w:uiPriority="62"/>
+    <w:lsdException w:name="Medium Shading 1" w:uiPriority="63"/>
+    <w:lsdException w:name="Medium Shading 2" w:uiPriority="64"/>
+    <w:lsdException w:name="Medium List 1" w:uiPriority="65"/>
+    <w:lsdException w:name="Medium List 2" w:uiPriority="66"/>
+    <w:lsdException w:name="Medium Grid 1" w:uiPriority="67"/>
+    <w:lsdException w:name="Medium Grid 2" w:uiPriority="68"/>
+    <w:lsdException w:name="Medium Grid 3" w:uiPriority="69"/>
+    <w:lsdException w:name="Dark List" w:uiPriority="70"/>
+    <w:lsdException w:name="Colorful Shading" w:uiPriority="71"/>
+    <w:lsdException w:name="Colorful List" w:uiPriority="72"/>
+    <w:lsdException w:name="Colorful Grid" w:uiPriority="73"/>
+    <w:lsdException w:name="Light Shading Accent 1" w:uiPriority="60"/>
+    <w:lsdException w:name="Light List Accent 1" w:uiPriority="61"/>
+    <w:lsdException w:name="Light Grid Accent 1" w:uiPriority="62"/>
+    <w:lsdException w:name="Medium Shading 1 Accent 1" w:uiPriority="63"/>
+    <w:lsdException w:name="Medium Shading 2 Accent 1" w:uiPriority="64"/>
+    <w:lsdException w:name="Medium List 1 Accent 1" w:uiPriority="65"/>
+    <w:lsdException w:name="Revision" w:semiHidden="1"/>
+    <w:lsdException w:name="List Paragraph" w:uiPriority="34" w:qFormat="1"/>
+    <w:lsdException w:name="Quote" w:uiPriority="29" w:qFormat="1"/>
+    <w:lsdException w:name="Intense Quote" w:uiPriority="30" w:qFormat="1"/>
+    <w:lsdException w:name="Medium List 2 Accent 1" w:uiPriority="66"/>
+    <w:lsdException w:name="Medium Grid 1 Accent 1" w:uiPriority="67"/>
+    <w:lsdException w:name="Medium Grid 2 Accent 1" w:uiPriority="68"/>
+    <w:lsdException w:name="Medium Grid 3 Accent 1" w:uiPriority="69"/>
+    <w:lsdException w:name="Dark List Accent 1" w:uiPriority="70"/>
+    <w:lsdException w:name="Colorful Shading Accent 1" w:uiPriority="71"/>
+    <w:lsdException w:name="Colorful List Accent 1" w:uiPriority="72"/>
+    <w:lsdException w:name="Colorful Grid Accent 1" w:uiPriority="73"/>
+    <w:lsdException w:name="Light Shading Accent 2" w:uiPriority="60"/>
+    <w:lsdException w:name="Light List Accent 2" w:uiPriority="61"/>
+    <w:lsdException w:name="Light Grid Accent 2" w:uiPriority="62"/>
+    <w:lsdException w:name="Medium Shading 1 Accent 2" w:uiPriority="63"/>
+    <w:lsdException w:name="Medium Shading 2 Accent 2" w:uiPriority="64"/>
+    <w:lsdException w:name="Medium List 1 Accent 2" w:uiPriority="65"/>
+    <w:lsdException w:name="Medium List 2 Accent 2" w:uiPriority="66"/>
+    <w:lsdException w:name="Medium Grid 1 Accent 2" w:uiPriority="67"/>
+    <w:lsdException w:name="Medium Grid 2 Accent 2" w:uiPriority="68"/>
+    <w:lsdException w:name="Medium Grid 3 Accent 2" w:uiPriority="69"/>
+    <w:lsdException w:name="Dark List Accent 2" w:uiPriority="70"/>
+    <w:lsdException w:name="Colorful Shading Accent 2" w:uiPriority="71"/>
+    <w:lsdException w:name="Colorful List Accent 2" w:uiPriority="72"/>
+    <w:lsdException w:name="Colorful Grid Accent 2" w:uiPriority="73"/>
+    <w:lsdException w:name="Light Shading Accent 3" w:uiPriority="60"/>
+    <w:lsdException w:name="Light List Accent 3" w:uiPriority="61"/>
+    <w:lsdException w:name="Light Grid Accent 3" w:uiPriority="62"/>
+    <w:lsdException w:name="Medium Shading 1 Accent 3" w:uiPriority="63"/>
+    <w:lsdException w:name="Medium Shading 2 Accent 3" w:uiPriority="64"/>
+    <w:lsdException w:name="Medium List 1 Accent 3" w:uiPriority="65"/>
+    <w:lsdException w:name="Medium List 2 Accent 3" w:uiPriority="66"/>
+    <w:lsdException w:name="Medium Grid 1 Accent 3" w:uiPriority="67"/>
+    <w:lsdException w:name="Medium Grid 2 Accent 3" w:uiPriority="68"/>
+    <w:lsdException w:name="Medium Grid 3 Accent 3" w:uiPriority="69"/>
+    <w:lsdException w:name="Dark List Accent 3" w:uiPriority="70"/>
+    <w:lsdException w:name="Colorful Shading Accent 3" w:uiPriority="71"/>
+    <w:lsdException w:name="Colorful List Accent 3" w:uiPriority="72"/>
+    <w:lsdException w:name="Colorful Grid Accent 3" w:uiPriority="73"/>
+    <w:lsdException w:name="Light Shading Accent 4" w:uiPriority="60"/>
+    <w:lsdException w:name="Light List Accent 4" w:uiPriority="61"/>
+    <w:lsdException w:name="Light Grid Accent 4" w:uiPriority="62"/>
+    <w:lsdException w:name="Medium Shading 1 Accent 4" w:uiPriority="63"/>
+    <w:lsdException w:name="Medium Shading 2 Accent 4" w:uiPriority="64"/>
+    <w:lsdException w:name="Medium List 1 Accent 4" w:uiPriority="65"/>
+    <w:lsdException w:name="Medium List 2 Accent 4" w:uiPriority="66"/>
+    <w:lsdException w:name="Medium Grid 1 Accent 4" w:uiPriority="67"/>
+    <w:lsdException w:name="Medium Grid 2 Accent 4" w:uiPriority="68"/>
+    <w:lsdException w:name="Medium Grid 3 Accent 4" w:uiPriority="69"/>
+    <w:lsdException w:name="Dark List Accent 4" w:uiPriority="70"/>
+    <w:lsdException w:name="Colorful Shading Accent 4" w:uiPriority="71"/>
+    <w:lsdException w:name="Colorful List Accent 4" w:uiPriority="72"/>
+    <w:lsdException w:name="Colorful Grid Accent 4" w:uiPriority="73"/>
+    <w:lsdException w:name="Light Shading Accent 5" w:uiPriority="60"/>
+    <w:lsdException w:name="Light List Accent 5" w:uiPriority="61"/>
+    <w:lsdException w:name="Light Grid Accent 5" w:uiPriority="62"/>
+    <w:lsdException w:name="Medium Shading 1 Accent 5" w:uiPriority="63"/>
+    <w:lsdException w:name="Medium Shading 2 Accent 5" w:uiPriority="64"/>
+    <w:lsdException w:name="Medium List 1 Accent 5" w:uiPriority="65"/>
+    <w:lsdException w:name="Medium List 2 Accent 5" w:uiPriority="66"/>
+    <w:lsdException w:name="Medium Grid 1 Accent 5" w:uiPriority="67"/>
+    <w:lsdException w:name="Medium Grid 2 Accent 5" w:uiPriority="68"/>
+    <w:lsdException w:name="Medium Grid 3 Accent 5" w:uiPriority="69"/>
+    <w:lsdException w:name="Dark List Accent 5" w:uiPriority="70"/>
+    <w:lsdException w:name="Colorful Shading Accent 5" w:uiPriority="71"/>
+    <w:lsdException w:name="Colorful List Accent 5" w:uiPriority="72"/>
+    <w:lsdException w:name="Colorful Grid Accent 5" w:uiPriority="73"/>
+    <w:lsdException w:name="Light Shading Accent 6" w:uiPriority="60"/>
+    <w:lsdException w:name="Light List Accent 6" w:uiPriority="61"/>
+    <w:lsdException w:name="Light Grid Accent 6" w:uiPriority="62"/>
+    <w:lsdException w:name="Medium Shading 1 Accent 6" w:uiPriority="63"/>
+    <w:lsdException w:name="Medium Shading 2 Accent 6" w:uiPriority="64"/>
+    <w:lsdException w:name="Medium List 1 Accent 6" w:uiPriority="65"/>
+    <w:lsdException w:name="Medium List 2 Accent 6" w:uiPriority="66"/>
+    <w:lsdException w:name="Medium Grid 1 Accent 6" w:uiPriority="67"/>
+    <w:lsdException w:name="Medium Grid 2 Accent 6" w:uiPriority="68"/>
+    <w:lsdException w:name="Medium Grid 3 Accent 6" w:uiPriority="69"/>
+    <w:lsdException w:name="Dark List Accent 6" w:uiPriority="70"/>
+    <w:lsdException w:name="Colorful Shading Accent 6" w:uiPriority="71"/>
+    <w:lsdException w:name="Colorful List Accent 6" w:uiPriority="72"/>
+    <w:lsdException w:name="Colorful Grid Accent 6" w:uiPriority="73"/>
+    <w:lsdException w:name="Subtle Emphasis" w:uiPriority="19" w:qFormat="1"/>
+    <w:lsdException w:name="Intense Emphasis" w:uiPriority="21" w:qFormat="1"/>
+    <w:lsdException w:name="Subtle Reference" w:uiPriority="31" w:qFormat="1"/>
+    <w:lsdException w:name="Intense Reference" w:uiPriority="32" w:qFormat="1"/>
+    <w:lsdException w:name="Book Title" w:uiPriority="33" w:qFormat="1"/>
+    <w:lsdException w:name="Bibliography" w:semiHidden="1" w:uiPriority="37" w:unhideWhenUsed="1"/>
+    <w:lsdException w:name="TOC Heading" w:semiHidden="1" w:uiPriority="39" w:unhideWhenUsed="1" w:qFormat="1"/>
+    <w:lsdException w:name="Plain Table 1" w:uiPriority="41"/>
+    <w:lsdException w:name="Plain Table 2" w:uiPriority="42"/>
+    <w:lsdException w:name="Plain Table 3" w:uiPriority="43"/>
+    <w:lsdException w:name="Plain Table 4" w:uiPriority="44"/>
+    <w:lsdException w:name="Plain Table 5" w:uiPriority="45"/>
+    <w:lsdException w:name="Grid Table Light" w:uiPriority="40"/>
+    <w:lsdException w:name="Grid Table 1 Light" w:uiPriority="46"/>
+    <w:lsdException w:name="Grid Table 2" w:uiPriority="47"/>
+    <w:lsdException w:name="Grid Table 3" w:uiPriority="48"/>
+    <w:lsdException w:name="Grid Table 4" w:uiPriority="49"/>
+    <w:lsdException w:name="Grid Table 5 Dark" w:uiPriority="50"/>
+    <w:lsdException w:name="Grid Table 6 Colorful" w:uiPriority="51"/>
+    <w:lsdException w:name="Grid Table 7 Colorful" w:uiPriority="52"/>
+    <w:lsdException w:name="Grid Table 1 Light Accent 1" w:uiPriority="46"/>
+    <w:lsdException w:name="Grid Table 2 Accent 1" w:uiPriority="47"/>
+    <w:lsdException w:name="Grid Table 3 Accent 1" w:uiPriority="48"/>
+    <w:lsdException w:name="Grid Table 4 Accent 1" w:uiPriority="49"/>
+    <w:lsdException w:name="Grid Table 5 Dark Accent 1" w:uiPriority="50"/>
+    <w:lsdException w:name="Grid Table 6 Colorful Accent 1" w:uiPriority="51"/>
+    <w:lsdException w:name="Grid Table 7 Colorful Accent 1" w:uiPriority="52"/>
+    <w:lsdException w:name="Grid Table 1 Light Accent 2" w:uiPriority="46"/>
+    <w:lsdException w:name="Grid Table 2 Accent 2" w:uiPriority="47"/>
+    <w:lsdException w:name="Grid Table 3 Accent 2" w:uiPriority="48"/>
+    <w:lsdException w:name="Grid Table 4 Accent 2" w:uiPriority="49"/>
+    <w:lsdException w:name="Grid Table 5 Dark Accent 2" w:uiPriority="50"/>
+    <w:lsdException w:name="Grid Table 6 Colorful Accent 2" w:uiPriority="51"/>
+    <w:lsdException w:name="Grid Table 7 Colorful Accent 2" w:uiPriority="52"/>
+    <w:lsdException w:name="Grid Table 1 Light Accent 3" w:uiPriority="46"/>
+    <w:lsdException w:name="Grid Table 2 Accent 3" w:uiPriority="47"/>
+    <w:lsdException w:name="Grid Table 3 Accent 3" w:uiPriority="48"/>
+    <w:lsdException w:name="Grid Table 4 Accent 3" w:uiPriority="49"/>
+    <w:lsdException w:name="Grid Table 5 Dark Accent 3" w:uiPriority="50"/>
+    <w:lsdException w:name="Grid Table 6 Colorful Accent 3" w:uiPriority="51"/>
+    <w:lsdException w:name="Grid Table 7 Colorful Accent 3" w:uiPriority="52"/>
+    <w:lsdException w:name="Grid Table 1 Light Accent 4" w:uiPriority="46"/>
+    <w:lsdException w:name="Grid Table 2 Accent 4" w:uiPriority="47"/>
+    <w:lsdException w:name="Grid Table 3 Accent 4" w:uiPriority="48"/>
+    <w:lsdException w:name="Grid Table 4 Accent 4" w:uiPriority="49"/>
+    <w:lsdException w:name="Grid Table 5 Dark Accent 4" w:uiPriority="50"/>
+    <w:lsdException w:name="Grid Table 6 Colorful Accent 4" w:uiPriority="51"/>
+    <w:lsdException w:name="Grid Table 7 Colorful Accent 4" w:uiPriority="52"/>
+    <w:lsdException w:name="Grid Table 1 Light Accent 5" w:uiPriority="46"/>
+    <w:lsdException w:name="Grid Table 2 Accent 5" w:uiPriority="47"/>
+    <w:lsdException w:name="Grid Table 3 Accent 5" w:uiPriority="48"/>
+    <w:lsdException w:name="Grid Table 4 Accent 5" w:uiPriority="49"/>
+    <w:lsdException w:name="Grid Table 5 Dark Accent 5" w:uiPriority="50"/>
+    <w:lsdException w:name="Grid Table 6 Colorful Accent 5" w:uiPriority="51"/>
+    <w:lsdException w:name="Grid Table 7 Colorful Accent 5" w:uiPriority="52"/>
+    <w:lsdException w:name="Grid Table 1 Light Accent 6" w:uiPriority="46"/>
+    <w:lsdException w:name="Grid Table 2 Accent 6" w:uiPriority="47"/>
+    <w:lsdException w:name="Grid Table 3 Accent 6" w:uiPriority="48"/>
+    <w:lsdException w:name="Grid Table 4 Accent 6" w:uiPriority="49"/>
+    <w:lsdException w:name="Grid Table 5 Dark Accent 6" w:uiPriority="50"/>
+    <w:lsdException w:name="Grid Table 6 Colorful Accent 6" w:uiPriority="51"/>
+    <w:lsdException w:name="Grid Table 7 Colorful Accent 6" w:uiPriority="52"/>
+    <w:lsdException w:name="List Table 1 Light" w:uiPriority="46"/>
+    <w:lsdException w:name="List Table 2" w:uiPriority="47"/>
+    <w:lsdException w:name="List Table 3" w:uiPriority="48"/>
+    <w:lsdException w:name="List Table 4" w:uiPriority="49"/>
+    <w:lsdException w:name="List Table 5 Dark" w:uiPriority="50"/>
+    <w:lsdException w:name="List Table 6 Colorful" w:uiPriority="51"/>
+    <w:lsdException w:name="List Table 7 Colorful" w:uiPriority="52"/>
+    <w:lsdException w:name="List Table 1 Light Accent 1" w:uiPriority="46"/>
+    <w:lsdException w:name="List Table 2 Accent 1" w:uiPriority="47"/>
+    <w:lsdException w:name="List Table 3 Accent 1" w:uiPriority="48"/>
+    <w:lsdException w:name="List Table 4 Accent 1" w:uiPriority="49"/>
+    <w:lsdException w:name="List Table 5 Dark Accent 1" w:uiPriority="50"/>
+    <w:lsdException w:name="List Table 6 Colorful Accent 1" w:uiPriority="51"/>
+    <w:lsdException w:name="List Table 7 Colorful Accent 1" w:uiPriority="52"/>
+    <w:lsdException w:name="List Table 1 Light Accent 2" w:uiPriority="46"/>
+    <w:lsdException w:name="List Table 2 Accent 2" w:uiPriority="47"/>
+    <w:lsdException w:name="List Table 3 Accent 2" w:uiPriority="48"/>
+    <w:lsdException w:name="List Table 4 Accent 2" w:uiPriority="49"/>
+    <w:lsdException w:name="List Table 5 Dark Accent 2" w:uiPriority="50"/>
+    <w:lsdException w:name="List Table 6 Colorful Accent 2" w:uiPriority="51"/>
+    <w:lsdException w:name="List Table 7 Colorful Accent 2" w:uiPriority="52"/>
+    <w:lsdException w:name="List Table 1 Light Accent 3" w:uiPriority="46"/>
+    <w:lsdException w:name="List Table 2 Accent 3" w:uiPriority="47"/>
+    <w:lsdException w:name="List Table 3 Accent 3" w:uiPriority="48"/>
+    <w:lsdException w:name="List Table 4 Accent 3" w:uiPriority="49"/>
+    <w:lsdException w:name="List Table 5 Dark Accent 3" w:uiPriority="50"/>
+    <w:lsdException w:name="List Table 6 Colorful Accent 3" w:uiPriority="51"/>
+    <w:lsdException w:name="List Table 7 Colorful Accent 3" w:uiPriority="52"/>
+    <w:lsdException w:name="List Table 1 Light Accent 4" w:uiPriority="46"/>
+    <w:lsdException w:name="List Table 2 Accent 4" w:uiPriority="47"/>
+    <w:lsdException w:name="List Table 3 Accent 4" w:uiPriority="48"/>
+    <w:lsdException w:name="List Table 4 Accent 4" w:uiPriority="49"/>
+    <w:lsdException w:name="List Table 5 Dark Accent 4" w:uiPriority="50"/>
+    <w:lsdException w:name="List Table 6 Colorful Accent 4" w:uiPriority="51"/>
+    <w:lsdException w:name="List Table 7 Colorful Accent 4" w:uiPriority="52"/>
+    <w:lsdException w:name="List Table 1 Light Accent 5" w:uiPriority="46"/>
+    <w:lsdException w:name="List Table 2 Accent 5" w:uiPriority="47"/>
+    <w:lsdException w:name="List Table 3 Accent 5" w:uiPriority="48"/>
+    <w:lsdException w:name="List Table 4 Accent 5" w:uiPriority="49"/>
+    <w:lsdException w:name="List Table 5 Dark Accent 5" w:uiPriority="50"/>
+    <w:lsdException w:name="List Table 6 Colorful Accent 5" w:uiPriority="51"/>
+    <w:lsdException w:name="List Table 7 Colorful Accent 5" w:uiPriority="52"/>
+    <w:lsdException w:name="List Table 1 Light Accent 6" w:uiPriority="46"/>
+    <w:lsdException w:name="List Table 2 Accent 6" w:uiPriority="47"/>
+    <w:lsdException w:name="List Table 3 Accent 6" w:uiPriority="48"/>
+    <w:lsdException w:name="List Table 4 Accent 6" w:uiPriority="49"/>
+    <w:lsdException w:name="List Table 5 Dark Accent 6" w:uiPriority="50"/>
+    <w:lsdException w:name="List Table 6 Colorful Accent 6" w:uiPriority="51"/>
+    <w:lsdException w:name="List Table 7 Colorful Accent 6" w:uiPriority="52"/>
+    <w:lsdException w:name="Mention" w:semiHidden="1" w:unhideWhenUsed="1"/>
+    <w:lsdException w:name="Smart Hyperlink" w:semiHidden="1" w:unhideWhenUsed="1"/>
   </w:latentStyles>
   <w:style w:type="paragraph" w:default="1" w:styleId="Normal">
     <w:name w:val="Normal"/>
@@ -4672,7 +4934,6 @@
     <w:uiPriority w:val="99"/>
     <w:semiHidden/>
     <w:unhideWhenUsed/>
-    <w:qFormat/>
     <w:tblPr>
       <w:tblInd w:w="0" w:type="dxa"/>
       <w:tblCellMar>
@@ -4751,7 +5012,6 @@
       <w:lang w:eastAsia="en-US"/>
     </w:rPr>
     <w:tblPr>
-      <w:tblInd w:w="0" w:type="dxa"/>
       <w:tblBorders>
         <w:top w:val="single" w:sz="4" w:space="0" w:color="auto"/>
         <w:left w:val="single" w:sz="4" w:space="0" w:color="auto"/>
@@ -4760,12 +5020,6 @@
         <w:insideH w:val="single" w:sz="4" w:space="0" w:color="auto"/>
         <w:insideV w:val="single" w:sz="4" w:space="0" w:color="auto"/>
       </w:tblBorders>
-      <w:tblCellMar>
-        <w:top w:w="0" w:type="dxa"/>
-        <w:left w:w="108" w:type="dxa"/>
-        <w:bottom w:w="0" w:type="dxa"/>
-        <w:right w:w="108" w:type="dxa"/>
-      </w:tblCellMar>
     </w:tblPr>
   </w:style>
 </w:styles>
@@ -5060,7 +5314,7 @@
   <a:extraClrSchemeLst/>
   <a:extLst>
     <a:ext uri="{05A4C25C-085E-4340-85A3-A5531E510DB2}">
-      <thm15:themeFamily xmlns:thm15="http://schemas.microsoft.com/office/thememl/2012/main" xmlns="" name="Office Theme" id="{62F939B6-93AF-4DB8-9C6B-D6C7DFDC589F}" vid="{4A3C46E8-61CC-4603-A589-7422A47A8E4A}"/>
+      <thm15:themeFamily xmlns:thm15="http://schemas.microsoft.com/office/thememl/2012/main" name="Office Theme" id="{62F939B6-93AF-4DB8-9C6B-D6C7DFDC589F}" vid="{4A3C46E8-61CC-4603-A589-7422A47A8E4A}"/>
     </a:ext>
   </a:extLst>
 </a:theme>

</xml_diff>

<commit_message>
Publicação de nova versão do caso de uso ECFUC0904 - Parametrizar processamento do Agente Digital Fiscal, e também do Dicionário de Dados e Modelo de Dados, para atender as considerações da FSW registradas no Mantis 318.
</commit_message>
<xml_diff>
--- a/00_GESTAO_GERAL/05_ORDEM_SERVICO/07_OS4808/01_GESTAO/OS 4808 - Documento de Acompanhamento.docx
+++ b/00_GESTAO_GERAL/05_ORDEM_SERVICO/07_OS4808/01_GESTAO/OS 4808 - Documento de Acompanhamento.docx
@@ -2322,7 +2322,6 @@
               <w:spacing w:after="0"/>
               <w:jc w:val="center"/>
             </w:pPr>
-            <w:bookmarkStart w:id="0" w:name="_GoBack" w:colFirst="2" w:colLast="2"/>
             <w:r>
               <w:t>13/10/16</w:t>
             </w:r>
@@ -2355,7 +2354,50 @@
           </w:p>
         </w:tc>
       </w:tr>
-      <w:bookmarkEnd w:id="0"/>
+      <w:tr>
+        <w:tc>
+          <w:tcPr>
+            <w:tcW w:w="1134" w:type="dxa"/>
+          </w:tcPr>
+          <w:p>
+            <w:pPr>
+              <w:spacing w:after="0"/>
+              <w:jc w:val="center"/>
+            </w:pPr>
+            <w:r>
+              <w:t>18/10/16</w:t>
+            </w:r>
+          </w:p>
+        </w:tc>
+        <w:tc>
+          <w:tcPr>
+            <w:tcW w:w="5102" w:type="dxa"/>
+          </w:tcPr>
+          <w:p>
+            <w:pPr>
+              <w:spacing w:after="0"/>
+            </w:pPr>
+            <w:bookmarkStart w:id="0" w:name="_GoBack"/>
+            <w:r>
+              <w:t>Publicação de nova versão do caso de uso ECFUC0904 - Parametrizar processamento do Agente Digital Fiscal, e também do Dicionário de Dados e Modelo de Dados, para atender as considerações da FSW registradas no Mantis 318.</w:t>
+            </w:r>
+            <w:bookmarkEnd w:id="0"/>
+          </w:p>
+        </w:tc>
+        <w:tc>
+          <w:tcPr>
+            <w:tcW w:w="2835" w:type="dxa"/>
+          </w:tcPr>
+          <w:p>
+            <w:pPr>
+              <w:spacing w:after="0"/>
+            </w:pPr>
+            <w:r>
+              <w:t>CIAT - João Paulo</w:t>
+            </w:r>
+          </w:p>
+        </w:tc>
+      </w:tr>
     </w:tbl>
     <w:p>
       <w:pPr>
@@ -4367,7 +4409,7 @@
         <v:shape id="_x0000_s2051" type="#_x0000_t75" style="position:absolute;margin-left:275.05pt;margin-top:-9.15pt;width:211.25pt;height:35.9pt;z-index:251656704">
           <v:imagedata r:id="rId1" o:title=""/>
         </v:shape>
-        <o:OLEObject Type="Embed" ProgID="PBrush" ShapeID="_x0000_s2051" DrawAspect="Content" ObjectID="_1537859799" r:id="rId2"/>
+        <o:OLEObject Type="Embed" ProgID="PBrush" ShapeID="_x0000_s2051" DrawAspect="Content" ObjectID="_1538297786" r:id="rId2"/>
       </w:object>
     </w:r>
   </w:p>
@@ -4690,7 +4732,7 @@
     <w:lsdException w:name="Table Web 2" w:semiHidden="1" w:unhideWhenUsed="1"/>
     <w:lsdException w:name="Table Web 3" w:semiHidden="1" w:unhideWhenUsed="1"/>
     <w:lsdException w:name="Balloon Text" w:semiHidden="1" w:unhideWhenUsed="1"/>
-    <w:lsdException w:name="Table Grid" w:semiHidden="1" w:uiPriority="39" w:unhideWhenUsed="1"/>
+    <w:lsdException w:name="Table Grid" w:uiPriority="39"/>
     <w:lsdException w:name="Table Theme" w:semiHidden="1" w:unhideWhenUsed="1"/>
     <w:lsdException w:name="Placeholder Text" w:semiHidden="1"/>
     <w:lsdException w:name="No Spacing" w:uiPriority="1" w:qFormat="1"/>

</xml_diff>

<commit_message>
Publicação de novas versões do caso de usos ECFUC0905 - Processar arquivo de movimentos recebidos dos ECF, ECF - Casos de Usos do Processo Equipamento Emissor de Cupom Fiscal, Dicionário de Dados e Modelo de Dados do ECF e do Cadastro (CCI), para correção do Tipo de Dado da Inscrição Estadual, atualização da definição de intervalos parametrizados para processamento e inclusão da regra de negócio ECFRN0016.
</commit_message>
<xml_diff>
--- a/00_GESTAO_GERAL/05_ORDEM_SERVICO/07_OS4808/01_GESTAO/OS 4808 - Documento de Acompanhamento.docx
+++ b/00_GESTAO_GERAL/05_ORDEM_SERVICO/07_OS4808/01_GESTAO/OS 4808 - Documento de Acompanhamento.docx
@@ -1,6 +1,6 @@
 
 <file path=word/document.xml><?xml version="1.0" encoding="utf-8"?>
-<w:document xmlns:wpc="http://schemas.microsoft.com/office/word/2010/wordprocessingCanvas" xmlns:cx="http://schemas.microsoft.com/office/drawing/2014/chartex" xmlns:cx1="http://schemas.microsoft.com/office/drawing/2015/9/8/chartex" xmlns:cx2="http://schemas.microsoft.com/office/drawing/2015/10/21/chartex" xmlns:mc="http://schemas.openxmlformats.org/markup-compatibility/2006" xmlns:o="urn:schemas-microsoft-com:office:office" xmlns:r="http://schemas.openxmlformats.org/officeDocument/2006/relationships" xmlns:m="http://schemas.openxmlformats.org/officeDocument/2006/math" xmlns:v="urn:schemas-microsoft-com:vml" xmlns:wp14="http://schemas.microsoft.com/office/word/2010/wordprocessingDrawing" xmlns:wp="http://schemas.openxmlformats.org/drawingml/2006/wordprocessingDrawing" xmlns:w10="urn:schemas-microsoft-com:office:word" xmlns:w="http://schemas.openxmlformats.org/wordprocessingml/2006/main" xmlns:w14="http://schemas.microsoft.com/office/word/2010/wordml" xmlns:w15="http://schemas.microsoft.com/office/word/2012/wordml" xmlns:w16se="http://schemas.microsoft.com/office/word/2015/wordml/symex" xmlns:wpg="http://schemas.microsoft.com/office/word/2010/wordprocessingGroup" xmlns:wpi="http://schemas.microsoft.com/office/word/2010/wordprocessingInk" xmlns:wne="http://schemas.microsoft.com/office/word/2006/wordml" xmlns:wps="http://schemas.microsoft.com/office/word/2010/wordprocessingShape" mc:Ignorable="w14 w15 w16se wp14">
+<w:document xmlns:wpc="http://schemas.microsoft.com/office/word/2010/wordprocessingCanvas" xmlns:cx="http://schemas.microsoft.com/office/drawing/2014/chartex" xmlns:cx1="http://schemas.microsoft.com/office/drawing/2015/9/8/chartex" xmlns:cx2="http://schemas.microsoft.com/office/drawing/2015/10/21/chartex" xmlns:cx3="http://schemas.microsoft.com/office/drawing/2016/5/9/chartex" xmlns:cx4="http://schemas.microsoft.com/office/drawing/2016/5/10/chartex" xmlns:cx5="http://schemas.microsoft.com/office/drawing/2016/5/11/chartex" xmlns:mc="http://schemas.openxmlformats.org/markup-compatibility/2006" xmlns:o="urn:schemas-microsoft-com:office:office" xmlns:r="http://schemas.openxmlformats.org/officeDocument/2006/relationships" xmlns:m="http://schemas.openxmlformats.org/officeDocument/2006/math" xmlns:v="urn:schemas-microsoft-com:vml" xmlns:wp14="http://schemas.microsoft.com/office/word/2010/wordprocessingDrawing" xmlns:wp="http://schemas.openxmlformats.org/drawingml/2006/wordprocessingDrawing" xmlns:w10="urn:schemas-microsoft-com:office:word" xmlns:w="http://schemas.openxmlformats.org/wordprocessingml/2006/main" xmlns:w14="http://schemas.microsoft.com/office/word/2010/wordml" xmlns:w15="http://schemas.microsoft.com/office/word/2012/wordml" xmlns:w16se="http://schemas.microsoft.com/office/word/2015/wordml/symex" xmlns:wpg="http://schemas.microsoft.com/office/word/2010/wordprocessingGroup" xmlns:wpi="http://schemas.microsoft.com/office/word/2010/wordprocessingInk" xmlns:wne="http://schemas.microsoft.com/office/word/2006/wordml" xmlns:wps="http://schemas.microsoft.com/office/word/2010/wordprocessingShape" mc:Ignorable="w14 w15 w16se wp14">
   <w:body>
     <w:p>
       <w:pPr>
@@ -2498,6 +2498,54 @@
           </w:p>
         </w:tc>
       </w:tr>
+      <w:tr>
+        <w:tc>
+          <w:tcPr>
+            <w:tcW w:w="1134" w:type="dxa"/>
+          </w:tcPr>
+          <w:p>
+            <w:pPr>
+              <w:spacing w:after="0"/>
+              <w:jc w:val="center"/>
+            </w:pPr>
+            <w:r>
+              <w:t>25/10/16</w:t>
+            </w:r>
+          </w:p>
+        </w:tc>
+        <w:tc>
+          <w:tcPr>
+            <w:tcW w:w="5102" w:type="dxa"/>
+          </w:tcPr>
+          <w:p>
+            <w:pPr>
+              <w:spacing w:after="0"/>
+              <w:jc w:val="both"/>
+            </w:pPr>
+            <w:r>
+              <w:t xml:space="preserve">Publicação de novas versões do caso de usos ECFUC0905 - Processar arquivo de movimentos recebidos dos ECF, ECF - Casos de Usos do Processo Equipamento Emissor de Cupom Fiscal, Dicionário de Dados e Modelo de Dados do ECF e do Cadastro (CCI), para correção do Tipo de Dado da Inscrição Estadual, </w:t>
+            </w:r>
+            <w:r>
+              <w:lastRenderedPageBreak/>
+              <w:t>atualização da definição de intervalos parametrizados para processamento e inclusão da regra de negócio ECFRN0016.</w:t>
+            </w:r>
+          </w:p>
+        </w:tc>
+        <w:tc>
+          <w:tcPr>
+            <w:tcW w:w="2835" w:type="dxa"/>
+          </w:tcPr>
+          <w:p>
+            <w:pPr>
+              <w:spacing w:after="0"/>
+            </w:pPr>
+            <w:r>
+              <w:lastRenderedPageBreak/>
+              <w:t>CIAT - João Paulo</w:t>
+            </w:r>
+          </w:p>
+        </w:tc>
+      </w:tr>
     </w:tbl>
     <w:p>
       <w:pPr>
@@ -2506,22 +2554,6 @@
           <w:szCs w:val="16"/>
         </w:rPr>
       </w:pPr>
-    </w:p>
-    <w:p>
-      <w:pPr>
-        <w:spacing w:after="0"/>
-        <w:rPr>
-          <w:sz w:val="16"/>
-          <w:szCs w:val="16"/>
-        </w:rPr>
-      </w:pPr>
-      <w:r>
-        <w:rPr>
-          <w:sz w:val="16"/>
-          <w:szCs w:val="16"/>
-        </w:rPr>
-        <w:br w:type="page"/>
-      </w:r>
     </w:p>
     <w:tbl>
       <w:tblPr>
@@ -2561,7 +2593,6 @@
                 <w:b/>
                 <w:sz w:val="28"/>
               </w:rPr>
-              <w:lastRenderedPageBreak/>
               <w:t>Resumo das Inconformidades da Ordem de Serviço</w:t>
             </w:r>
           </w:p>
@@ -4436,7 +4467,7 @@
 </file>
 
 <file path=word/endnotes.xml><?xml version="1.0" encoding="utf-8"?>
-<w:endnotes xmlns:wpc="http://schemas.microsoft.com/office/word/2010/wordprocessingCanvas" xmlns:cx="http://schemas.microsoft.com/office/drawing/2014/chartex" xmlns:cx1="http://schemas.microsoft.com/office/drawing/2015/9/8/chartex" xmlns:cx2="http://schemas.microsoft.com/office/drawing/2015/10/21/chartex" xmlns:mc="http://schemas.openxmlformats.org/markup-compatibility/2006" xmlns:o="urn:schemas-microsoft-com:office:office" xmlns:r="http://schemas.openxmlformats.org/officeDocument/2006/relationships" xmlns:m="http://schemas.openxmlformats.org/officeDocument/2006/math" xmlns:v="urn:schemas-microsoft-com:vml" xmlns:wp14="http://schemas.microsoft.com/office/word/2010/wordprocessingDrawing" xmlns:wp="http://schemas.openxmlformats.org/drawingml/2006/wordprocessingDrawing" xmlns:w10="urn:schemas-microsoft-com:office:word" xmlns:w="http://schemas.openxmlformats.org/wordprocessingml/2006/main" xmlns:w14="http://schemas.microsoft.com/office/word/2010/wordml" xmlns:w15="http://schemas.microsoft.com/office/word/2012/wordml" xmlns:w16se="http://schemas.microsoft.com/office/word/2015/wordml/symex" xmlns:wpg="http://schemas.microsoft.com/office/word/2010/wordprocessingGroup" xmlns:wpi="http://schemas.microsoft.com/office/word/2010/wordprocessingInk" xmlns:wne="http://schemas.microsoft.com/office/word/2006/wordml" xmlns:wps="http://schemas.microsoft.com/office/word/2010/wordprocessingShape" mc:Ignorable="w14 w15 w16se wp14">
+<w:endnotes xmlns:wpc="http://schemas.microsoft.com/office/word/2010/wordprocessingCanvas" xmlns:cx="http://schemas.microsoft.com/office/drawing/2014/chartex" xmlns:cx1="http://schemas.microsoft.com/office/drawing/2015/9/8/chartex" xmlns:cx2="http://schemas.microsoft.com/office/drawing/2015/10/21/chartex" xmlns:cx3="http://schemas.microsoft.com/office/drawing/2016/5/9/chartex" xmlns:cx4="http://schemas.microsoft.com/office/drawing/2016/5/10/chartex" xmlns:cx5="http://schemas.microsoft.com/office/drawing/2016/5/11/chartex" xmlns:mc="http://schemas.openxmlformats.org/markup-compatibility/2006" xmlns:o="urn:schemas-microsoft-com:office:office" xmlns:r="http://schemas.openxmlformats.org/officeDocument/2006/relationships" xmlns:m="http://schemas.openxmlformats.org/officeDocument/2006/math" xmlns:v="urn:schemas-microsoft-com:vml" xmlns:wp14="http://schemas.microsoft.com/office/word/2010/wordprocessingDrawing" xmlns:wp="http://schemas.openxmlformats.org/drawingml/2006/wordprocessingDrawing" xmlns:w10="urn:schemas-microsoft-com:office:word" xmlns:w="http://schemas.openxmlformats.org/wordprocessingml/2006/main" xmlns:w14="http://schemas.microsoft.com/office/word/2010/wordml" xmlns:w15="http://schemas.microsoft.com/office/word/2012/wordml" xmlns:w16se="http://schemas.microsoft.com/office/word/2015/wordml/symex" xmlns:wpg="http://schemas.microsoft.com/office/word/2010/wordprocessingGroup" xmlns:wpi="http://schemas.microsoft.com/office/word/2010/wordprocessingInk" xmlns:wne="http://schemas.microsoft.com/office/word/2006/wordml" xmlns:wps="http://schemas.microsoft.com/office/word/2010/wordprocessingShape" mc:Ignorable="w14 w15 w16se wp14">
   <w:endnote w:type="separator" w:id="-1">
     <w:p>
       <w:r>
@@ -4455,7 +4486,7 @@
 </file>
 
 <file path=word/footer1.xml><?xml version="1.0" encoding="utf-8"?>
-<w:ftr xmlns:wpc="http://schemas.microsoft.com/office/word/2010/wordprocessingCanvas" xmlns:cx="http://schemas.microsoft.com/office/drawing/2014/chartex" xmlns:cx1="http://schemas.microsoft.com/office/drawing/2015/9/8/chartex" xmlns:cx2="http://schemas.microsoft.com/office/drawing/2015/10/21/chartex" xmlns:mc="http://schemas.openxmlformats.org/markup-compatibility/2006" xmlns:o="urn:schemas-microsoft-com:office:office" xmlns:r="http://schemas.openxmlformats.org/officeDocument/2006/relationships" xmlns:m="http://schemas.openxmlformats.org/officeDocument/2006/math" xmlns:v="urn:schemas-microsoft-com:vml" xmlns:wp14="http://schemas.microsoft.com/office/word/2010/wordprocessingDrawing" xmlns:wp="http://schemas.openxmlformats.org/drawingml/2006/wordprocessingDrawing" xmlns:w10="urn:schemas-microsoft-com:office:word" xmlns:w="http://schemas.openxmlformats.org/wordprocessingml/2006/main" xmlns:w14="http://schemas.microsoft.com/office/word/2010/wordml" xmlns:w15="http://schemas.microsoft.com/office/word/2012/wordml" xmlns:w16se="http://schemas.microsoft.com/office/word/2015/wordml/symex" xmlns:wpg="http://schemas.microsoft.com/office/word/2010/wordprocessingGroup" xmlns:wpi="http://schemas.microsoft.com/office/word/2010/wordprocessingInk" xmlns:wne="http://schemas.microsoft.com/office/word/2006/wordml" xmlns:wps="http://schemas.microsoft.com/office/word/2010/wordprocessingShape" mc:Ignorable="w14 w15 w16se wp14">
+<w:ftr xmlns:wpc="http://schemas.microsoft.com/office/word/2010/wordprocessingCanvas" xmlns:cx="http://schemas.microsoft.com/office/drawing/2014/chartex" xmlns:cx1="http://schemas.microsoft.com/office/drawing/2015/9/8/chartex" xmlns:cx2="http://schemas.microsoft.com/office/drawing/2015/10/21/chartex" xmlns:cx3="http://schemas.microsoft.com/office/drawing/2016/5/9/chartex" xmlns:cx4="http://schemas.microsoft.com/office/drawing/2016/5/10/chartex" xmlns:cx5="http://schemas.microsoft.com/office/drawing/2016/5/11/chartex" xmlns:mc="http://schemas.openxmlformats.org/markup-compatibility/2006" xmlns:o="urn:schemas-microsoft-com:office:office" xmlns:r="http://schemas.openxmlformats.org/officeDocument/2006/relationships" xmlns:m="http://schemas.openxmlformats.org/officeDocument/2006/math" xmlns:v="urn:schemas-microsoft-com:vml" xmlns:wp14="http://schemas.microsoft.com/office/word/2010/wordprocessingDrawing" xmlns:wp="http://schemas.openxmlformats.org/drawingml/2006/wordprocessingDrawing" xmlns:w10="urn:schemas-microsoft-com:office:word" xmlns:w="http://schemas.openxmlformats.org/wordprocessingml/2006/main" xmlns:w14="http://schemas.microsoft.com/office/word/2010/wordml" xmlns:w15="http://schemas.microsoft.com/office/word/2012/wordml" xmlns:w16se="http://schemas.microsoft.com/office/word/2015/wordml/symex" xmlns:wpg="http://schemas.microsoft.com/office/word/2010/wordprocessingGroup" xmlns:wpi="http://schemas.microsoft.com/office/word/2010/wordprocessingInk" xmlns:wne="http://schemas.microsoft.com/office/word/2006/wordml" xmlns:wps="http://schemas.microsoft.com/office/word/2010/wordprocessingShape" mc:Ignorable="w14 w15 w16se wp14">
   <w:p>
     <w:pPr>
       <w:pStyle w:val="Rodap"/>
@@ -4527,7 +4558,7 @@
         <v:shape id="_x0000_s2051" type="#_x0000_t75" style="position:absolute;margin-left:275.05pt;margin-top:-9.15pt;width:211.25pt;height:35.9pt;z-index:251656704">
           <v:imagedata r:id="rId1" o:title=""/>
         </v:shape>
-        <o:OLEObject Type="Embed" ProgID="PBrush" ShapeID="_x0000_s2051" DrawAspect="Content" ObjectID="_1538545714" r:id="rId2"/>
+        <o:OLEObject Type="Embed" ProgID="PBrush" ShapeID="_x0000_s2051" DrawAspect="Content" ObjectID="_1539438182" r:id="rId2"/>
       </w:object>
     </w:r>
   </w:p>
@@ -4535,7 +4566,7 @@
 </file>
 
 <file path=word/footnotes.xml><?xml version="1.0" encoding="utf-8"?>
-<w:footnotes xmlns:wpc="http://schemas.microsoft.com/office/word/2010/wordprocessingCanvas" xmlns:cx="http://schemas.microsoft.com/office/drawing/2014/chartex" xmlns:cx1="http://schemas.microsoft.com/office/drawing/2015/9/8/chartex" xmlns:cx2="http://schemas.microsoft.com/office/drawing/2015/10/21/chartex" xmlns:mc="http://schemas.openxmlformats.org/markup-compatibility/2006" xmlns:o="urn:schemas-microsoft-com:office:office" xmlns:r="http://schemas.openxmlformats.org/officeDocument/2006/relationships" xmlns:m="http://schemas.openxmlformats.org/officeDocument/2006/math" xmlns:v="urn:schemas-microsoft-com:vml" xmlns:wp14="http://schemas.microsoft.com/office/word/2010/wordprocessingDrawing" xmlns:wp="http://schemas.openxmlformats.org/drawingml/2006/wordprocessingDrawing" xmlns:w10="urn:schemas-microsoft-com:office:word" xmlns:w="http://schemas.openxmlformats.org/wordprocessingml/2006/main" xmlns:w14="http://schemas.microsoft.com/office/word/2010/wordml" xmlns:w15="http://schemas.microsoft.com/office/word/2012/wordml" xmlns:w16se="http://schemas.microsoft.com/office/word/2015/wordml/symex" xmlns:wpg="http://schemas.microsoft.com/office/word/2010/wordprocessingGroup" xmlns:wpi="http://schemas.microsoft.com/office/word/2010/wordprocessingInk" xmlns:wne="http://schemas.microsoft.com/office/word/2006/wordml" xmlns:wps="http://schemas.microsoft.com/office/word/2010/wordprocessingShape" mc:Ignorable="w14 w15 w16se wp14">
+<w:footnotes xmlns:wpc="http://schemas.microsoft.com/office/word/2010/wordprocessingCanvas" xmlns:cx="http://schemas.microsoft.com/office/drawing/2014/chartex" xmlns:cx1="http://schemas.microsoft.com/office/drawing/2015/9/8/chartex" xmlns:cx2="http://schemas.microsoft.com/office/drawing/2015/10/21/chartex" xmlns:cx3="http://schemas.microsoft.com/office/drawing/2016/5/9/chartex" xmlns:cx4="http://schemas.microsoft.com/office/drawing/2016/5/10/chartex" xmlns:cx5="http://schemas.microsoft.com/office/drawing/2016/5/11/chartex" xmlns:mc="http://schemas.openxmlformats.org/markup-compatibility/2006" xmlns:o="urn:schemas-microsoft-com:office:office" xmlns:r="http://schemas.openxmlformats.org/officeDocument/2006/relationships" xmlns:m="http://schemas.openxmlformats.org/officeDocument/2006/math" xmlns:v="urn:schemas-microsoft-com:vml" xmlns:wp14="http://schemas.microsoft.com/office/word/2010/wordprocessingDrawing" xmlns:wp="http://schemas.openxmlformats.org/drawingml/2006/wordprocessingDrawing" xmlns:w10="urn:schemas-microsoft-com:office:word" xmlns:w="http://schemas.openxmlformats.org/wordprocessingml/2006/main" xmlns:w14="http://schemas.microsoft.com/office/word/2010/wordml" xmlns:w15="http://schemas.microsoft.com/office/word/2012/wordml" xmlns:w16se="http://schemas.microsoft.com/office/word/2015/wordml/symex" xmlns:wpg="http://schemas.microsoft.com/office/word/2010/wordprocessingGroup" xmlns:wpi="http://schemas.microsoft.com/office/word/2010/wordprocessingInk" xmlns:wne="http://schemas.microsoft.com/office/word/2006/wordml" xmlns:wps="http://schemas.microsoft.com/office/word/2010/wordprocessingShape" mc:Ignorable="w14 w15 w16se wp14">
   <w:footnote w:type="separator" w:id="-1">
     <w:p>
       <w:r>
@@ -4554,7 +4585,7 @@
 </file>
 
 <file path=word/header1.xml><?xml version="1.0" encoding="utf-8"?>
-<w:hdr xmlns:wpc="http://schemas.microsoft.com/office/word/2010/wordprocessingCanvas" xmlns:cx="http://schemas.microsoft.com/office/drawing/2014/chartex" xmlns:cx1="http://schemas.microsoft.com/office/drawing/2015/9/8/chartex" xmlns:cx2="http://schemas.microsoft.com/office/drawing/2015/10/21/chartex" xmlns:mc="http://schemas.openxmlformats.org/markup-compatibility/2006" xmlns:o="urn:schemas-microsoft-com:office:office" xmlns:r="http://schemas.openxmlformats.org/officeDocument/2006/relationships" xmlns:m="http://schemas.openxmlformats.org/officeDocument/2006/math" xmlns:v="urn:schemas-microsoft-com:vml" xmlns:wp14="http://schemas.microsoft.com/office/word/2010/wordprocessingDrawing" xmlns:wp="http://schemas.openxmlformats.org/drawingml/2006/wordprocessingDrawing" xmlns:w10="urn:schemas-microsoft-com:office:word" xmlns:w="http://schemas.openxmlformats.org/wordprocessingml/2006/main" xmlns:w14="http://schemas.microsoft.com/office/word/2010/wordml" xmlns:w15="http://schemas.microsoft.com/office/word/2012/wordml" xmlns:w16se="http://schemas.microsoft.com/office/word/2015/wordml/symex" xmlns:wpg="http://schemas.microsoft.com/office/word/2010/wordprocessingGroup" xmlns:wpi="http://schemas.microsoft.com/office/word/2010/wordprocessingInk" xmlns:wne="http://schemas.microsoft.com/office/word/2006/wordml" xmlns:wps="http://schemas.microsoft.com/office/word/2010/wordprocessingShape" mc:Ignorable="w14 w15 w16se wp14">
+<w:hdr xmlns:wpc="http://schemas.microsoft.com/office/word/2010/wordprocessingCanvas" xmlns:cx="http://schemas.microsoft.com/office/drawing/2014/chartex" xmlns:cx1="http://schemas.microsoft.com/office/drawing/2015/9/8/chartex" xmlns:cx2="http://schemas.microsoft.com/office/drawing/2015/10/21/chartex" xmlns:cx3="http://schemas.microsoft.com/office/drawing/2016/5/9/chartex" xmlns:cx4="http://schemas.microsoft.com/office/drawing/2016/5/10/chartex" xmlns:cx5="http://schemas.microsoft.com/office/drawing/2016/5/11/chartex" xmlns:mc="http://schemas.openxmlformats.org/markup-compatibility/2006" xmlns:o="urn:schemas-microsoft-com:office:office" xmlns:r="http://schemas.openxmlformats.org/officeDocument/2006/relationships" xmlns:m="http://schemas.openxmlformats.org/officeDocument/2006/math" xmlns:v="urn:schemas-microsoft-com:vml" xmlns:wp14="http://schemas.microsoft.com/office/word/2010/wordprocessingDrawing" xmlns:wp="http://schemas.openxmlformats.org/drawingml/2006/wordprocessingDrawing" xmlns:w10="urn:schemas-microsoft-com:office:word" xmlns:w="http://schemas.openxmlformats.org/wordprocessingml/2006/main" xmlns:w14="http://schemas.microsoft.com/office/word/2010/wordml" xmlns:w15="http://schemas.microsoft.com/office/word/2012/wordml" xmlns:w16se="http://schemas.microsoft.com/office/word/2015/wordml/symex" xmlns:wpg="http://schemas.microsoft.com/office/word/2010/wordprocessingGroup" xmlns:wpi="http://schemas.microsoft.com/office/word/2010/wordprocessingInk" xmlns:wne="http://schemas.microsoft.com/office/word/2006/wordml" xmlns:wps="http://schemas.microsoft.com/office/word/2010/wordprocessingShape" mc:Ignorable="w14 w15 w16se wp14">
   <w:p>
     <w:pPr>
       <w:pStyle w:val="Cabealho"/>
@@ -4695,7 +4726,7 @@
     </w:rPrDefault>
     <w:pPrDefault/>
   </w:docDefaults>
-  <w:latentStyles w:defLockedState="0" w:defUIPriority="99" w:defSemiHidden="0" w:defUnhideWhenUsed="0" w:defQFormat="0" w:count="373">
+  <w:latentStyles w:defLockedState="0" w:defUIPriority="99" w:defSemiHidden="0" w:defUnhideWhenUsed="0" w:defQFormat="0" w:count="374">
     <w:lsdException w:name="Normal" w:uiPriority="0" w:qFormat="1"/>
     <w:lsdException w:name="heading 1" w:uiPriority="9" w:qFormat="1"/>
     <w:lsdException w:name="heading 2" w:semiHidden="1" w:uiPriority="9" w:unhideWhenUsed="1" w:qFormat="1"/>
@@ -4801,7 +4832,6 @@
     <w:lsdException w:name="HTML Sample" w:semiHidden="1" w:unhideWhenUsed="1"/>
     <w:lsdException w:name="HTML Typewriter" w:semiHidden="1" w:unhideWhenUsed="1"/>
     <w:lsdException w:name="HTML Variable" w:semiHidden="1" w:unhideWhenUsed="1"/>
-    <w:lsdException w:name="Normal Table" w:semiHidden="1" w:unhideWhenUsed="1"/>
     <w:lsdException w:name="annotation subject" w:semiHidden="1" w:unhideWhenUsed="1"/>
     <w:lsdException w:name="No List" w:semiHidden="1" w:unhideWhenUsed="1"/>
     <w:lsdException w:name="Outline List 1" w:semiHidden="1" w:unhideWhenUsed="1"/>
@@ -4848,10 +4878,8 @@
     <w:lsdException w:name="Table Subtle 2" w:semiHidden="1" w:unhideWhenUsed="1"/>
     <w:lsdException w:name="Table Web 1" w:semiHidden="1" w:unhideWhenUsed="1"/>
     <w:lsdException w:name="Table Web 2" w:semiHidden="1" w:unhideWhenUsed="1"/>
-    <w:lsdException w:name="Table Web 3" w:semiHidden="1" w:unhideWhenUsed="1"/>
     <w:lsdException w:name="Balloon Text" w:semiHidden="1" w:unhideWhenUsed="1"/>
     <w:lsdException w:name="Table Grid" w:uiPriority="39"/>
-    <w:lsdException w:name="Table Theme" w:semiHidden="1" w:unhideWhenUsed="1"/>
     <w:lsdException w:name="Placeholder Text" w:semiHidden="1"/>
     <w:lsdException w:name="No Spacing" w:uiPriority="1" w:qFormat="1"/>
     <w:lsdException w:name="Light Shading" w:uiPriority="60"/>
@@ -5069,6 +5097,7 @@
     <w:lsdException w:name="List Table 7 Colorful Accent 6" w:uiPriority="52"/>
     <w:lsdException w:name="Mention" w:semiHidden="1" w:unhideWhenUsed="1"/>
     <w:lsdException w:name="Smart Hyperlink" w:semiHidden="1" w:unhideWhenUsed="1"/>
+    <w:lsdException w:name="Hashtag" w:semiHidden="1" w:unhideWhenUsed="1"/>
   </w:latentStyles>
   <w:style w:type="paragraph" w:default="1" w:styleId="Normal">
     <w:name w:val="Normal"/>

</xml_diff>

<commit_message>
Publicação de novas versões do caso de usos ECFUC0904 – Parametrizar processamento do Agente Digital Fiscal e ECFUC0905 - Processar arquivo de movimentos recebidos dos ECF. Ajustes no ECF - Casos de Usos do Processo Equipamento Emissor de Cupom Fiscal, Dicionário de Dados e Modelo de Dados do ECF, para inclusão da regra de negócio e novas mensagens de erro, ajustes nas tabelas de dados e eliminação do controle chave pública EAD.
</commit_message>
<xml_diff>
--- a/00_GESTAO_GERAL/05_ORDEM_SERVICO/07_OS4808/01_GESTAO/OS 4808 - Documento de Acompanhamento.docx
+++ b/00_GESTAO_GERAL/05_ORDEM_SERVICO/07_OS4808/01_GESTAO/OS 4808 - Documento de Acompanhamento.docx
@@ -550,7 +550,7 @@
                 <w:sz w:val="24"/>
                 <w:szCs w:val="24"/>
               </w:rPr>
-              <w:t>42</w:t>
+              <w:t>77</w:t>
             </w:r>
             <w:r>
               <w:rPr>
@@ -643,14 +643,7 @@
                 <w:sz w:val="24"/>
                 <w:szCs w:val="24"/>
               </w:rPr>
-              <w:t>9</w:t>
-            </w:r>
-            <w:r>
-              <w:rPr>
-                <w:sz w:val="24"/>
-                <w:szCs w:val="24"/>
-              </w:rPr>
-              <w:t>6</w:t>
+              <w:t>131</w:t>
             </w:r>
             <w:r>
               <w:rPr>
@@ -968,7 +961,15 @@
               <w:spacing w:after="0"/>
             </w:pPr>
             <w:r>
-              <w:t>Receber arquivos do ADF nas agencias de atendimento</w:t>
+              <w:t xml:space="preserve">Receber arquivos do ADF nas </w:t>
+            </w:r>
+            <w:proofErr w:type="spellStart"/>
+            <w:r>
+              <w:t>agencias</w:t>
+            </w:r>
+            <w:proofErr w:type="spellEnd"/>
+            <w:r>
+              <w:t xml:space="preserve"> de atendimento</w:t>
             </w:r>
           </w:p>
         </w:tc>
@@ -1110,21 +1111,21 @@
                 <w:sz w:val="24"/>
                 <w:szCs w:val="24"/>
               </w:rPr>
-              <w:t>29</w:t>
-            </w:r>
-            <w:r>
-              <w:rPr>
-                <w:sz w:val="24"/>
-                <w:szCs w:val="24"/>
-              </w:rPr>
-              <w:t>/0</w:t>
-            </w:r>
-            <w:r>
-              <w:rPr>
-                <w:sz w:val="24"/>
-                <w:szCs w:val="24"/>
-              </w:rPr>
-              <w:t>9</w:t>
+              <w:t>14</w:t>
+            </w:r>
+            <w:r>
+              <w:rPr>
+                <w:sz w:val="24"/>
+                <w:szCs w:val="24"/>
+              </w:rPr>
+              <w:t>/</w:t>
+            </w:r>
+            <w:r>
+              <w:rPr>
+                <w:sz w:val="24"/>
+                <w:szCs w:val="24"/>
+              </w:rPr>
+              <w:t>11</w:t>
             </w:r>
             <w:r>
               <w:rPr>
@@ -1500,10 +1501,16 @@
               <w:spacing w:after="0"/>
             </w:pPr>
             <w:r>
-              <w:t>29</w:t>
-            </w:r>
-            <w:r>
-              <w:t>/10/16</w:t>
+              <w:t>03</w:t>
+            </w:r>
+            <w:r>
+              <w:t>/</w:t>
+            </w:r>
+            <w:r>
+              <w:t>12</w:t>
+            </w:r>
+            <w:r>
+              <w:t>/16</w:t>
             </w:r>
           </w:p>
         </w:tc>
@@ -1563,13 +1570,13 @@
               <w:spacing w:after="0"/>
             </w:pPr>
             <w:r>
-              <w:t>04</w:t>
-            </w:r>
-            <w:r>
-              <w:t>/1</w:t>
-            </w:r>
-            <w:r>
-              <w:t>1</w:t>
+              <w:t>09</w:t>
+            </w:r>
+            <w:r>
+              <w:t>/</w:t>
+            </w:r>
+            <w:r>
+              <w:t>12</w:t>
             </w:r>
             <w:r>
               <w:t>/16</w:t>
@@ -1632,10 +1639,16 @@
               <w:spacing w:after="0"/>
             </w:pPr>
             <w:r>
-              <w:t>15</w:t>
-            </w:r>
-            <w:r>
-              <w:t>/11/16</w:t>
+              <w:t>20</w:t>
+            </w:r>
+            <w:r>
+              <w:t>/</w:t>
+            </w:r>
+            <w:r>
+              <w:t>12</w:t>
+            </w:r>
+            <w:r>
+              <w:t>/16</w:t>
             </w:r>
           </w:p>
         </w:tc>
@@ -1695,10 +1708,16 @@
               <w:spacing w:after="0"/>
             </w:pPr>
             <w:r>
-              <w:t>19</w:t>
-            </w:r>
-            <w:r>
-              <w:t>/11/16</w:t>
+              <w:t>24</w:t>
+            </w:r>
+            <w:r>
+              <w:t>/1</w:t>
+            </w:r>
+            <w:r>
+              <w:t>2</w:t>
+            </w:r>
+            <w:r>
+              <w:t>/16</w:t>
             </w:r>
           </w:p>
         </w:tc>
@@ -1758,13 +1777,10 @@
               <w:spacing w:after="0"/>
             </w:pPr>
             <w:r>
-              <w:t>1</w:t>
-            </w:r>
-            <w:r>
-              <w:t>6</w:t>
-            </w:r>
-            <w:r>
-              <w:t>/11/16</w:t>
+              <w:t>21/12</w:t>
+            </w:r>
+            <w:r>
+              <w:t>/16</w:t>
             </w:r>
           </w:p>
         </w:tc>
@@ -1824,13 +1840,16 @@
               <w:spacing w:after="0"/>
             </w:pPr>
             <w:r>
-              <w:t>1</w:t>
-            </w:r>
-            <w:r>
-              <w:t>5</w:t>
-            </w:r>
-            <w:r>
-              <w:t>/05/17</w:t>
+              <w:t>19</w:t>
+            </w:r>
+            <w:r>
+              <w:t>/0</w:t>
+            </w:r>
+            <w:r>
+              <w:t>6</w:t>
+            </w:r>
+            <w:r>
+              <w:t>/17</w:t>
             </w:r>
           </w:p>
         </w:tc>
@@ -2164,7 +2183,15 @@
               <w:spacing w:after="0"/>
             </w:pPr>
             <w:r>
-              <w:t>Paralisada para revisão e ajustes dos casos de usos em função da necessidade de esclarecimentos apontados no Mantins.</w:t>
+              <w:t xml:space="preserve">Paralisada para revisão e ajustes dos casos de usos em função da necessidade de esclarecimentos apontados no </w:t>
+            </w:r>
+            <w:proofErr w:type="spellStart"/>
+            <w:r>
+              <w:t>Mantins</w:t>
+            </w:r>
+            <w:proofErr w:type="spellEnd"/>
+            <w:r>
+              <w:t>.</w:t>
             </w:r>
           </w:p>
         </w:tc>
@@ -2222,7 +2249,15 @@
               <w:t xml:space="preserve"> e </w:t>
             </w:r>
             <w:r>
-              <w:t>ECFUC0909 - Receber arquivos do ADF nas agencias de atendimento, e também do Dicionário de Dados e Modelo de Caso de Usos, para atender as considerações da FSW registradas nos Mantis: 201; 204; 206; 208; 209; 214; 335 e 364.</w:t>
+              <w:t xml:space="preserve">ECFUC0909 - Receber arquivos do ADF nas </w:t>
+            </w:r>
+            <w:proofErr w:type="spellStart"/>
+            <w:r>
+              <w:t>agencias</w:t>
+            </w:r>
+            <w:proofErr w:type="spellEnd"/>
+            <w:r>
+              <w:t xml:space="preserve"> de atendimento, e também do Dicionário de Dados e Modelo de Caso de Usos, para atender as considerações da FSW registradas nos Mantis: 201; 204; 206; 208; 209; 214; 335 e 364.</w:t>
             </w:r>
           </w:p>
         </w:tc>
@@ -2541,6 +2576,75 @@
             </w:pPr>
             <w:r>
               <w:lastRenderedPageBreak/>
+              <w:t>CIAT - João Paulo</w:t>
+            </w:r>
+          </w:p>
+        </w:tc>
+      </w:tr>
+      <w:tr>
+        <w:tc>
+          <w:tcPr>
+            <w:tcW w:w="1134" w:type="dxa"/>
+          </w:tcPr>
+          <w:p>
+            <w:pPr>
+              <w:spacing w:after="0"/>
+              <w:jc w:val="center"/>
+            </w:pPr>
+            <w:r>
+              <w:t>14/11/16</w:t>
+            </w:r>
+          </w:p>
+        </w:tc>
+        <w:tc>
+          <w:tcPr>
+            <w:tcW w:w="5102" w:type="dxa"/>
+          </w:tcPr>
+          <w:p>
+            <w:pPr>
+              <w:spacing w:after="0"/>
+              <w:jc w:val="both"/>
+            </w:pPr>
+            <w:r>
+              <w:t>Publicação de novas versões do caso de usos ECFUC0904 – Parametrizar processamento do Agente Digital Fiscal e ECFUC0905 - Processar arquivo de movimentos recebidos dos ECF. Ajustes no ECF - Casos de Usos do Processo Equipamento Emissor de Cupom Fiscal, Dicionário de Dados e Modelo de Dados do ECF, para inclusão da regra de negócio e novas mensagens de erro, ajustes nas tabelas de dados e eliminaçã</w:t>
+            </w:r>
+            <w:r>
+              <w:t>o do controle chave pública EAD</w:t>
+            </w:r>
+            <w:r>
+              <w:t>, com a</w:t>
+            </w:r>
+            <w:r>
+              <w:t xml:space="preserve">créscimo de </w:t>
+            </w:r>
+            <w:r>
+              <w:t>35</w:t>
+            </w:r>
+            <w:bookmarkStart w:id="0" w:name="_GoBack"/>
+            <w:bookmarkEnd w:id="0"/>
+            <w:r>
+              <w:t xml:space="preserve"> dias corridos</w:t>
+            </w:r>
+            <w:r>
+              <w:t xml:space="preserve"> </w:t>
+            </w:r>
+            <w:r>
+              <w:t>no prazo de execução da OS</w:t>
+            </w:r>
+            <w:r>
+              <w:t>.</w:t>
+            </w:r>
+          </w:p>
+        </w:tc>
+        <w:tc>
+          <w:tcPr>
+            <w:tcW w:w="2835" w:type="dxa"/>
+          </w:tcPr>
+          <w:p>
+            <w:pPr>
+              <w:spacing w:after="0"/>
+            </w:pPr>
+            <w:r>
               <w:t>CIAT - João Paulo</w:t>
             </w:r>
           </w:p>
@@ -2586,8 +2690,6 @@
                 <w:sz w:val="28"/>
               </w:rPr>
             </w:pPr>
-            <w:bookmarkStart w:id="0" w:name="_GoBack"/>
-            <w:bookmarkEnd w:id="0"/>
             <w:r>
               <w:rPr>
                 <w:b/>
@@ -3044,6 +3146,7 @@
                 <w:b/>
                 <w:sz w:val="28"/>
               </w:rPr>
+              <w:lastRenderedPageBreak/>
               <w:t>Indicadores do Serviço Executado</w:t>
             </w:r>
           </w:p>
@@ -4385,14 +4488,17 @@
     </w:p>
     <w:p/>
     <w:p>
+      <w:pPr>
+        <w:jc w:val="both"/>
+      </w:pPr>
       <w:r>
         <w:t xml:space="preserve">Considerado que a OS esteve paralisada por </w:t>
       </w:r>
       <w:r>
-        <w:t>42</w:t>
+        <w:t>4</w:t>
       </w:r>
       <w:r>
-        <w:t xml:space="preserve"> dias, entre os dias </w:t>
+        <w:t xml:space="preserve">2 dias, entre os dias </w:t>
       </w:r>
       <w:r>
         <w:t>23</w:t>
@@ -4407,25 +4513,52 @@
         <w:t xml:space="preserve"> e </w:t>
       </w:r>
       <w:r>
-        <w:t>2</w:t>
+        <w:t>29</w:t>
+      </w:r>
+      <w:r>
+        <w:t>/0</w:t>
       </w:r>
       <w:r>
         <w:t>9</w:t>
       </w:r>
       <w:r>
-        <w:t>/0</w:t>
+        <w:t xml:space="preserve">, por mais 35 dias, entre os dias </w:t>
       </w:r>
       <w:r>
-        <w:t xml:space="preserve">9 </w:t>
+        <w:t>11</w:t>
       </w:r>
       <w:r>
-        <w:t xml:space="preserve">para </w:t>
+        <w:t>/</w:t>
       </w:r>
       <w:r>
-        <w:t xml:space="preserve">esclarecimento e </w:t>
+        <w:t>10</w:t>
       </w:r>
       <w:r>
-        <w:t>alteração em casos de usos.</w:t>
+        <w:t xml:space="preserve"> e </w:t>
+      </w:r>
+      <w:r>
+        <w:t>1</w:t>
+      </w:r>
+      <w:r>
+        <w:t>4/1</w:t>
+      </w:r>
+      <w:r>
+        <w:t>1</w:t>
+      </w:r>
+      <w:r>
+        <w:t xml:space="preserve"> p</w:t>
+      </w:r>
+      <w:r>
+        <w:t>ara alteração em casos de usos</w:t>
+      </w:r>
+      <w:r>
+        <w:t xml:space="preserve">, totalizando </w:t>
+      </w:r>
+      <w:r>
+        <w:t>77</w:t>
+      </w:r>
+      <w:r>
+        <w:t xml:space="preserve"> dias que estão sendo acrescidos ao prazo total para execução da OS.</w:t>
       </w:r>
     </w:p>
     <w:p/>
@@ -4517,7 +4650,7 @@
         <w:rStyle w:val="Nmerodepgina"/>
         <w:noProof/>
       </w:rPr>
-      <w:t>3</w:t>
+      <w:t>5</w:t>
     </w:r>
     <w:r>
       <w:rPr>
@@ -4558,7 +4691,7 @@
         <v:shape id="_x0000_s2051" type="#_x0000_t75" style="position:absolute;margin-left:275.05pt;margin-top:-9.15pt;width:211.25pt;height:35.9pt;z-index:251656704">
           <v:imagedata r:id="rId1" o:title=""/>
         </v:shape>
-        <o:OLEObject Type="Embed" ProgID="PBrush" ShapeID="_x0000_s2051" DrawAspect="Content" ObjectID="_1539438182" r:id="rId2"/>
+        <o:OLEObject Type="Embed" ProgID="PBrush" ShapeID="_x0000_s2051" DrawAspect="Content" ObjectID="_1540648407" r:id="rId2"/>
       </w:object>
     </w:r>
   </w:p>
@@ -4832,6 +4965,7 @@
     <w:lsdException w:name="HTML Sample" w:semiHidden="1" w:unhideWhenUsed="1"/>
     <w:lsdException w:name="HTML Typewriter" w:semiHidden="1" w:unhideWhenUsed="1"/>
     <w:lsdException w:name="HTML Variable" w:semiHidden="1" w:unhideWhenUsed="1"/>
+    <w:lsdException w:name="Normal Table" w:semiHidden="1" w:unhideWhenUsed="1"/>
     <w:lsdException w:name="annotation subject" w:semiHidden="1" w:unhideWhenUsed="1"/>
     <w:lsdException w:name="No List" w:semiHidden="1" w:unhideWhenUsed="1"/>
     <w:lsdException w:name="Outline List 1" w:semiHidden="1" w:unhideWhenUsed="1"/>
@@ -4878,8 +5012,10 @@
     <w:lsdException w:name="Table Subtle 2" w:semiHidden="1" w:unhideWhenUsed="1"/>
     <w:lsdException w:name="Table Web 1" w:semiHidden="1" w:unhideWhenUsed="1"/>
     <w:lsdException w:name="Table Web 2" w:semiHidden="1" w:unhideWhenUsed="1"/>
+    <w:lsdException w:name="Table Web 3" w:semiHidden="1" w:unhideWhenUsed="1"/>
     <w:lsdException w:name="Balloon Text" w:semiHidden="1" w:unhideWhenUsed="1"/>
     <w:lsdException w:name="Table Grid" w:uiPriority="39"/>
+    <w:lsdException w:name="Table Theme" w:semiHidden="1" w:unhideWhenUsed="1"/>
     <w:lsdException w:name="Placeholder Text" w:semiHidden="1"/>
     <w:lsdException w:name="No Spacing" w:uiPriority="1" w:qFormat="1"/>
     <w:lsdException w:name="Light Shading" w:uiPriority="60"/>

</xml_diff>

<commit_message>
Atualização do documento de acompanhamento da OS 4808, para refletir a publicação de novas versões do ECF - Casos de Usos do Processo Equipamento Emissor de Cupom Fiscal, Dicionário de Dados e Modelo de Dados do ECF, com a atualização do diagrama de estados do ECF e alteração da regra de negócio ECFRN0013,  que afetando o caso de uso ECFUC0909 - Receber arquivos do ADF nas agencias de atendimento, e também a inclusão do campo de IND_SITUACAO na tabela TA_PAF e campo de identificador em algumas tabelas, com acréscimo de 4 dias corridos no prazo de execução da OS.
</commit_message>
<xml_diff>
--- a/00_GESTAO_GERAL/05_ORDEM_SERVICO/07_OS4808/01_GESTAO/OS 4808 - Documento de Acompanhamento.docx
+++ b/00_GESTAO_GERAL/05_ORDEM_SERVICO/07_OS4808/01_GESTAO/OS 4808 - Documento de Acompanhamento.docx
@@ -550,7 +550,7 @@
                 <w:sz w:val="24"/>
                 <w:szCs w:val="24"/>
               </w:rPr>
-              <w:t>77</w:t>
+              <w:t>81</w:t>
             </w:r>
             <w:r>
               <w:rPr>
@@ -643,7 +643,14 @@
                 <w:sz w:val="24"/>
                 <w:szCs w:val="24"/>
               </w:rPr>
-              <w:t>131</w:t>
+              <w:t>13</w:t>
+            </w:r>
+            <w:r>
+              <w:rPr>
+                <w:sz w:val="24"/>
+                <w:szCs w:val="24"/>
+              </w:rPr>
+              <w:t>5</w:t>
             </w:r>
             <w:r>
               <w:rPr>
@@ -1501,7 +1508,7 @@
               <w:spacing w:after="0"/>
             </w:pPr>
             <w:r>
-              <w:t>03</w:t>
+              <w:t>07</w:t>
             </w:r>
             <w:r>
               <w:t>/</w:t>
@@ -1570,7 +1577,7 @@
               <w:spacing w:after="0"/>
             </w:pPr>
             <w:r>
-              <w:t>09</w:t>
+              <w:t>14</w:t>
             </w:r>
             <w:r>
               <w:t>/</w:t>
@@ -1639,7 +1646,7 @@
               <w:spacing w:after="0"/>
             </w:pPr>
             <w:r>
-              <w:t>20</w:t>
+              <w:t>25</w:t>
             </w:r>
             <w:r>
               <w:t>/</w:t>
@@ -1708,7 +1715,7 @@
               <w:spacing w:after="0"/>
             </w:pPr>
             <w:r>
-              <w:t>24</w:t>
+              <w:t>28</w:t>
             </w:r>
             <w:r>
               <w:t>/1</w:t>
@@ -1777,7 +1784,10 @@
               <w:spacing w:after="0"/>
             </w:pPr>
             <w:r>
-              <w:t>21/12</w:t>
+              <w:t>26</w:t>
+            </w:r>
+            <w:r>
+              <w:t>/12</w:t>
             </w:r>
             <w:r>
               <w:t>/16</w:t>
@@ -1840,7 +1850,7 @@
               <w:spacing w:after="0"/>
             </w:pPr>
             <w:r>
-              <w:t>19</w:t>
+              <w:t>24</w:t>
             </w:r>
             <w:r>
               <w:t>/0</w:t>
@@ -2609,30 +2619,114 @@
               <w:t>Publicação de novas versões do caso de usos ECFUC0904 – Parametrizar processamento do Agente Digital Fiscal e ECFUC0905 - Processar arquivo de movimentos recebidos dos ECF. Ajustes no ECF - Casos de Usos do Processo Equipamento Emissor de Cupom Fiscal, Dicionário de Dados e Modelo de Dados do ECF, para inclusão da regra de negócio e novas mensagens de erro, ajustes nas tabelas de dados e eliminaçã</w:t>
             </w:r>
             <w:r>
-              <w:t>o do controle chave pública EAD</w:t>
-            </w:r>
-            <w:r>
-              <w:t>, com a</w:t>
+              <w:t>o do controle chave pública EAD, com a</w:t>
             </w:r>
             <w:r>
               <w:t xml:space="preserve">créscimo de </w:t>
             </w:r>
             <w:r>
               <w:t>35</w:t>
+            </w:r>
+            <w:r>
+              <w:t xml:space="preserve"> dias corridos</w:t>
+            </w:r>
+            <w:r>
+              <w:t xml:space="preserve"> </w:t>
+            </w:r>
+            <w:r>
+              <w:t>no prazo de execução da OS</w:t>
+            </w:r>
+            <w:r>
+              <w:t>.</w:t>
+            </w:r>
+          </w:p>
+        </w:tc>
+        <w:tc>
+          <w:tcPr>
+            <w:tcW w:w="2835" w:type="dxa"/>
+          </w:tcPr>
+          <w:p>
+            <w:pPr>
+              <w:spacing w:after="0"/>
+            </w:pPr>
+            <w:r>
+              <w:t>CIAT - João Paulo</w:t>
+            </w:r>
+          </w:p>
+        </w:tc>
+      </w:tr>
+      <w:tr>
+        <w:tc>
+          <w:tcPr>
+            <w:tcW w:w="1134" w:type="dxa"/>
+          </w:tcPr>
+          <w:p>
+            <w:pPr>
+              <w:spacing w:after="0"/>
+              <w:jc w:val="center"/>
+            </w:pPr>
+            <w:r>
+              <w:t>18/11/16</w:t>
+            </w:r>
+          </w:p>
+        </w:tc>
+        <w:tc>
+          <w:tcPr>
+            <w:tcW w:w="5102" w:type="dxa"/>
+          </w:tcPr>
+          <w:p>
+            <w:pPr>
+              <w:spacing w:after="0"/>
+              <w:jc w:val="both"/>
+            </w:pPr>
+            <w:r>
+              <w:t xml:space="preserve">Publicação de novas versões do ECF - Casos de Usos do Processo Equipamento Emissor de Cupom Fiscal, Dicionário de Dados e Modelo de Dados do ECF, com a atualização do diagrama de estados do ECF e </w:t>
+            </w:r>
+            <w:r>
+              <w:t>alteração</w:t>
+            </w:r>
+            <w:r>
+              <w:t xml:space="preserve"> da regra de negócio ECFRN0013</w:t>
+            </w:r>
+            <w:r>
+              <w:t xml:space="preserve">,  que afetando o caso de uso </w:t>
+            </w:r>
+            <w:r>
+              <w:t xml:space="preserve">ECFUC0909 - Receber arquivos do ADF nas </w:t>
+            </w:r>
+            <w:proofErr w:type="spellStart"/>
+            <w:r>
+              <w:t>agencias</w:t>
+            </w:r>
+            <w:proofErr w:type="spellEnd"/>
+            <w:r>
+              <w:t xml:space="preserve"> de atendimento</w:t>
+            </w:r>
+            <w:r>
+              <w:t xml:space="preserve">, </w:t>
+            </w:r>
+            <w:r>
+              <w:t xml:space="preserve">e </w:t>
+            </w:r>
+            <w:r>
+              <w:t xml:space="preserve">também a </w:t>
             </w:r>
             <w:bookmarkStart w:id="0" w:name="_GoBack"/>
             <w:bookmarkEnd w:id="0"/>
             <w:r>
-              <w:t xml:space="preserve"> dias corridos</w:t>
-            </w:r>
-            <w:r>
-              <w:t xml:space="preserve"> </w:t>
-            </w:r>
-            <w:r>
-              <w:t>no prazo de execução da OS</w:t>
-            </w:r>
-            <w:r>
-              <w:t>.</w:t>
+              <w:t>inclu</w:t>
+            </w:r>
+            <w:r>
+              <w:t>s</w:t>
+            </w:r>
+            <w:r>
+              <w:t>ão do campo de IND_SITUACAO na tabela TA_PAF e campo de i</w:t>
+            </w:r>
+            <w:r>
+              <w:t>dentificador em algumas tabelas</w:t>
+            </w:r>
+            <w:r>
+              <w:t>, com acréscimo de 4 dias corridos no prazo de execução da OS.</w:t>
             </w:r>
           </w:p>
         </w:tc>
@@ -4492,70 +4586,22 @@
         <w:jc w:val="both"/>
       </w:pPr>
       <w:r>
-        <w:t xml:space="preserve">Considerado que a OS esteve paralisada por </w:t>
+        <w:t>Considerado que a OS esteve paralisada por 42 dias, entre os dias 23/08 e 29/09, por mais 3</w:t>
       </w:r>
       <w:r>
-        <w:t>4</w:t>
+        <w:t>9</w:t>
       </w:r>
       <w:r>
-        <w:t xml:space="preserve">2 dias, entre os dias </w:t>
-      </w:r>
-      <w:r>
-        <w:t>23</w:t>
-      </w:r>
-      <w:r>
-        <w:t>/0</w:t>
+        <w:t xml:space="preserve"> dias, entre os dias 11/10 e 1</w:t>
       </w:r>
       <w:r>
         <w:t>8</w:t>
       </w:r>
       <w:r>
-        <w:t xml:space="preserve"> e </w:t>
+        <w:t xml:space="preserve">/11 para alteração em casos de usos, totalizando </w:t>
       </w:r>
       <w:r>
-        <w:t>29</w:t>
-      </w:r>
-      <w:r>
-        <w:t>/0</w:t>
-      </w:r>
-      <w:r>
-        <w:t>9</w:t>
-      </w:r>
-      <w:r>
-        <w:t xml:space="preserve">, por mais 35 dias, entre os dias </w:t>
-      </w:r>
-      <w:r>
-        <w:t>11</w:t>
-      </w:r>
-      <w:r>
-        <w:t>/</w:t>
-      </w:r>
-      <w:r>
-        <w:t>10</w:t>
-      </w:r>
-      <w:r>
-        <w:t xml:space="preserve"> e </w:t>
-      </w:r>
-      <w:r>
-        <w:t>1</w:t>
-      </w:r>
-      <w:r>
-        <w:t>4/1</w:t>
-      </w:r>
-      <w:r>
-        <w:t>1</w:t>
-      </w:r>
-      <w:r>
-        <w:t xml:space="preserve"> p</w:t>
-      </w:r>
-      <w:r>
-        <w:t>ara alteração em casos de usos</w:t>
-      </w:r>
-      <w:r>
-        <w:t xml:space="preserve">, totalizando </w:t>
-      </w:r>
-      <w:r>
-        <w:t>77</w:t>
+        <w:t>81</w:t>
       </w:r>
       <w:r>
         <w:t xml:space="preserve"> dias que estão sendo acrescidos ao prazo total para execução da OS.</w:t>
@@ -4691,7 +4737,7 @@
         <v:shape id="_x0000_s2051" type="#_x0000_t75" style="position:absolute;margin-left:275.05pt;margin-top:-9.15pt;width:211.25pt;height:35.9pt;z-index:251656704">
           <v:imagedata r:id="rId1" o:title=""/>
         </v:shape>
-        <o:OLEObject Type="Embed" ProgID="PBrush" ShapeID="_x0000_s2051" DrawAspect="Content" ObjectID="_1540648407" r:id="rId2"/>
+        <o:OLEObject Type="Embed" ProgID="PBrush" ShapeID="_x0000_s2051" DrawAspect="Content" ObjectID="_1540995107" r:id="rId2"/>
       </w:object>
     </w:r>
   </w:p>

</xml_diff>